<commit_message>
Testing of more models
</commit_message>
<xml_diff>
--- a/דוח סופי.docx
+++ b/דוח סופי.docx
@@ -4,7 +4,7 @@
   <w:body>
     <w:p>
       <w:pPr>
-        <w:pStyle w:val="a6"/>
+        <w:pStyle w:val="Title"/>
         <w:bidi w:val="0"/>
         <w:jc w:val="center"/>
       </w:pPr>
@@ -20,42 +20,35 @@
         <w:bidi w:val="0"/>
         <w:jc w:val="center"/>
         <w:rPr>
-          <w:rStyle w:val="a8"/>
-        </w:rPr>
-      </w:pPr>
-      <w:r>
-        <w:rPr>
-          <w:rStyle w:val="a8"/>
-        </w:rPr>
-        <w:t>Research and Improvement</w:t>
-      </w:r>
-    </w:p>
-    <w:p>
-      <w:pPr>
-        <w:pStyle w:val="a9"/>
-        <w:jc w:val="center"/>
-        <w:rPr>
-          <w:rStyle w:val="a8"/>
-          <w:rtl/>
-        </w:rPr>
-      </w:pPr>
-      <w:r>
-        <w:rPr>
+          <w:rStyle w:val="Strong"/>
+        </w:rPr>
+      </w:pPr>
+      <w:r>
+        <w:rPr>
+          <w:rStyle w:val="Strong"/>
           <w:noProof/>
         </w:rPr>
         <w:drawing>
-          <wp:anchor distT="0" distB="0" distL="114300" distR="114300" simplePos="0" relativeHeight="251658240" behindDoc="0" locked="0" layoutInCell="1" allowOverlap="1" wp14:anchorId="5257B036" wp14:editId="071B4D80">
+          <wp:anchor distT="0" distB="0" distL="114300" distR="114300" simplePos="0" relativeHeight="251673600" behindDoc="0" locked="0" layoutInCell="1" allowOverlap="1" wp14:anchorId="21DEE165" wp14:editId="53FD8FA6">
             <wp:simplePos x="0" y="0"/>
-            <wp:positionH relativeFrom="column">
-              <wp:posOffset>0</wp:posOffset>
+            <wp:positionH relativeFrom="margin">
+              <wp:align>right</wp:align>
             </wp:positionH>
             <wp:positionV relativeFrom="paragraph">
-              <wp:posOffset>-1905</wp:posOffset>
+              <wp:posOffset>241300</wp:posOffset>
             </wp:positionV>
-            <wp:extent cx="5274310" cy="3956050"/>
-            <wp:effectExtent l="0" t="0" r="2540" b="6350"/>
-            <wp:wrapTopAndBottom/>
-            <wp:docPr id="1" name="תמונה 1"/>
+            <wp:extent cx="1566228" cy="1440000"/>
+            <wp:effectExtent l="0" t="0" r="0" b="8255"/>
+            <wp:wrapThrough wrapText="bothSides">
+              <wp:wrapPolygon edited="0">
+                <wp:start x="0" y="0"/>
+                <wp:lineTo x="0" y="21438"/>
+                <wp:lineTo x="21285" y="21438"/>
+                <wp:lineTo x="21285" y="0"/>
+                <wp:lineTo x="0" y="0"/>
+              </wp:wrapPolygon>
+            </wp:wrapThrough>
+            <wp:docPr id="16" name="Picture 16"/>
             <wp:cNvGraphicFramePr>
               <a:graphicFrameLocks xmlns:a="http://schemas.openxmlformats.org/drawingml/2006/main" noChangeAspect="1"/>
             </wp:cNvGraphicFramePr>
@@ -63,28 +56,26 @@
               <a:graphicData uri="http://schemas.openxmlformats.org/drawingml/2006/picture">
                 <pic:pic xmlns:pic="http://schemas.openxmlformats.org/drawingml/2006/picture">
                   <pic:nvPicPr>
-                    <pic:cNvPr id="0" name="Picture 1"/>
+                    <pic:cNvPr id="0" name="Picture 10"/>
                     <pic:cNvPicPr>
                       <a:picLocks noChangeAspect="1" noChangeArrowheads="1"/>
                     </pic:cNvPicPr>
                   </pic:nvPicPr>
-                  <pic:blipFill>
-                    <a:blip r:embed="rId6">
+                  <pic:blipFill rotWithShape="1">
+                    <a:blip r:embed="rId6" cstate="print">
                       <a:extLst>
                         <a:ext uri="{28A0092B-C50C-407E-A947-70E740481C1C}">
                           <a14:useLocalDpi xmlns:a14="http://schemas.microsoft.com/office/drawing/2010/main" val="0"/>
                         </a:ext>
                       </a:extLst>
                     </a:blip>
-                    <a:srcRect/>
-                    <a:stretch>
-                      <a:fillRect/>
-                    </a:stretch>
+                    <a:srcRect l="7939" r="10516"/>
+                    <a:stretch/>
                   </pic:blipFill>
                   <pic:spPr bwMode="auto">
                     <a:xfrm>
                       <a:off x="0" y="0"/>
-                      <a:ext cx="5274310" cy="3956050"/>
+                      <a:ext cx="1566228" cy="1440000"/>
                     </a:xfrm>
                     <a:prstGeom prst="rect">
                       <a:avLst/>
@@ -93,16 +84,229 @@
                     <a:ln>
                       <a:noFill/>
                     </a:ln>
+                    <a:extLst>
+                      <a:ext uri="{53640926-AAD7-44D8-BBD7-CCE9431645EC}">
+                        <a14:shadowObscured xmlns:a14="http://schemas.microsoft.com/office/drawing/2010/main"/>
+                      </a:ext>
+                    </a:extLst>
                   </pic:spPr>
                 </pic:pic>
               </a:graphicData>
             </a:graphic>
+            <wp14:sizeRelH relativeFrom="margin">
+              <wp14:pctWidth>0</wp14:pctWidth>
+            </wp14:sizeRelH>
+            <wp14:sizeRelV relativeFrom="margin">
+              <wp14:pctHeight>0</wp14:pctHeight>
+            </wp14:sizeRelV>
           </wp:anchor>
         </w:drawing>
       </w:r>
       <w:r>
         <w:rPr>
-          <w:rStyle w:val="a8"/>
+          <w:rStyle w:val="Strong"/>
+          <w:noProof/>
+        </w:rPr>
+        <w:drawing>
+          <wp:anchor distT="0" distB="0" distL="114300" distR="114300" simplePos="0" relativeHeight="251674624" behindDoc="0" locked="0" layoutInCell="1" allowOverlap="1" wp14:anchorId="2998BBF7" wp14:editId="1CA6DA5F">
+            <wp:simplePos x="0" y="0"/>
+            <wp:positionH relativeFrom="margin">
+              <wp:align>center</wp:align>
+            </wp:positionH>
+            <wp:positionV relativeFrom="paragraph">
+              <wp:posOffset>250507</wp:posOffset>
+            </wp:positionV>
+            <wp:extent cx="1284170" cy="1440000"/>
+            <wp:effectExtent l="0" t="0" r="0" b="8255"/>
+            <wp:wrapThrough wrapText="bothSides">
+              <wp:wrapPolygon edited="0">
+                <wp:start x="0" y="0"/>
+                <wp:lineTo x="0" y="21438"/>
+                <wp:lineTo x="21151" y="21438"/>
+                <wp:lineTo x="21151" y="0"/>
+                <wp:lineTo x="0" y="0"/>
+              </wp:wrapPolygon>
+            </wp:wrapThrough>
+            <wp:docPr id="15" name="Picture 15"/>
+            <wp:cNvGraphicFramePr>
+              <a:graphicFrameLocks xmlns:a="http://schemas.openxmlformats.org/drawingml/2006/main" noChangeAspect="1"/>
+            </wp:cNvGraphicFramePr>
+            <a:graphic xmlns:a="http://schemas.openxmlformats.org/drawingml/2006/main">
+              <a:graphicData uri="http://schemas.openxmlformats.org/drawingml/2006/picture">
+                <pic:pic xmlns:pic="http://schemas.openxmlformats.org/drawingml/2006/picture">
+                  <pic:nvPicPr>
+                    <pic:cNvPr id="0" name="Picture 9"/>
+                    <pic:cNvPicPr>
+                      <a:picLocks noChangeAspect="1" noChangeArrowheads="1"/>
+                    </pic:cNvPicPr>
+                  </pic:nvPicPr>
+                  <pic:blipFill rotWithShape="1">
+                    <a:blip r:embed="rId7" cstate="print">
+                      <a:extLst>
+                        <a:ext uri="{28A0092B-C50C-407E-A947-70E740481C1C}">
+                          <a14:useLocalDpi xmlns:a14="http://schemas.microsoft.com/office/drawing/2010/main" val="0"/>
+                        </a:ext>
+                      </a:extLst>
+                    </a:blip>
+                    <a:srcRect l="15680" r="17460"/>
+                    <a:stretch/>
+                  </pic:blipFill>
+                  <pic:spPr bwMode="auto">
+                    <a:xfrm>
+                      <a:off x="0" y="0"/>
+                      <a:ext cx="1284170" cy="1440000"/>
+                    </a:xfrm>
+                    <a:prstGeom prst="rect">
+                      <a:avLst/>
+                    </a:prstGeom>
+                    <a:noFill/>
+                    <a:ln>
+                      <a:noFill/>
+                    </a:ln>
+                    <a:extLst>
+                      <a:ext uri="{53640926-AAD7-44D8-BBD7-CCE9431645EC}">
+                        <a14:shadowObscured xmlns:a14="http://schemas.microsoft.com/office/drawing/2010/main"/>
+                      </a:ext>
+                    </a:extLst>
+                  </pic:spPr>
+                </pic:pic>
+              </a:graphicData>
+            </a:graphic>
+            <wp14:sizeRelH relativeFrom="margin">
+              <wp14:pctWidth>0</wp14:pctWidth>
+            </wp14:sizeRelH>
+            <wp14:sizeRelV relativeFrom="margin">
+              <wp14:pctHeight>0</wp14:pctHeight>
+            </wp14:sizeRelV>
+          </wp:anchor>
+        </w:drawing>
+      </w:r>
+      <w:r>
+        <w:rPr>
+          <w:rStyle w:val="Strong"/>
+          <w:noProof/>
+        </w:rPr>
+        <w:drawing>
+          <wp:anchor distT="0" distB="0" distL="114300" distR="114300" simplePos="0" relativeHeight="251675648" behindDoc="0" locked="0" layoutInCell="1" allowOverlap="1" wp14:anchorId="76E02450" wp14:editId="5A231D8E">
+            <wp:simplePos x="0" y="0"/>
+            <wp:positionH relativeFrom="margin">
+              <wp:align>left</wp:align>
+            </wp:positionH>
+            <wp:positionV relativeFrom="paragraph">
+              <wp:posOffset>250825</wp:posOffset>
+            </wp:positionV>
+            <wp:extent cx="1581150" cy="1439545"/>
+            <wp:effectExtent l="0" t="0" r="0" b="8255"/>
+            <wp:wrapThrough wrapText="bothSides">
+              <wp:wrapPolygon edited="0">
+                <wp:start x="0" y="0"/>
+                <wp:lineTo x="0" y="21438"/>
+                <wp:lineTo x="21340" y="21438"/>
+                <wp:lineTo x="21340" y="0"/>
+                <wp:lineTo x="0" y="0"/>
+              </wp:wrapPolygon>
+            </wp:wrapThrough>
+            <wp:docPr id="14" name="Picture 14"/>
+            <wp:cNvGraphicFramePr>
+              <a:graphicFrameLocks xmlns:a="http://schemas.openxmlformats.org/drawingml/2006/main" noChangeAspect="1"/>
+            </wp:cNvGraphicFramePr>
+            <a:graphic xmlns:a="http://schemas.openxmlformats.org/drawingml/2006/main">
+              <a:graphicData uri="http://schemas.openxmlformats.org/drawingml/2006/picture">
+                <pic:pic xmlns:pic="http://schemas.openxmlformats.org/drawingml/2006/picture">
+                  <pic:nvPicPr>
+                    <pic:cNvPr id="0" name="Picture 8"/>
+                    <pic:cNvPicPr>
+                      <a:picLocks noChangeAspect="1" noChangeArrowheads="1"/>
+                    </pic:cNvPicPr>
+                  </pic:nvPicPr>
+                  <pic:blipFill rotWithShape="1">
+                    <a:blip r:embed="rId8" cstate="print">
+                      <a:extLst>
+                        <a:ext uri="{28A0092B-C50C-407E-A947-70E740481C1C}">
+                          <a14:useLocalDpi xmlns:a14="http://schemas.microsoft.com/office/drawing/2010/main" val="0"/>
+                        </a:ext>
+                      </a:extLst>
+                    </a:blip>
+                    <a:srcRect l="7542" r="10119"/>
+                    <a:stretch/>
+                  </pic:blipFill>
+                  <pic:spPr bwMode="auto">
+                    <a:xfrm>
+                      <a:off x="0" y="0"/>
+                      <a:ext cx="1581150" cy="1439545"/>
+                    </a:xfrm>
+                    <a:prstGeom prst="rect">
+                      <a:avLst/>
+                    </a:prstGeom>
+                    <a:noFill/>
+                    <a:ln>
+                      <a:noFill/>
+                    </a:ln>
+                    <a:extLst>
+                      <a:ext uri="{53640926-AAD7-44D8-BBD7-CCE9431645EC}">
+                        <a14:shadowObscured xmlns:a14="http://schemas.microsoft.com/office/drawing/2010/main"/>
+                      </a:ext>
+                    </a:extLst>
+                  </pic:spPr>
+                </pic:pic>
+              </a:graphicData>
+            </a:graphic>
+            <wp14:sizeRelH relativeFrom="margin">
+              <wp14:pctWidth>0</wp14:pctWidth>
+            </wp14:sizeRelH>
+            <wp14:sizeRelV relativeFrom="margin">
+              <wp14:pctHeight>0</wp14:pctHeight>
+            </wp14:sizeRelV>
+          </wp:anchor>
+        </w:drawing>
+      </w:r>
+      <w:r>
+        <w:rPr>
+          <w:rStyle w:val="Strong"/>
+        </w:rPr>
+        <w:t>Research and Improvement</w:t>
+      </w:r>
+    </w:p>
+    <w:p>
+      <w:pPr>
+        <w:pStyle w:val="Subtitle"/>
+        <w:jc w:val="center"/>
+        <w:rPr>
+          <w:rStyle w:val="Strong"/>
+          <w:noProof/>
+        </w:rPr>
+      </w:pPr>
+    </w:p>
+    <w:p>
+      <w:pPr>
+        <w:pStyle w:val="Subtitle"/>
+        <w:rPr>
+          <w:rStyle w:val="Strong"/>
+          <w:noProof/>
+        </w:rPr>
+      </w:pPr>
+    </w:p>
+    <w:p>
+      <w:pPr>
+        <w:pStyle w:val="Subtitle"/>
+        <w:jc w:val="center"/>
+        <w:rPr>
+          <w:rStyle w:val="Strong"/>
+        </w:rPr>
+      </w:pPr>
+    </w:p>
+    <w:p>
+      <w:pPr>
+        <w:pStyle w:val="Subtitle"/>
+        <w:jc w:val="center"/>
+        <w:rPr>
+          <w:rStyle w:val="Strong"/>
+          <w:rtl/>
+        </w:rPr>
+      </w:pPr>
+      <w:r>
+        <w:rPr>
+          <w:rStyle w:val="Strong"/>
           <w:rFonts w:hint="cs"/>
           <w:rtl/>
         </w:rPr>
@@ -111,16 +315,16 @@
     </w:p>
     <w:p>
       <w:pPr>
-        <w:pStyle w:val="a9"/>
+        <w:pStyle w:val="Subtitle"/>
         <w:jc w:val="center"/>
         <w:rPr>
-          <w:rStyle w:val="a8"/>
-          <w:rtl/>
-        </w:rPr>
-      </w:pPr>
-      <w:r>
-        <w:rPr>
-          <w:rStyle w:val="a8"/>
+          <w:rStyle w:val="Strong"/>
+          <w:rtl/>
+        </w:rPr>
+      </w:pPr>
+      <w:r>
+        <w:rPr>
+          <w:rStyle w:val="Strong"/>
           <w:rFonts w:hint="cs"/>
           <w:rtl/>
         </w:rPr>
@@ -129,28 +333,53 @@
     </w:p>
     <w:p>
       <w:pPr>
-        <w:pStyle w:val="a9"/>
+        <w:pStyle w:val="Subtitle"/>
         <w:jc w:val="center"/>
         <w:rPr>
-          <w:rStyle w:val="a8"/>
-          <w:rtl/>
-        </w:rPr>
+          <w:noProof/>
+          <w:rtl/>
+        </w:rPr>
+      </w:pPr>
+    </w:p>
+    <w:p>
+      <w:pPr>
+        <w:pStyle w:val="Subtitle"/>
+        <w:jc w:val="center"/>
+        <w:rPr>
+          <w:rStyle w:val="Strong"/>
+          <w:rtl/>
+        </w:rPr>
+      </w:pPr>
+      <w:r>
+        <w:rPr>
+          <w:rStyle w:val="Strong"/>
+          <w:rFonts w:hint="cs"/>
+          <w:rtl/>
+        </w:rPr>
+        <w:t>אוגוסט 2022</w:t>
+      </w:r>
+    </w:p>
+    <w:p>
+      <w:pPr>
+        <w:bidi w:val="0"/>
+        <w:jc w:val="left"/>
       </w:pPr>
       <w:r>
         <w:rPr>
           <w:b/>
           <w:bCs/>
+          <w:noProof/>
         </w:rPr>
         <mc:AlternateContent>
           <mc:Choice Requires="wps">
             <w:drawing>
-              <wp:anchor distT="0" distB="0" distL="114300" distR="114300" simplePos="0" relativeHeight="251660288" behindDoc="0" locked="0" layoutInCell="1" allowOverlap="1" wp14:anchorId="2CEC7E8D" wp14:editId="2970335B">
+              <wp:anchor distT="0" distB="0" distL="114300" distR="114300" simplePos="0" relativeHeight="251659264" behindDoc="0" locked="0" layoutInCell="1" allowOverlap="1" wp14:anchorId="2CEC7E8D" wp14:editId="2F5017CC">
                 <wp:simplePos x="0" y="0"/>
-                <wp:positionH relativeFrom="column">
-                  <wp:posOffset>1607820</wp:posOffset>
+                <wp:positionH relativeFrom="margin">
+                  <wp:align>right</wp:align>
                 </wp:positionH>
                 <wp:positionV relativeFrom="paragraph">
-                  <wp:posOffset>382905</wp:posOffset>
+                  <wp:posOffset>417512</wp:posOffset>
                 </wp:positionV>
                 <wp:extent cx="3663950" cy="825500"/>
                 <wp:effectExtent l="0" t="0" r="0" b="0"/>
@@ -188,21 +417,12 @@
                                 <w:rtl/>
                               </w:rPr>
                             </w:pPr>
-                            <w:proofErr w:type="spellStart"/>
                             <w:r>
                               <w:rPr>
                                 <w:rFonts w:hint="cs"/>
                                 <w:rtl/>
                               </w:rPr>
-                              <w:t>פרוייקט</w:t>
-                            </w:r>
-                            <w:proofErr w:type="spellEnd"/>
-                            <w:r>
-                              <w:rPr>
-                                <w:rFonts w:hint="cs"/>
-                                <w:rtl/>
-                              </w:rPr>
-                              <w:t xml:space="preserve"> גמר בהנחיית ד"ר </w:t>
+                              <w:t xml:space="preserve">פרויקט גמר בהנחיית ד"ר </w:t>
                             </w:r>
                             <w:r>
                               <w:rPr>
@@ -269,7 +489,7 @@
           </mc:Choice>
           <mc:Fallback>
             <w:pict>
-              <v:rect w14:anchorId="2CEC7E8D" id="Subtitle 2" o:spid="_x0000_s1026" style="position:absolute;left:0;text-align:left;margin-left:126.6pt;margin-top:30.15pt;width:288.5pt;height:65pt;z-index:251660288;visibility:visible;mso-wrap-style:square;mso-width-percent:0;mso-height-percent:0;mso-wrap-distance-left:9pt;mso-wrap-distance-top:0;mso-wrap-distance-right:9pt;mso-wrap-distance-bottom:0;mso-position-horizontal:absolute;mso-position-horizontal-relative:text;mso-position-vertical:absolute;mso-position-vertical-relative:text;mso-width-percent:0;mso-height-percent:0;mso-width-relative:margin;mso-height-relative:margin;v-text-anchor:top" o:gfxdata="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" filled="f" stroked="f">
+              <v:rect w14:anchorId="2CEC7E8D" id="Subtitle 2" o:spid="_x0000_s1026" style="position:absolute;margin-left:237.3pt;margin-top:32.85pt;width:288.5pt;height:65pt;z-index:251659264;visibility:visible;mso-wrap-style:square;mso-width-percent:0;mso-height-percent:0;mso-wrap-distance-left:9pt;mso-wrap-distance-top:0;mso-wrap-distance-right:9pt;mso-wrap-distance-bottom:0;mso-position-horizontal:right;mso-position-horizontal-relative:margin;mso-position-vertical:absolute;mso-position-vertical-relative:text;mso-width-percent:0;mso-height-percent:0;mso-width-relative:margin;mso-height-relative:margin;v-text-anchor:top" o:gfxdata="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" filled="f" stroked="f">
                 <o:lock v:ext="edit" grouping="t"/>
                 <v:textbox>
                   <w:txbxContent>
@@ -279,21 +499,12 @@
                           <w:rtl/>
                         </w:rPr>
                       </w:pPr>
-                      <w:proofErr w:type="spellStart"/>
                       <w:r>
                         <w:rPr>
                           <w:rFonts w:hint="cs"/>
                           <w:rtl/>
                         </w:rPr>
-                        <w:t>פרוייקט</w:t>
-                      </w:r>
-                      <w:proofErr w:type="spellEnd"/>
-                      <w:r>
-                        <w:rPr>
-                          <w:rFonts w:hint="cs"/>
-                          <w:rtl/>
-                        </w:rPr>
-                        <w:t xml:space="preserve"> גמר בהנחיית ד"ר </w:t>
+                        <w:t xml:space="preserve">פרויקט גמר בהנחיית ד"ר </w:t>
                       </w:r>
                       <w:r>
                         <w:rPr>
@@ -343,7 +554,7 @@
                     </w:p>
                   </w:txbxContent>
                 </v:textbox>
-                <w10:wrap type="topAndBottom"/>
+                <w10:wrap type="topAndBottom" anchorx="margin"/>
               </v:rect>
             </w:pict>
           </mc:Fallback>
@@ -351,20 +562,6 @@
       </w:r>
       <w:r>
         <w:rPr>
-          <w:rStyle w:val="a8"/>
-          <w:rFonts w:hint="cs"/>
-          <w:rtl/>
-        </w:rPr>
-        <w:t>אוגוסט 2022</w:t>
-      </w:r>
-    </w:p>
-    <w:p>
-      <w:pPr>
-        <w:bidi w:val="0"/>
-        <w:jc w:val="left"/>
-      </w:pPr>
-      <w:r>
-        <w:rPr>
           <w:rtl/>
         </w:rPr>
         <w:br w:type="page"/>
@@ -373,6 +570,11 @@
     <w:sdt>
       <w:sdtPr>
         <w:rPr>
+          <w:rFonts w:asciiTheme="minorHAnsi" w:eastAsiaTheme="minorHAnsi" w:hAnsiTheme="minorHAnsi" w:cstheme="minorBidi"/>
+          <w:color w:val="auto"/>
+          <w:sz w:val="22"/>
+          <w:szCs w:val="22"/>
+          <w:cs w:val="0"/>
           <w:lang w:val="he-IL"/>
         </w:rPr>
         <w:id w:val="1005721207"/>
@@ -383,18 +585,13 @@
       </w:sdtPr>
       <w:sdtEndPr>
         <w:rPr>
-          <w:rFonts w:asciiTheme="minorHAnsi" w:eastAsiaTheme="minorHAnsi" w:hAnsiTheme="minorHAnsi" w:cstheme="minorBidi"/>
-          <w:color w:val="auto"/>
-          <w:sz w:val="22"/>
-          <w:szCs w:val="22"/>
-          <w:cs w:val="0"/>
           <w:lang w:val="en-US"/>
         </w:rPr>
       </w:sdtEndPr>
       <w:sdtContent>
         <w:p>
           <w:pPr>
-            <w:pStyle w:val="ac"/>
+            <w:pStyle w:val="TOCHeading"/>
           </w:pPr>
           <w:r>
             <w:rPr>
@@ -413,6 +610,7 @@
               <w:rFonts w:eastAsiaTheme="minorEastAsia"/>
               <w:noProof/>
               <w:rtl/>
+              <w:lang w:val="en-IL" w:eastAsia="en-IL"/>
             </w:rPr>
           </w:pPr>
           <w:r>
@@ -424,7 +622,7 @@
           <w:r>
             <w:fldChar w:fldCharType="separate"/>
           </w:r>
-          <w:hyperlink w:anchor="_Toc110331289" w:history="1">
+          <w:hyperlink w:anchor="_Toc110334789" w:history="1">
             <w:r>
               <w:rPr>
                 <w:rStyle w:val="Hyperlink"/>
@@ -443,8 +641,8 @@
             </w:r>
             <w:r>
               <w:rPr>
-                <w:rStyle w:val="Hyperlink"/>
                 <w:noProof/>
+                <w:webHidden/>
                 <w:rtl/>
               </w:rPr>
               <w:fldChar w:fldCharType="begin"/>
@@ -477,7 +675,7 @@
                 <w:noProof/>
                 <w:webHidden/>
               </w:rPr>
-              <w:instrText>Toc110331289 \h</w:instrText>
+              <w:instrText>Toc110334789 \h</w:instrText>
             </w:r>
             <w:r>
               <w:rPr>
@@ -489,15 +687,15 @@
             </w:r>
             <w:r>
               <w:rPr>
-                <w:rStyle w:val="Hyperlink"/>
                 <w:noProof/>
+                <w:webHidden/>
                 <w:rtl/>
               </w:rPr>
             </w:r>
             <w:r>
               <w:rPr>
-                <w:rStyle w:val="Hyperlink"/>
                 <w:noProof/>
+                <w:webHidden/>
                 <w:rtl/>
               </w:rPr>
               <w:fldChar w:fldCharType="separate"/>
@@ -512,8 +710,8 @@
             </w:r>
             <w:r>
               <w:rPr>
-                <w:rStyle w:val="Hyperlink"/>
                 <w:noProof/>
+                <w:webHidden/>
                 <w:rtl/>
               </w:rPr>
               <w:fldChar w:fldCharType="end"/>
@@ -530,9 +728,10 @@
               <w:rFonts w:eastAsiaTheme="minorEastAsia"/>
               <w:noProof/>
               <w:rtl/>
+              <w:lang w:val="en-IL" w:eastAsia="en-IL"/>
             </w:rPr>
           </w:pPr>
-          <w:hyperlink w:anchor="_Toc110331290" w:history="1">
+          <w:hyperlink w:anchor="_Toc110334790" w:history="1">
             <w:r>
               <w:rPr>
                 <w:rStyle w:val="Hyperlink"/>
@@ -551,8 +750,8 @@
             </w:r>
             <w:r>
               <w:rPr>
-                <w:rStyle w:val="Hyperlink"/>
                 <w:noProof/>
+                <w:webHidden/>
                 <w:rtl/>
               </w:rPr>
               <w:fldChar w:fldCharType="begin"/>
@@ -585,7 +784,7 @@
                 <w:noProof/>
                 <w:webHidden/>
               </w:rPr>
-              <w:instrText>Toc110331290 \h</w:instrText>
+              <w:instrText>Toc110334790 \h</w:instrText>
             </w:r>
             <w:r>
               <w:rPr>
@@ -597,15 +796,15 @@
             </w:r>
             <w:r>
               <w:rPr>
-                <w:rStyle w:val="Hyperlink"/>
                 <w:noProof/>
+                <w:webHidden/>
                 <w:rtl/>
               </w:rPr>
             </w:r>
             <w:r>
               <w:rPr>
-                <w:rStyle w:val="Hyperlink"/>
                 <w:noProof/>
+                <w:webHidden/>
                 <w:rtl/>
               </w:rPr>
               <w:fldChar w:fldCharType="separate"/>
@@ -620,8 +819,8 @@
             </w:r>
             <w:r>
               <w:rPr>
-                <w:rStyle w:val="Hyperlink"/>
                 <w:noProof/>
+                <w:webHidden/>
                 <w:rtl/>
               </w:rPr>
               <w:fldChar w:fldCharType="end"/>
@@ -638,9 +837,10 @@
               <w:rFonts w:eastAsiaTheme="minorEastAsia"/>
               <w:noProof/>
               <w:rtl/>
+              <w:lang w:val="en-IL" w:eastAsia="en-IL"/>
             </w:rPr>
           </w:pPr>
-          <w:hyperlink w:anchor="_Toc110331291" w:history="1">
+          <w:hyperlink w:anchor="_Toc110334791" w:history="1">
             <w:r>
               <w:rPr>
                 <w:rStyle w:val="Hyperlink"/>
@@ -659,8 +859,8 @@
             </w:r>
             <w:r>
               <w:rPr>
-                <w:rStyle w:val="Hyperlink"/>
                 <w:noProof/>
+                <w:webHidden/>
                 <w:rtl/>
               </w:rPr>
               <w:fldChar w:fldCharType="begin"/>
@@ -693,7 +893,7 @@
                 <w:noProof/>
                 <w:webHidden/>
               </w:rPr>
-              <w:instrText>Toc110331291 \h</w:instrText>
+              <w:instrText>Toc110334791 \h</w:instrText>
             </w:r>
             <w:r>
               <w:rPr>
@@ -705,15 +905,15 @@
             </w:r>
             <w:r>
               <w:rPr>
-                <w:rStyle w:val="Hyperlink"/>
                 <w:noProof/>
+                <w:webHidden/>
                 <w:rtl/>
               </w:rPr>
             </w:r>
             <w:r>
               <w:rPr>
-                <w:rStyle w:val="Hyperlink"/>
                 <w:noProof/>
+                <w:webHidden/>
                 <w:rtl/>
               </w:rPr>
               <w:fldChar w:fldCharType="separate"/>
@@ -728,8 +928,8 @@
             </w:r>
             <w:r>
               <w:rPr>
-                <w:rStyle w:val="Hyperlink"/>
                 <w:noProof/>
+                <w:webHidden/>
                 <w:rtl/>
               </w:rPr>
               <w:fldChar w:fldCharType="end"/>
@@ -762,17 +962,18 @@
     </w:p>
     <w:p>
       <w:pPr>
-        <w:pStyle w:val="1"/>
-        <w:rPr>
-          <w:rtl/>
-        </w:rPr>
-      </w:pPr>
-      <w:bookmarkStart w:id="0" w:name="_Toc110331289"/>
-      <w:r>
-        <w:rPr>
-          <w:rFonts w:hint="cs"/>
-          <w:rtl/>
-        </w:rPr>
+        <w:pStyle w:val="Heading1"/>
+        <w:rPr>
+          <w:rtl/>
+        </w:rPr>
+      </w:pPr>
+      <w:bookmarkStart w:id="0" w:name="_Toc110334789"/>
+      <w:r>
+        <w:rPr>
+          <w:rFonts w:hint="cs"/>
+          <w:rtl/>
+        </w:rPr>
+        <w:lastRenderedPageBreak/>
         <w:t>הגדרת הבעיה</w:t>
       </w:r>
       <w:bookmarkEnd w:id="0"/>
@@ -780,7 +981,6 @@
     <w:p>
       <w:pPr>
         <w:rPr>
-          <w:rFonts w:hint="cs"/>
           <w:rtl/>
         </w:rPr>
       </w:pPr>
@@ -1072,45 +1272,17 @@
           <w:rFonts w:hint="cs"/>
           <w:rtl/>
         </w:rPr>
-        <w:t xml:space="preserve">אשר מדיח את </w:t>
-      </w:r>
-      <w:r>
-        <w:rPr>
-          <w:rFonts w:hint="cs"/>
-          <w:rtl/>
-        </w:rPr>
-        <w:t>תתי מרחב הפתרו</w:t>
-      </w:r>
-      <w:r>
-        <w:rPr>
-          <w:rFonts w:hint="cs"/>
-          <w:rtl/>
-        </w:rPr>
-        <w:t>נות</w:t>
-      </w:r>
-      <w:r>
-        <w:rPr>
-          <w:rFonts w:hint="cs"/>
-          <w:rtl/>
-        </w:rPr>
-        <w:t xml:space="preserve"> שאינם מכילים את הפתרון האופטימלי</w:t>
-      </w:r>
-      <w:r>
-        <w:rPr>
-          <w:rFonts w:hint="cs"/>
-          <w:rtl/>
-        </w:rPr>
-        <w:t>, באופן ידני על סמך ניסוי וטעיה.</w:t>
-      </w:r>
-    </w:p>
-    <w:p>
-      <w:pPr>
-        <w:pStyle w:val="1"/>
-        <w:rPr>
-          <w:rtl/>
-        </w:rPr>
-      </w:pPr>
-      <w:bookmarkStart w:id="1" w:name="_Toc110331290"/>
+        <w:t>אשר מדיח את תתי מרחב הפתרונות שאינם מכילים את הפתרון האופטימלי, באופן ידני על סמך ניסוי וטעיה.</w:t>
+      </w:r>
+    </w:p>
+    <w:p>
+      <w:pPr>
+        <w:pStyle w:val="Heading1"/>
+        <w:rPr>
+          <w:rtl/>
+        </w:rPr>
+      </w:pPr>
+      <w:bookmarkStart w:id="1" w:name="_Toc110334790"/>
       <w:r>
         <w:rPr>
           <w:rFonts w:hint="cs"/>
@@ -1227,14 +1399,7 @@
           <w:rFonts w:hint="cs"/>
           <w:rtl/>
         </w:rPr>
-        <w:t xml:space="preserve">אותו </w:t>
-      </w:r>
-      <w:r>
-        <w:rPr>
-          <w:rFonts w:hint="cs"/>
-          <w:rtl/>
-        </w:rPr>
-        <w:t>ה</w:t>
+        <w:t>אותו ה</w:t>
       </w:r>
       <w:r>
         <w:rPr>
@@ -1286,17 +1451,18 @@
     </w:p>
     <w:p>
       <w:pPr>
-        <w:pStyle w:val="1"/>
-        <w:rPr>
-          <w:rtl/>
-        </w:rPr>
-      </w:pPr>
-      <w:bookmarkStart w:id="2" w:name="_Toc110331291"/>
-      <w:r>
-        <w:rPr>
-          <w:rFonts w:hint="cs"/>
-          <w:rtl/>
-        </w:rPr>
+        <w:pStyle w:val="Heading1"/>
+        <w:rPr>
+          <w:rtl/>
+        </w:rPr>
+      </w:pPr>
+      <w:bookmarkStart w:id="2" w:name="_Toc110334791"/>
+      <w:r>
+        <w:rPr>
+          <w:rFonts w:hint="cs"/>
+          <w:rtl/>
+        </w:rPr>
+        <w:lastRenderedPageBreak/>
         <w:t>פירוט המימוש</w:t>
       </w:r>
       <w:bookmarkEnd w:id="2"/>
@@ -1304,7 +1470,6 @@
     <w:p>
       <w:pPr>
         <w:rPr>
-          <w:rFonts w:hint="cs"/>
           <w:rtl/>
         </w:rPr>
       </w:pPr>
@@ -1356,6 +1521,9 @@
         </w:rPr>
         <w:t xml:space="preserve"> ו-</w:t>
       </w:r>
+      <w:r>
+        <w:t xml:space="preserve">Google </w:t>
+      </w:r>
       <w:proofErr w:type="spellStart"/>
       <w:r>
         <w:rPr>
@@ -1398,11 +1566,9 @@
         </w:rPr>
         <w:t xml:space="preserve">. עשינו זאת בעזרת תרגום הקוד המקורי משפת התכנות </w:t>
       </w:r>
-      <w:proofErr w:type="spellStart"/>
-      <w:r>
-        <w:t>MatLab</w:t>
-      </w:r>
-      <w:proofErr w:type="spellEnd"/>
+      <w:r>
+        <w:t>MATLAB</w:t>
+      </w:r>
       <w:r>
         <w:rPr>
           <w:rFonts w:hint="cs"/>
@@ -1448,7 +1614,7 @@
     </w:p>
     <w:p>
       <w:pPr>
-        <w:pStyle w:val="a9"/>
+        <w:pStyle w:val="Subtitle"/>
         <w:rPr>
           <w:rtl/>
         </w:rPr>
@@ -1463,7 +1629,7 @@
     </w:p>
     <w:p>
       <w:pPr>
-        <w:pStyle w:val="ad"/>
+        <w:pStyle w:val="ListParagraph"/>
         <w:numPr>
           <w:ilvl w:val="0"/>
           <w:numId w:val="2"/>
@@ -1479,7 +1645,7 @@
     </w:p>
     <w:p>
       <w:pPr>
-        <w:pStyle w:val="ad"/>
+        <w:pStyle w:val="ListParagraph"/>
         <w:numPr>
           <w:ilvl w:val="0"/>
           <w:numId w:val="2"/>
@@ -1495,7 +1661,7 @@
     </w:p>
     <w:p>
       <w:pPr>
-        <w:pStyle w:val="ad"/>
+        <w:pStyle w:val="ListParagraph"/>
         <w:numPr>
           <w:ilvl w:val="0"/>
           <w:numId w:val="2"/>
@@ -1511,7 +1677,7 @@
     </w:p>
     <w:p>
       <w:pPr>
-        <w:pStyle w:val="ad"/>
+        <w:pStyle w:val="ListParagraph"/>
         <w:numPr>
           <w:ilvl w:val="0"/>
           <w:numId w:val="2"/>
@@ -1555,7 +1721,7 @@
     </w:p>
     <w:p>
       <w:pPr>
-        <w:pStyle w:val="ad"/>
+        <w:pStyle w:val="ListParagraph"/>
         <w:numPr>
           <w:ilvl w:val="0"/>
           <w:numId w:val="2"/>
@@ -1578,7 +1744,7 @@
     </w:p>
     <w:p>
       <w:pPr>
-        <w:pStyle w:val="ad"/>
+        <w:pStyle w:val="ListParagraph"/>
         <w:numPr>
           <w:ilvl w:val="0"/>
           <w:numId w:val="2"/>
@@ -1597,7 +1763,7 @@
     </w:p>
     <w:p>
       <w:pPr>
-        <w:pStyle w:val="ad"/>
+        <w:pStyle w:val="ListParagraph"/>
         <w:numPr>
           <w:ilvl w:val="0"/>
           <w:numId w:val="2"/>
@@ -1622,19 +1788,12 @@
           <w:rFonts w:hint="cs"/>
           <w:rtl/>
         </w:rPr>
-        <w:t>על התבנית</w:t>
-      </w:r>
-      <w:r>
-        <w:rPr>
-          <w:rFonts w:hint="cs"/>
-          <w:rtl/>
-        </w:rPr>
-        <w:t xml:space="preserve"> הנבדקות באותו השלב לבין התמונה</w:t>
-      </w:r>
-    </w:p>
-    <w:p>
-      <w:pPr>
-        <w:pStyle w:val="ad"/>
+        <w:t>על התבנית הנבדקות באותו השלב לבין התמונה</w:t>
+      </w:r>
+    </w:p>
+    <w:p>
+      <w:pPr>
+        <w:pStyle w:val="ListParagraph"/>
         <w:numPr>
           <w:ilvl w:val="0"/>
           <w:numId w:val="2"/>
@@ -1650,7 +1809,7 @@
     </w:p>
     <w:p>
       <w:pPr>
-        <w:pStyle w:val="ad"/>
+        <w:pStyle w:val="ListParagraph"/>
         <w:numPr>
           <w:ilvl w:val="0"/>
           <w:numId w:val="2"/>
@@ -1673,7 +1832,7 @@
     </w:p>
     <w:p>
       <w:pPr>
-        <w:pStyle w:val="ad"/>
+        <w:pStyle w:val="ListParagraph"/>
         <w:numPr>
           <w:ilvl w:val="0"/>
           <w:numId w:val="2"/>
@@ -1684,28 +1843,40 @@
           <w:rFonts w:hint="cs"/>
           <w:rtl/>
         </w:rPr>
-        <w:t xml:space="preserve">האחוזונים 5, 10, 15, ... 95 של המרחקים </w:t>
-      </w:r>
-      <w:proofErr w:type="spellStart"/>
-      <w:r>
-        <w:rPr>
-          <w:rFonts w:hint="cs"/>
-          <w:rtl/>
-        </w:rPr>
-        <w:t>שנמדו</w:t>
-      </w:r>
-      <w:proofErr w:type="spellEnd"/>
-      <w:r>
-        <w:rPr>
-          <w:rFonts w:hint="cs"/>
-          <w:rtl/>
-        </w:rPr>
-        <w:t xml:space="preserve"> באותו השלב</w:t>
-      </w:r>
-    </w:p>
-    <w:p>
-      <w:pPr>
-        <w:pStyle w:val="ad"/>
+        <w:t>האחוזונים 5, 10, 15, ...</w:t>
+      </w:r>
+      <w:r>
+        <w:rPr>
+          <w:rFonts w:hint="cs"/>
+          <w:rtl/>
+        </w:rPr>
+        <w:t>,</w:t>
+      </w:r>
+      <w:r>
+        <w:rPr>
+          <w:rFonts w:hint="cs"/>
+          <w:rtl/>
+        </w:rPr>
+        <w:t xml:space="preserve"> 95 של המרחקים שנמ</w:t>
+      </w:r>
+      <w:r>
+        <w:rPr>
+          <w:rFonts w:hint="cs"/>
+          <w:rtl/>
+        </w:rPr>
+        <w:t>ד</w:t>
+      </w:r>
+      <w:r>
+        <w:rPr>
+          <w:rFonts w:hint="cs"/>
+          <w:rtl/>
+        </w:rPr>
+        <w:t>דו באותו השלב</w:t>
+      </w:r>
+    </w:p>
+    <w:p>
+      <w:pPr>
+        <w:pStyle w:val="ListParagraph"/>
         <w:numPr>
           <w:ilvl w:val="0"/>
           <w:numId w:val="2"/>
@@ -1721,7 +1892,7 @@
     </w:p>
     <w:p>
       <w:pPr>
-        <w:pStyle w:val="ad"/>
+        <w:pStyle w:val="ListParagraph"/>
         <w:numPr>
           <w:ilvl w:val="0"/>
           <w:numId w:val="2"/>
@@ -1732,12 +1903,19 @@
           <w:rFonts w:hint="cs"/>
           <w:rtl/>
         </w:rPr>
-        <w:t>מספר הדגימות שנבדקו באותו השלב</w:t>
-      </w:r>
-    </w:p>
-    <w:p>
-      <w:pPr>
-        <w:pStyle w:val="ad"/>
+        <w:t>כמות הקונפיגורציות</w:t>
+      </w:r>
+      <w:r>
+        <w:rPr>
+          <w:rFonts w:hint="cs"/>
+          <w:rtl/>
+        </w:rPr>
+        <w:t xml:space="preserve"> שנבדקו באותו השלב</w:t>
+      </w:r>
+    </w:p>
+    <w:p>
+      <w:pPr>
+        <w:pStyle w:val="ListParagraph"/>
         <w:numPr>
           <w:ilvl w:val="0"/>
           <w:numId w:val="2"/>
@@ -1809,15 +1987,30 @@
     <w:p>
       <w:pPr>
         <w:rPr>
-          <w:rtl/>
-        </w:rPr>
-      </w:pPr>
-      <w:r>
-        <w:rPr>
-          <w:rFonts w:hint="cs"/>
-          <w:rtl/>
-        </w:rPr>
-        <w:t xml:space="preserve">בנוסף שמרנו בקובץ נפרד לכל שלב את המרחק המינימלי שלו, המרחק במקסימלי שלו ואת </w:t>
+          <w:rFonts w:hint="cs"/>
+          <w:rtl/>
+        </w:rPr>
+      </w:pPr>
+      <w:r>
+        <w:rPr>
+          <w:rFonts w:hint="cs"/>
+          <w:rtl/>
+        </w:rPr>
+        <w:t xml:space="preserve">בנוסף שמרנו בקובץ נפרד לכל שלב את המרחק המינימלי שלו, המרחק </w:t>
+      </w:r>
+      <w:r>
+        <w:rPr>
+          <w:rFonts w:hint="cs"/>
+          <w:rtl/>
+        </w:rPr>
+        <w:t>ה</w:t>
+      </w:r>
+      <w:r>
+        <w:rPr>
+          <w:rFonts w:hint="cs"/>
+          <w:rtl/>
+        </w:rPr>
+        <w:t xml:space="preserve">מקסימלי שלו ואת </w:t>
       </w:r>
       <w:proofErr w:type="spellStart"/>
       <w:r>
@@ -1856,27 +2049,315 @@
         </w:rPr>
         <w:t>.</w:t>
       </w:r>
-    </w:p>
-    <w:p>
-      <w:pPr>
-        <w:rPr>
-          <w:rtl/>
-        </w:rPr>
-      </w:pPr>
-      <w:r>
-        <w:rPr>
-          <w:rFonts w:hint="cs"/>
-          <w:rtl/>
-        </w:rPr>
-        <w:t xml:space="preserve">סך </w:t>
-      </w:r>
+      <w:r>
+        <w:rPr>
+          <w:rFonts w:hint="cs"/>
+          <w:rtl/>
+        </w:rPr>
+        <w:t xml:space="preserve"> מידע זה נאסף על מנת למדוד את ה-</w:t>
+      </w:r>
+      <w:r>
+        <w:t>Accuracy</w:t>
+      </w:r>
+      <w:r>
+        <w:rPr>
+          <w:rFonts w:hint="cs"/>
+          <w:rtl/>
+        </w:rPr>
+        <w:t xml:space="preserve"> של המודל </w:t>
+      </w:r>
+      <w:r>
+        <w:rPr>
+          <w:rtl/>
+        </w:rPr>
+        <w:t>–</w:t>
+      </w:r>
+      <w:r>
+        <w:rPr>
+          <w:rFonts w:hint="cs"/>
+          <w:rtl/>
+        </w:rPr>
+        <w:t xml:space="preserve"> את כמות הקונפיגורציות (המשוערך) שה-</w:t>
+      </w:r>
+      <w:r>
+        <w:t>prediction</w:t>
+      </w:r>
+      <w:r>
+        <w:rPr>
+          <w:rFonts w:hint="cs"/>
+          <w:rtl/>
+        </w:rPr>
+        <w:t xml:space="preserve"> של המודל מעביר לשלב הבא</w:t>
+      </w:r>
+    </w:p>
+    <w:p>
+      <w:pPr>
+        <w:rPr>
+          <w:rtl/>
+        </w:rPr>
+      </w:pPr>
+      <w:r>
+        <w:rPr>
+          <w:rFonts w:hint="cs"/>
+          <w:rtl/>
+        </w:rPr>
+        <w:t xml:space="preserve">לבסוף, </w:t>
+      </w:r>
+      <w:r>
+        <w:rPr>
+          <w:rFonts w:hint="cs"/>
+          <w:rtl/>
+        </w:rPr>
+        <w:t>אספנו</w:t>
+      </w:r>
+      <w:r>
+        <w:rPr>
+          <w:rFonts w:hint="cs"/>
+          <w:rtl/>
+        </w:rPr>
+        <w:t xml:space="preserve"> 73.5</w:t>
+      </w:r>
+      <w:r>
+        <w:t>k</w:t>
+      </w:r>
+      <w:r>
+        <w:t>b</w:t>
+      </w:r>
+      <w:r>
+        <w:rPr>
+          <w:rFonts w:hint="cs"/>
+          <w:rtl/>
+        </w:rPr>
+        <w:t xml:space="preserve"> של</w:t>
+      </w:r>
+      <w:r>
+        <w:rPr>
+          <w:rFonts w:hint="cs"/>
+          <w:rtl/>
+        </w:rPr>
+        <w:t xml:space="preserve"> 68854 </w:t>
+      </w:r>
+      <w:r>
+        <w:t>samples</w:t>
+      </w:r>
+      <w:r>
+        <w:rPr>
+          <w:rFonts w:hint="cs"/>
+          <w:rtl/>
+        </w:rPr>
+        <w:t xml:space="preserve"> בזמן חישוב</w:t>
+      </w:r>
+      <w:r>
+        <w:rPr>
+          <w:rFonts w:hint="cs"/>
+          <w:rtl/>
+        </w:rPr>
+        <w:t xml:space="preserve"> כולל</w:t>
+      </w:r>
+      <w:r>
+        <w:rPr>
+          <w:rFonts w:hint="cs"/>
+          <w:rtl/>
+        </w:rPr>
+        <w:t xml:space="preserve"> של 121.86 שעות.</w:t>
+      </w:r>
+    </w:p>
+    <w:p>
+      <w:r>
+        <w:rPr>
+          <w:rFonts w:hint="cs"/>
+          <w:rtl/>
+        </w:rPr>
+        <w:t>על מנת להקל את החישוב, חי</w:t>
+      </w:r>
+      <w:r>
+        <w:rPr>
+          <w:rFonts w:hint="cs"/>
+          <w:rtl/>
+        </w:rPr>
+        <w:t>ל</w:t>
+      </w:r>
+      <w:r>
+        <w:rPr>
+          <w:rFonts w:hint="cs"/>
+          <w:rtl/>
+        </w:rPr>
+        <w:t xml:space="preserve">קנו את התמונות ל-20 תיקיות </w:t>
+      </w:r>
+      <w:r>
+        <w:rPr>
+          <w:rFonts w:hint="cs"/>
+          <w:rtl/>
+        </w:rPr>
+        <w:t xml:space="preserve">והרצנו את החישוב על כל תיקייה בנפרד, כך קיבלנו 20 קבצים כך שבכל קובץ יש בממוצע 3442.7 </w:t>
+      </w:r>
+      <w:r>
+        <w:t>samples</w:t>
+      </w:r>
+      <w:r>
+        <w:rPr>
+          <w:rFonts w:hint="cs"/>
+          <w:rtl/>
+        </w:rPr>
+        <w:t>.</w:t>
+      </w:r>
+    </w:p>
+    <w:p>
+      <w:pPr>
+        <w:rPr>
+          <w:rtl/>
+        </w:rPr>
+      </w:pPr>
+    </w:p>
+    <w:p>
+      <w:pPr>
+        <w:rPr>
+          <w:rtl/>
+        </w:rPr>
+      </w:pPr>
+      <w:r>
+        <w:rPr>
+          <w:rFonts w:hint="cs"/>
+          <w:rtl/>
+        </w:rPr>
+        <w:t>השלב השני בפרויקט היה לממש מודל בתחום ה-</w:t>
+      </w:r>
+      <w:r>
+        <w:t>Machine Learning</w:t>
+      </w:r>
+      <w:r>
+        <w:rPr>
+          <w:rFonts w:hint="cs"/>
+          <w:rtl/>
+        </w:rPr>
+        <w:t xml:space="preserve"> או ה-</w:t>
+      </w:r>
+      <w:r>
+        <w:t>Deep Learning</w:t>
+      </w:r>
+      <w:r>
+        <w:rPr>
+          <w:rFonts w:hint="cs"/>
+          <w:rtl/>
+        </w:rPr>
+        <w:t xml:space="preserve"> אשר בשילובו באלגוריתם, </w:t>
+      </w:r>
+      <w:r>
+        <w:rPr>
+          <w:rFonts w:hint="cs"/>
+          <w:rtl/>
+        </w:rPr>
+        <w:t xml:space="preserve">הוא </w:t>
+      </w:r>
+      <w:r>
+        <w:rPr>
+          <w:rFonts w:hint="cs"/>
+          <w:rtl/>
+        </w:rPr>
+        <w:t>יסייע לנו לבחור את החסם העליון המתאים ובך לשפר את ה-</w:t>
+      </w:r>
+      <w:r>
+        <w:t>Accuracy</w:t>
+      </w:r>
+      <w:r>
+        <w:rPr>
+          <w:rFonts w:hint="cs"/>
+          <w:rtl/>
+        </w:rPr>
+        <w:t xml:space="preserve"> של האלגוריתם.</w:t>
+      </w:r>
+    </w:p>
+    <w:p>
+      <w:pPr>
+        <w:rPr>
+          <w:rtl/>
+        </w:rPr>
+      </w:pPr>
+      <w:r>
+        <w:rPr>
+          <w:rFonts w:hint="cs"/>
+          <w:rtl/>
+        </w:rPr>
+        <w:t xml:space="preserve">בהתחלה, התבקשנו לחקור בתחומים אלו וללמוד כיצד נוכל לבצע זאת ומהו המודל המתאים ביותר לבעיה אותה אנו מנסים לפתור. בסוף, בחרנו להשתמש במודל מסוג </w:t>
+      </w:r>
+      <w:r>
+        <w:t>Multi-Layer Perceptron for Regression</w:t>
+      </w:r>
+      <w:r>
+        <w:rPr>
+          <w:rFonts w:hint="cs"/>
+          <w:rtl/>
+        </w:rPr>
+        <w:t>. מודל זה, הוא רשת נוירונים פשוטה המורכבת משכבות לינאריות.</w:t>
+      </w:r>
+    </w:p>
+    <w:p>
+      <w:pPr>
+        <w:rPr>
+          <w:rtl/>
+        </w:rPr>
+      </w:pPr>
+      <w:r>
+        <w:rPr>
+          <w:rFonts w:hint="cs"/>
+          <w:rtl/>
+        </w:rPr>
+        <w:t>בנוסף, החלטנו להשתמש רק ב10 מה-</w:t>
+      </w:r>
+      <w:r>
+        <w:t>features</w:t>
+      </w:r>
+      <w:r>
+        <w:rPr>
+          <w:rFonts w:hint="cs"/>
+          <w:rtl/>
+        </w:rPr>
+        <w:t xml:space="preserve"> אותם אספנו מכיוון שלאחר איסוף ה-</w:t>
+      </w:r>
+      <w:r>
+        <w:t>samples</w:t>
+      </w:r>
+      <w:r>
+        <w:rPr>
+          <w:rFonts w:hint="cs"/>
+          <w:rtl/>
+        </w:rPr>
+        <w:t xml:space="preserve"> ראינו שהרבה מהם תלויים אחד בשני מאוד או לא נחוצים למודל.</w:t>
+      </w:r>
+      <w:r>
+        <w:rPr>
+          <w:rFonts w:hint="cs"/>
+          <w:rtl/>
+        </w:rPr>
+        <w:t xml:space="preserve"> לכן, ה-</w:t>
+      </w:r>
+      <w:r>
+        <w:t>features</w:t>
+      </w:r>
+      <w:r>
+        <w:rPr>
+          <w:rFonts w:hint="cs"/>
+          <w:rtl/>
+        </w:rPr>
+        <w:t xml:space="preserve"> בהם אנו משתמשים הם:</w:t>
+      </w:r>
+    </w:p>
+    <w:p>
+      <w:pPr>
+        <w:pStyle w:val="ListParagraph"/>
+        <w:numPr>
+          <w:ilvl w:val="0"/>
+          <w:numId w:val="2"/>
+        </w:numPr>
+      </w:pPr>
       <w:proofErr w:type="spellStart"/>
       <w:r>
         <w:rPr>
           <w:rFonts w:hint="cs"/>
           <w:rtl/>
         </w:rPr>
-        <w:t>הכל</w:t>
+        <w:lastRenderedPageBreak/>
+        <w:t>מימדי</w:t>
       </w:r>
       <w:proofErr w:type="spellEnd"/>
       <w:r>
@@ -1884,43 +2365,381 @@
           <w:rFonts w:hint="cs"/>
           <w:rtl/>
         </w:rPr>
-        <w:t xml:space="preserve"> אספנו 68854 </w:t>
-      </w:r>
-      <w:r>
-        <w:t>samples</w:t>
-      </w:r>
-      <w:r>
-        <w:rPr>
-          <w:rFonts w:hint="cs"/>
-          <w:rtl/>
-        </w:rPr>
-        <w:t xml:space="preserve"> בזמן חישוב של 121.86 שעות.</w:t>
-      </w:r>
-    </w:p>
-    <w:p>
-      <w:pPr>
-        <w:rPr>
-          <w:rFonts w:hint="cs"/>
-          <w:rtl/>
-        </w:rPr>
-      </w:pPr>
-      <w:r>
-        <w:rPr>
-          <w:rFonts w:hint="cs"/>
-          <w:rtl/>
-        </w:rPr>
-        <w:t xml:space="preserve">על מנת להקל את החישוב, חיקנו את התמונות ל-20 תיקיות </w:t>
-      </w:r>
-      <w:r>
-        <w:rPr>
-          <w:rFonts w:hint="cs"/>
-          <w:rtl/>
-        </w:rPr>
-        <w:t xml:space="preserve">והרצנו את החישוב על כל תיקייה בנפרד, כך קיבלנו 20 קבצים כך שבכל קובץ יש בממוצע 3442.7 </w:t>
-      </w:r>
-      <w:r>
-        <w:t>samples</w:t>
-      </w:r>
+        <w:t xml:space="preserve"> התבנית</w:t>
+      </w:r>
+    </w:p>
+    <w:p>
+      <w:pPr>
+        <w:pStyle w:val="ListParagraph"/>
+        <w:numPr>
+          <w:ilvl w:val="0"/>
+          <w:numId w:val="2"/>
+        </w:numPr>
+      </w:pPr>
+      <w:r>
+        <w:rPr>
+          <w:rFonts w:hint="cs"/>
+          <w:rtl/>
+        </w:rPr>
+        <w:t>היחס בין ממוצע הפיקסלים בתבנית לממוצע הפיקסלים בתמונה</w:t>
+      </w:r>
+    </w:p>
+    <w:p>
+      <w:pPr>
+        <w:pStyle w:val="ListParagraph"/>
+        <w:numPr>
+          <w:ilvl w:val="0"/>
+          <w:numId w:val="2"/>
+        </w:numPr>
+      </w:pPr>
+      <w:r>
+        <w:rPr>
+          <w:rFonts w:hint="cs"/>
+          <w:rtl/>
+        </w:rPr>
+        <w:t>חלקות התבנית (ממוצע הנגזרות בתבנית)</w:t>
+      </w:r>
+    </w:p>
+    <w:p>
+      <w:pPr>
+        <w:pStyle w:val="ListParagraph"/>
+        <w:numPr>
+          <w:ilvl w:val="0"/>
+          <w:numId w:val="2"/>
+        </w:numPr>
+      </w:pPr>
+      <w:r>
+        <w:rPr>
+          <w:rFonts w:hint="cs"/>
+          <w:rtl/>
+        </w:rPr>
+        <w:t>סטיית התקן של הפיקסלים בתבנית</w:t>
+      </w:r>
+    </w:p>
+    <w:p>
+      <w:pPr>
+        <w:pStyle w:val="ListParagraph"/>
+        <w:numPr>
+          <w:ilvl w:val="0"/>
+          <w:numId w:val="2"/>
+        </w:numPr>
+      </w:pPr>
+      <w:r>
+        <w:t>delta</w:t>
+      </w:r>
+      <w:r>
+        <w:rPr>
+          <w:rFonts w:hint="cs"/>
+          <w:rtl/>
+        </w:rPr>
+        <w:t xml:space="preserve"> - הערך שלפיו נקבע החסם באלגוריתם המקורי (ערך המשתנה באופן לינארי בלי תלות בתבנית)</w:t>
+      </w:r>
+    </w:p>
+    <w:p>
+      <w:pPr>
+        <w:pStyle w:val="ListParagraph"/>
+        <w:numPr>
+          <w:ilvl w:val="0"/>
+          <w:numId w:val="2"/>
+        </w:numPr>
+      </w:pPr>
+      <w:r>
+        <w:rPr>
+          <w:rFonts w:hint="cs"/>
+          <w:rtl/>
+        </w:rPr>
+        <w:t>המרחק המינימלי שהתקבל בין הטרנספורמציות</w:t>
+      </w:r>
+      <w:r>
+        <w:rPr>
+          <w:rFonts w:hint="cs"/>
+          <w:rtl/>
+        </w:rPr>
+        <w:t xml:space="preserve"> </w:t>
+      </w:r>
+      <w:r>
+        <w:rPr>
+          <w:rFonts w:hint="cs"/>
+          <w:rtl/>
+        </w:rPr>
+        <w:t>על התבנית הנבדקות באותו השלב לבין התמונה</w:t>
+      </w:r>
+    </w:p>
+    <w:p>
+      <w:pPr>
+        <w:pStyle w:val="ListParagraph"/>
+        <w:numPr>
+          <w:ilvl w:val="0"/>
+          <w:numId w:val="2"/>
+        </w:numPr>
+      </w:pPr>
+      <w:r>
+        <w:rPr>
+          <w:rFonts w:hint="cs"/>
+          <w:rtl/>
+        </w:rPr>
+        <w:t>ממוצע המרחקים שנמדדו באותו השלב</w:t>
+      </w:r>
+    </w:p>
+    <w:p>
+      <w:pPr>
+        <w:pStyle w:val="ListParagraph"/>
+        <w:numPr>
+          <w:ilvl w:val="0"/>
+          <w:numId w:val="2"/>
+        </w:numPr>
+      </w:pPr>
+      <w:r>
+        <w:rPr>
+          <w:rFonts w:hint="cs"/>
+          <w:rtl/>
+        </w:rPr>
+        <w:t>סטיית התקן של המרחקים שנמדדו באותו השלב</w:t>
+      </w:r>
+    </w:p>
+    <w:p>
+      <w:pPr>
+        <w:pStyle w:val="ListParagraph"/>
+        <w:numPr>
+          <w:ilvl w:val="0"/>
+          <w:numId w:val="2"/>
+        </w:numPr>
+      </w:pPr>
+      <w:r>
+        <w:rPr>
+          <w:rFonts w:hint="cs"/>
+          <w:rtl/>
+        </w:rPr>
+        <w:t>התחום בו נמצאים המרחקים שנמדדו (ההפרש בין המרחק הגדול ביותר למרחק הקטן ביותר)</w:t>
+      </w:r>
+    </w:p>
+    <w:p>
+      <w:pPr>
+        <w:pStyle w:val="ListParagraph"/>
+        <w:numPr>
+          <w:ilvl w:val="0"/>
+          <w:numId w:val="2"/>
+        </w:numPr>
+      </w:pPr>
+      <w:r>
+        <w:rPr>
+          <w:rFonts w:hint="cs"/>
+          <w:rtl/>
+        </w:rPr>
+        <w:t>כמות הקונפיגורציות שנבדקו באותו השלב</w:t>
+      </w:r>
+    </w:p>
+    <w:p>
+      <w:pPr>
+        <w:rPr>
+          <w:rFonts w:hint="cs"/>
+          <w:rtl/>
+        </w:rPr>
+      </w:pPr>
+    </w:p>
+    <w:p>
+      <w:pPr>
+        <w:rPr>
+          <w:rtl/>
+        </w:rPr>
+      </w:pPr>
+      <w:r>
+        <w:rPr>
+          <w:rFonts w:hint="cs"/>
+          <w:rtl/>
+        </w:rPr>
+        <w:t>תהליך בחירת הפרמטרים של המודל התבצע בעיקר ע"י ניסוי וטעיה, ובדיקת המודל בעזרת 3 ערכים שונים:</w:t>
+      </w:r>
+    </w:p>
+    <w:p>
+      <w:pPr>
+        <w:pStyle w:val="ListParagraph"/>
+        <w:numPr>
+          <w:ilvl w:val="0"/>
+          <w:numId w:val="3"/>
+        </w:numPr>
+        <w:jc w:val="left"/>
+      </w:pPr>
+      <w:r>
+        <w:t>Loss</w:t>
+      </w:r>
+      <w:r>
+        <w:rPr>
+          <w:rFonts w:hint="cs"/>
+          <w:rtl/>
+        </w:rPr>
+        <w:t xml:space="preserve"> </w:t>
+      </w:r>
+      <w:r>
+        <w:rPr>
+          <w:rtl/>
+        </w:rPr>
+        <w:t>–</w:t>
+      </w:r>
+      <w:r>
+        <w:rPr>
+          <w:rFonts w:hint="cs"/>
+          <w:rtl/>
+        </w:rPr>
+        <w:t xml:space="preserve"> השתמשנו ב-</w:t>
+      </w:r>
+      <w:r>
+        <w:rPr>
+          <w:rFonts w:hint="cs"/>
+        </w:rPr>
+        <w:t>MSE</w:t>
+      </w:r>
+      <w:r>
+        <w:rPr>
+          <w:rFonts w:hint="cs"/>
+          <w:rtl/>
+        </w:rPr>
+        <w:t xml:space="preserve"> (כלומר המרחק בין ה-</w:t>
+      </w:r>
+      <w:r>
+        <w:t>prediction</w:t>
+      </w:r>
+      <w:r>
+        <w:rPr>
+          <w:rFonts w:hint="cs"/>
+          <w:rtl/>
+        </w:rPr>
+        <w:t xml:space="preserve"> של המודל ל-</w:t>
+      </w:r>
+      <w:r>
+        <w:t>target</w:t>
+      </w:r>
+      <w:r>
+        <w:rPr>
+          <w:rFonts w:hint="cs"/>
+          <w:rtl/>
+        </w:rPr>
+        <w:t xml:space="preserve"> בריבוע) בתור פונקציית ה-</w:t>
+      </w:r>
+      <w:r>
+        <w:t>Loss</w:t>
+      </w:r>
+      <w:r>
+        <w:rPr>
+          <w:rFonts w:hint="cs"/>
+          <w:rtl/>
+        </w:rPr>
+        <w:t xml:space="preserve"> של המודל.</w:t>
+      </w:r>
+    </w:p>
+    <w:p>
+      <w:pPr>
+        <w:pStyle w:val="ListParagraph"/>
+        <w:numPr>
+          <w:ilvl w:val="0"/>
+          <w:numId w:val="3"/>
+        </w:numPr>
+        <w:jc w:val="left"/>
+      </w:pPr>
+      <w:r>
+        <w:t>Score</w:t>
+      </w:r>
+      <w:r>
+        <w:rPr>
+          <w:rFonts w:hint="cs"/>
+          <w:rtl/>
+        </w:rPr>
+        <w:t xml:space="preserve"> </w:t>
+      </w:r>
+      <w:r>
+        <w:rPr>
+          <w:rtl/>
+        </w:rPr>
+        <w:t>–</w:t>
+      </w:r>
+      <w:r>
+        <w:rPr>
+          <w:rFonts w:hint="cs"/>
+          <w:rtl/>
+        </w:rPr>
+        <w:t xml:space="preserve"> ערך המייצג את היחס בין ה-</w:t>
+      </w:r>
+      <w:r>
+        <w:t>Loss</w:t>
+      </w:r>
+      <w:r>
+        <w:rPr>
+          <w:rFonts w:hint="cs"/>
+          <w:rtl/>
+        </w:rPr>
+        <w:t xml:space="preserve"> ב-</w:t>
+      </w:r>
+      <w:r>
+        <w:t>prediction</w:t>
+      </w:r>
+      <w:r>
+        <w:rPr>
+          <w:rFonts w:hint="cs"/>
+          <w:rtl/>
+        </w:rPr>
+        <w:t xml:space="preserve"> של המודל, לבין ה-</w:t>
+      </w:r>
+      <w:r>
+        <w:t>Loss</w:t>
+      </w:r>
+      <w:r>
+        <w:rPr>
+          <w:rFonts w:hint="cs"/>
+          <w:rtl/>
+        </w:rPr>
+        <w:t xml:space="preserve"> שהיינו מקבלים אם היינו בוחרים בערך הממוצע של ערכי ה-</w:t>
+      </w:r>
+      <w:r>
+        <w:t>target</w:t>
+      </w:r>
+      <w:r>
+        <w:rPr>
+          <w:rFonts w:hint="cs"/>
+          <w:rtl/>
+        </w:rPr>
+        <w:t xml:space="preserve"> בכל פעם.</w:t>
+      </w:r>
+    </w:p>
+    <w:p>
+      <w:pPr>
+        <w:pStyle w:val="ListParagraph"/>
+        <w:numPr>
+          <w:ilvl w:val="0"/>
+          <w:numId w:val="3"/>
+        </w:numPr>
+        <w:jc w:val="left"/>
+      </w:pPr>
+      <w:r>
+        <w:t>Accuracy</w:t>
+      </w:r>
+      <w:r>
+        <w:rPr>
+          <w:rFonts w:hint="cs"/>
+          <w:rtl/>
+        </w:rPr>
+        <w:t xml:space="preserve"> </w:t>
+      </w:r>
+      <w:r>
+        <w:rPr>
+          <w:rtl/>
+        </w:rPr>
+        <w:t>–</w:t>
+      </w:r>
+      <w:r>
+        <w:rPr>
+          <w:rFonts w:hint="cs"/>
+          <w:rtl/>
+        </w:rPr>
+        <w:t xml:space="preserve"> אחוז הפעמים שהצלחנו לנחש מספר גבוה מספיק אשר מעביר את הקונפיגורציה האמיתית לשלב הבא. כלומר, </w:t>
+      </w:r>
+      <m:oMath>
+        <m:r>
+          <w:rPr>
+            <w:rFonts w:ascii="Cambria Math" w:hAnsi="Cambria Math"/>
+          </w:rPr>
+          <m:t>prediction&gt;ground_truth</m:t>
+        </m:r>
+      </m:oMath>
       <w:r>
         <w:rPr>
           <w:rFonts w:hint="cs"/>
@@ -1937,17 +2756,418 @@
       </w:pPr>
       <w:r>
         <w:rPr>
-          <w:rFonts w:hint="cs"/>
-          <w:rtl/>
-        </w:rPr>
-        <w:t xml:space="preserve">השלב הבא היה מימוש רשת הנוירונים </w:t>
-      </w:r>
-      <w:r>
-        <w:rPr>
-          <w:rFonts w:hint="cs"/>
-          <w:rtl/>
-        </w:rPr>
-        <w:t>המחשבת את החסם.</w:t>
+          <w:noProof/>
+        </w:rPr>
+        <w:drawing>
+          <wp:anchor distT="0" distB="0" distL="114300" distR="114300" simplePos="0" relativeHeight="251665408" behindDoc="0" locked="0" layoutInCell="1" allowOverlap="1" wp14:anchorId="4013F6A9" wp14:editId="1D1F8E5B">
+            <wp:simplePos x="0" y="0"/>
+            <wp:positionH relativeFrom="margin">
+              <wp:align>center</wp:align>
+            </wp:positionH>
+            <wp:positionV relativeFrom="paragraph">
+              <wp:posOffset>223520</wp:posOffset>
+            </wp:positionV>
+            <wp:extent cx="2597150" cy="2038350"/>
+            <wp:effectExtent l="0" t="0" r="0" b="0"/>
+            <wp:wrapThrough wrapText="bothSides">
+              <wp:wrapPolygon edited="0">
+                <wp:start x="0" y="0"/>
+                <wp:lineTo x="0" y="21398"/>
+                <wp:lineTo x="21389" y="21398"/>
+                <wp:lineTo x="21389" y="0"/>
+                <wp:lineTo x="0" y="0"/>
+              </wp:wrapPolygon>
+            </wp:wrapThrough>
+            <wp:docPr id="9" name="Picture 9"/>
+            <wp:cNvGraphicFramePr>
+              <a:graphicFrameLocks xmlns:a="http://schemas.openxmlformats.org/drawingml/2006/main" noChangeAspect="1"/>
+            </wp:cNvGraphicFramePr>
+            <a:graphic xmlns:a="http://schemas.openxmlformats.org/drawingml/2006/main">
+              <a:graphicData uri="http://schemas.openxmlformats.org/drawingml/2006/picture">
+                <pic:pic xmlns:pic="http://schemas.openxmlformats.org/drawingml/2006/picture">
+                  <pic:nvPicPr>
+                    <pic:cNvPr id="0" name="Picture 6"/>
+                    <pic:cNvPicPr>
+                      <a:picLocks noChangeAspect="1" noChangeArrowheads="1"/>
+                    </pic:cNvPicPr>
+                  </pic:nvPicPr>
+                  <pic:blipFill>
+                    <a:blip r:embed="rId9" cstate="print">
+                      <a:extLst>
+                        <a:ext uri="{28A0092B-C50C-407E-A947-70E740481C1C}">
+                          <a14:useLocalDpi xmlns:a14="http://schemas.microsoft.com/office/drawing/2010/main" val="0"/>
+                        </a:ext>
+                      </a:extLst>
+                    </a:blip>
+                    <a:srcRect/>
+                    <a:stretch>
+                      <a:fillRect/>
+                    </a:stretch>
+                  </pic:blipFill>
+                  <pic:spPr bwMode="auto">
+                    <a:xfrm>
+                      <a:off x="0" y="0"/>
+                      <a:ext cx="2597150" cy="2038350"/>
+                    </a:xfrm>
+                    <a:prstGeom prst="rect">
+                      <a:avLst/>
+                    </a:prstGeom>
+                    <a:noFill/>
+                    <a:ln>
+                      <a:noFill/>
+                    </a:ln>
+                  </pic:spPr>
+                </pic:pic>
+              </a:graphicData>
+            </a:graphic>
+          </wp:anchor>
+        </w:drawing>
+      </w:r>
+      <w:r>
+        <w:rPr>
+          <w:rFonts w:hint="cs"/>
+          <w:rtl/>
+        </w:rPr>
+        <w:t>ריצה לדוגמה:</w:t>
+      </w:r>
+    </w:p>
+    <w:p>
+      <w:pPr>
+        <w:rPr>
+          <w:rtl/>
+        </w:rPr>
+      </w:pPr>
+    </w:p>
+    <w:p/>
+    <w:p>
+      <w:pPr>
+        <w:rPr>
+          <w:rtl/>
+        </w:rPr>
+      </w:pPr>
+    </w:p>
+    <w:p>
+      <w:pPr>
+        <w:rPr>
+          <w:rtl/>
+        </w:rPr>
+      </w:pPr>
+    </w:p>
+    <w:p>
+      <w:pPr>
+        <w:rPr>
+          <w:rtl/>
+        </w:rPr>
+      </w:pPr>
+    </w:p>
+    <w:p>
+      <w:pPr>
+        <w:rPr>
+          <w:rtl/>
+        </w:rPr>
+      </w:pPr>
+    </w:p>
+    <w:p>
+      <w:pPr>
+        <w:rPr>
+          <w:rtl/>
+        </w:rPr>
+      </w:pPr>
+    </w:p>
+    <w:p/>
+    <w:p/>
+    <w:p>
+      <w:pPr>
+        <w:rPr>
+          <w:rtl/>
+        </w:rPr>
+      </w:pPr>
+      <w:r>
+        <w:rPr>
+          <w:rFonts w:hint="cs"/>
+          <w:noProof/>
+        </w:rPr>
+        <w:lastRenderedPageBreak/>
+        <w:drawing>
+          <wp:anchor distT="0" distB="0" distL="114300" distR="114300" simplePos="0" relativeHeight="251666432" behindDoc="0" locked="0" layoutInCell="1" allowOverlap="1" wp14:anchorId="456EA68A" wp14:editId="5EA4FD18">
+            <wp:simplePos x="0" y="0"/>
+            <wp:positionH relativeFrom="margin">
+              <wp:align>center</wp:align>
+            </wp:positionH>
+            <wp:positionV relativeFrom="paragraph">
+              <wp:posOffset>228600</wp:posOffset>
+            </wp:positionV>
+            <wp:extent cx="3928745" cy="1765300"/>
+            <wp:effectExtent l="0" t="0" r="0" b="6350"/>
+            <wp:wrapThrough wrapText="bothSides">
+              <wp:wrapPolygon edited="0">
+                <wp:start x="0" y="0"/>
+                <wp:lineTo x="0" y="21445"/>
+                <wp:lineTo x="21471" y="21445"/>
+                <wp:lineTo x="21471" y="0"/>
+                <wp:lineTo x="0" y="0"/>
+              </wp:wrapPolygon>
+            </wp:wrapThrough>
+            <wp:docPr id="7" name="Picture 7"/>
+            <wp:cNvGraphicFramePr>
+              <a:graphicFrameLocks xmlns:a="http://schemas.openxmlformats.org/drawingml/2006/main" noChangeAspect="1"/>
+            </wp:cNvGraphicFramePr>
+            <a:graphic xmlns:a="http://schemas.openxmlformats.org/drawingml/2006/main">
+              <a:graphicData uri="http://schemas.openxmlformats.org/drawingml/2006/picture">
+                <pic:pic xmlns:pic="http://schemas.openxmlformats.org/drawingml/2006/picture">
+                  <pic:nvPicPr>
+                    <pic:cNvPr id="0" name="Picture 4"/>
+                    <pic:cNvPicPr>
+                      <a:picLocks noChangeAspect="1" noChangeArrowheads="1"/>
+                    </pic:cNvPicPr>
+                  </pic:nvPicPr>
+                  <pic:blipFill>
+                    <a:blip r:embed="rId10" cstate="print">
+                      <a:extLst>
+                        <a:ext uri="{28A0092B-C50C-407E-A947-70E740481C1C}">
+                          <a14:useLocalDpi xmlns:a14="http://schemas.microsoft.com/office/drawing/2010/main" val="0"/>
+                        </a:ext>
+                      </a:extLst>
+                    </a:blip>
+                    <a:srcRect/>
+                    <a:stretch>
+                      <a:fillRect/>
+                    </a:stretch>
+                  </pic:blipFill>
+                  <pic:spPr bwMode="auto">
+                    <a:xfrm>
+                      <a:off x="0" y="0"/>
+                      <a:ext cx="3928745" cy="1765300"/>
+                    </a:xfrm>
+                    <a:prstGeom prst="rect">
+                      <a:avLst/>
+                    </a:prstGeom>
+                    <a:noFill/>
+                    <a:ln>
+                      <a:noFill/>
+                    </a:ln>
+                  </pic:spPr>
+                </pic:pic>
+              </a:graphicData>
+            </a:graphic>
+            <wp14:sizeRelH relativeFrom="margin">
+              <wp14:pctWidth>0</wp14:pctWidth>
+            </wp14:sizeRelH>
+            <wp14:sizeRelV relativeFrom="margin">
+              <wp14:pctHeight>0</wp14:pctHeight>
+            </wp14:sizeRelV>
+          </wp:anchor>
+        </w:drawing>
+      </w:r>
+      <w:r>
+        <w:rPr>
+          <w:rFonts w:hint="cs"/>
+          <w:rtl/>
+        </w:rPr>
+        <w:t>תוצאות על ה-</w:t>
+      </w:r>
+      <w:r>
+        <w:t>Test-Set</w:t>
+      </w:r>
+      <w:r>
+        <w:rPr>
+          <w:rFonts w:hint="cs"/>
+          <w:rtl/>
+        </w:rPr>
+        <w:t>:</w:t>
+      </w:r>
+    </w:p>
+    <w:p>
+      <w:pPr>
+        <w:rPr>
+          <w:rFonts w:ascii="Cambria Math" w:hAnsi="Cambria Math"/>
+          <w:oMath/>
+        </w:rPr>
+      </w:pPr>
+      <m:oMathPara>
+        <m:oMath>
+          <m:r>
+            <w:rPr>
+              <w:rFonts w:ascii="Cambria Math" w:hAnsi="Cambria Math"/>
+            </w:rPr>
+            <m:t>Loss: 0.002872562920136345</m:t>
+          </m:r>
+        </m:oMath>
+      </m:oMathPara>
+    </w:p>
+    <w:p>
+      <w:pPr>
+        <w:rPr>
+          <w:rFonts w:ascii="Cambria Math" w:hAnsi="Cambria Math"/>
+          <w:oMath/>
+        </w:rPr>
+      </w:pPr>
+      <m:oMathPara>
+        <m:oMath>
+          <m:r>
+            <w:rPr>
+              <w:rFonts w:ascii="Cambria Math" w:hAnsi="Cambria Math"/>
+            </w:rPr>
+            <m:t>Score: 0.725584916339987</m:t>
+          </m:r>
+        </m:oMath>
+      </m:oMathPara>
+    </w:p>
+    <w:p>
+      <w:pPr>
+        <w:rPr>
+          <w:rFonts w:eastAsiaTheme="minorEastAsia" w:hint="cs"/>
+          <w:rtl/>
+        </w:rPr>
+      </w:pPr>
+      <m:oMathPara>
+        <m:oMath>
+          <m:r>
+            <w:rPr>
+              <w:rFonts w:ascii="Cambria Math" w:hAnsi="Cambria Math"/>
+            </w:rPr>
+            <m:t>Accuracy: 0.9853607528755663</m:t>
+          </m:r>
+        </m:oMath>
+      </m:oMathPara>
+    </w:p>
+    <w:p/>
+    <w:p>
+      <w:pPr>
+        <w:rPr>
+          <w:rtl/>
+        </w:rPr>
+      </w:pPr>
+      <w:r>
+        <w:rPr>
+          <w:rFonts w:hint="cs"/>
+          <w:noProof/>
+        </w:rPr>
+        <w:drawing>
+          <wp:anchor distT="0" distB="0" distL="114300" distR="114300" simplePos="0" relativeHeight="251661312" behindDoc="0" locked="0" layoutInCell="1" allowOverlap="1" wp14:anchorId="5832C0B0" wp14:editId="7A8E58DB">
+            <wp:simplePos x="0" y="0"/>
+            <wp:positionH relativeFrom="margin">
+              <wp:align>center</wp:align>
+            </wp:positionH>
+            <wp:positionV relativeFrom="paragraph">
+              <wp:posOffset>193040</wp:posOffset>
+            </wp:positionV>
+            <wp:extent cx="3952875" cy="3756025"/>
+            <wp:effectExtent l="0" t="0" r="9525" b="0"/>
+            <wp:wrapThrough wrapText="bothSides">
+              <wp:wrapPolygon edited="0">
+                <wp:start x="0" y="0"/>
+                <wp:lineTo x="0" y="21472"/>
+                <wp:lineTo x="21548" y="21472"/>
+                <wp:lineTo x="21548" y="0"/>
+                <wp:lineTo x="0" y="0"/>
+              </wp:wrapPolygon>
+            </wp:wrapThrough>
+            <wp:docPr id="2" name="Picture 2"/>
+            <wp:cNvGraphicFramePr>
+              <a:graphicFrameLocks xmlns:a="http://schemas.openxmlformats.org/drawingml/2006/main" noChangeAspect="1"/>
+            </wp:cNvGraphicFramePr>
+            <a:graphic xmlns:a="http://schemas.openxmlformats.org/drawingml/2006/main">
+              <a:graphicData uri="http://schemas.openxmlformats.org/drawingml/2006/picture">
+                <pic:pic xmlns:pic="http://schemas.openxmlformats.org/drawingml/2006/picture">
+                  <pic:nvPicPr>
+                    <pic:cNvPr id="0" name="Picture 1"/>
+                    <pic:cNvPicPr>
+                      <a:picLocks noChangeAspect="1" noChangeArrowheads="1"/>
+                    </pic:cNvPicPr>
+                  </pic:nvPicPr>
+                  <pic:blipFill>
+                    <a:blip r:embed="rId11">
+                      <a:extLst>
+                        <a:ext uri="{28A0092B-C50C-407E-A947-70E740481C1C}">
+                          <a14:useLocalDpi xmlns:a14="http://schemas.microsoft.com/office/drawing/2010/main" val="0"/>
+                        </a:ext>
+                      </a:extLst>
+                    </a:blip>
+                    <a:srcRect/>
+                    <a:stretch>
+                      <a:fillRect/>
+                    </a:stretch>
+                  </pic:blipFill>
+                  <pic:spPr bwMode="auto">
+                    <a:xfrm>
+                      <a:off x="0" y="0"/>
+                      <a:ext cx="3952875" cy="3756025"/>
+                    </a:xfrm>
+                    <a:prstGeom prst="rect">
+                      <a:avLst/>
+                    </a:prstGeom>
+                    <a:noFill/>
+                    <a:ln>
+                      <a:noFill/>
+                    </a:ln>
+                  </pic:spPr>
+                </pic:pic>
+              </a:graphicData>
+            </a:graphic>
+          </wp:anchor>
+        </w:drawing>
+      </w:r>
+      <w:r>
+        <w:rPr>
+          <w:rFonts w:hint="cs"/>
+          <w:rtl/>
+        </w:rPr>
+        <w:t>לאחר ניסיו</w:t>
+      </w:r>
+      <w:r>
+        <w:rPr>
+          <w:rFonts w:hint="eastAsia"/>
+          <w:rtl/>
+        </w:rPr>
+        <w:t>ן</w:t>
+      </w:r>
+      <w:r>
+        <w:rPr>
+          <w:rFonts w:hint="cs"/>
+          <w:rtl/>
+        </w:rPr>
+        <w:t xml:space="preserve"> של אפשרויות שונות ובדיקות רבות הגענו למודל הבא:</w:t>
+      </w:r>
+    </w:p>
+    <w:p>
+      <w:pPr>
+        <w:rPr>
+          <w:rFonts w:hint="cs"/>
+          <w:rtl/>
+        </w:rPr>
+      </w:pPr>
+    </w:p>
+    <w:p>
+      <w:pPr>
+        <w:jc w:val="left"/>
+        <w:rPr>
+          <w:rtl/>
+        </w:rPr>
+      </w:pPr>
+      <w:r>
+        <w:rPr>
+          <w:rtl/>
+        </w:rPr>
+        <w:br w:type="page"/>
+      </w:r>
+      <w:r>
+        <w:rPr>
+          <w:rFonts w:hint="cs"/>
+          <w:rtl/>
+        </w:rPr>
+        <w:lastRenderedPageBreak/>
+        <w:t>ול-</w:t>
+      </w:r>
+      <w:r>
+        <w:t>hyper-parameters</w:t>
+      </w:r>
+      <w:r>
+        <w:rPr>
+          <w:rFonts w:hint="cs"/>
+          <w:rtl/>
+        </w:rPr>
+        <w:t xml:space="preserve"> הבאים:</w:t>
       </w:r>
     </w:p>
     <w:p>
@@ -1955,27 +3175,1092 @@
         <w:bidi w:val="0"/>
         <w:jc w:val="left"/>
         <w:rPr>
-          <w:rtl/>
-        </w:rPr>
-      </w:pPr>
-      <w:r>
-        <w:rPr>
-          <w:rtl/>
-        </w:rPr>
-        <w:br w:type="page"/>
-      </w:r>
-    </w:p>
-    <w:p>
-      <w:pPr>
-        <w:rPr>
-          <w:rtl/>
-        </w:rPr>
-      </w:pPr>
-    </w:p>
-    <w:p>
-      <w:pPr>
-        <w:rPr>
-          <w:rFonts w:hint="cs"/>
+          <w:lang w:val="en-IL"/>
+        </w:rPr>
+      </w:pPr>
+      <m:oMathPara>
+        <m:oMath>
+          <m:r>
+            <w:rPr>
+              <w:rFonts w:ascii="Cambria Math" w:hAnsi="Cambria Math"/>
+              <w:lang w:val="en-IL"/>
+            </w:rPr>
+            <m:t>number_epoch</m:t>
+          </m:r>
+          <m:r>
+            <w:rPr>
+              <w:rFonts w:ascii="Cambria Math" w:hAnsi="Cambria Math"/>
+              <w:lang w:val="en-IL"/>
+            </w:rPr>
+            <m:t>=</m:t>
+          </m:r>
+          <m:r>
+            <w:rPr>
+              <w:rFonts w:ascii="Cambria Math" w:hAnsi="Cambria Math"/>
+              <w:lang w:val="en-IL"/>
+            </w:rPr>
+            <m:t>100</m:t>
+          </m:r>
+        </m:oMath>
+      </m:oMathPara>
+    </w:p>
+    <w:p>
+      <w:pPr>
+        <w:bidi w:val="0"/>
+        <w:jc w:val="left"/>
+        <w:rPr>
+          <w:lang w:val="en-IL"/>
+        </w:rPr>
+      </w:pPr>
+      <m:oMathPara>
+        <m:oMath>
+          <m:r>
+            <w:rPr>
+              <w:rFonts w:ascii="Cambria Math" w:hAnsi="Cambria Math"/>
+              <w:lang w:val="en-IL"/>
+            </w:rPr>
+            <m:t>size_minibatch=100</m:t>
+          </m:r>
+        </m:oMath>
+      </m:oMathPara>
+    </w:p>
+    <w:p>
+      <w:pPr>
+        <w:bidi w:val="0"/>
+        <w:jc w:val="left"/>
+        <w:rPr>
+          <w:lang w:val="en-IL"/>
+        </w:rPr>
+      </w:pPr>
+      <m:oMathPara>
+        <m:oMath>
+          <m:r>
+            <w:rPr>
+              <w:rFonts w:ascii="Cambria Math" w:hAnsi="Cambria Math"/>
+              <w:lang w:val="en-IL"/>
+            </w:rPr>
+            <m:t>learning_rate</m:t>
+          </m:r>
+          <m:r>
+            <w:rPr>
+              <w:rFonts w:ascii="Cambria Math" w:hAnsi="Cambria Math"/>
+            </w:rPr>
+            <m:t xml:space="preserve"> </m:t>
+          </m:r>
+          <m:r>
+            <w:rPr>
+              <w:rFonts w:ascii="Cambria Math" w:hAnsi="Cambria Math"/>
+              <w:lang w:val="en-IL"/>
+            </w:rPr>
+            <m:t>= 0.00001</m:t>
+          </m:r>
+        </m:oMath>
+      </m:oMathPara>
+    </w:p>
+    <w:p>
+      <w:pPr>
+        <w:bidi w:val="0"/>
+        <w:jc w:val="left"/>
+        <w:rPr>
+          <w:rFonts w:eastAsiaTheme="minorEastAsia"/>
+          <w:i/>
+        </w:rPr>
+      </w:pPr>
+      <m:oMathPara>
+        <m:oMath>
+          <m:r>
+            <w:rPr>
+              <w:rFonts w:ascii="Cambria Math" w:hAnsi="Cambria Math"/>
+              <w:lang w:val="en-IL"/>
+            </w:rPr>
+            <m:t>weigh</m:t>
+          </m:r>
+          <m:sSub>
+            <m:sSubPr>
+              <m:ctrlPr>
+                <w:rPr>
+                  <w:rFonts w:ascii="Cambria Math" w:hAnsi="Cambria Math"/>
+                  <w:i/>
+                  <w:lang w:val="en-IL"/>
+                </w:rPr>
+              </m:ctrlPr>
+            </m:sSubPr>
+            <m:e>
+              <m:r>
+                <w:rPr>
+                  <w:rFonts w:ascii="Cambria Math" w:hAnsi="Cambria Math"/>
+                  <w:lang w:val="en-IL"/>
+                </w:rPr>
+                <m:t>t</m:t>
+              </m:r>
+            </m:e>
+            <m:sub>
+              <m:r>
+                <w:rPr>
+                  <w:rFonts w:ascii="Cambria Math" w:hAnsi="Cambria Math"/>
+                  <w:lang w:val="en-IL"/>
+                </w:rPr>
+                <m:t>decay</m:t>
+              </m:r>
+            </m:sub>
+          </m:sSub>
+          <m:r>
+            <w:rPr>
+              <w:rFonts w:ascii="Cambria Math" w:hAnsi="Cambria Math"/>
+              <w:lang w:val="en-IL"/>
+            </w:rPr>
+            <m:t>= 0.000001</m:t>
+          </m:r>
+          <m:r>
+            <w:rPr>
+              <w:rFonts w:ascii="Cambria Math" w:hAnsi="Cambria Math"/>
+              <w:lang w:val="en-IL"/>
+            </w:rPr>
+            <m:t>, (for ADAM optimizer</m:t>
+          </m:r>
+          <m:r>
+            <w:rPr>
+              <w:rFonts w:ascii="Cambria Math" w:hAnsi="Cambria Math"/>
+            </w:rPr>
+            <m:t>)</m:t>
+          </m:r>
+        </m:oMath>
+      </m:oMathPara>
+    </w:p>
+    <w:p>
+      <w:pPr>
+        <w:jc w:val="left"/>
+        <w:rPr>
+          <w:rFonts w:eastAsiaTheme="minorEastAsia"/>
+          <w:i/>
+          <w:rtl/>
+        </w:rPr>
+      </w:pPr>
+      <w:r>
+        <w:rPr>
+          <w:rFonts w:eastAsiaTheme="minorEastAsia" w:hint="cs"/>
+          <w:i/>
+          <w:rtl/>
+        </w:rPr>
+        <w:t>תמונת ה-</w:t>
+      </w:r>
+      <w:r>
+        <w:rPr>
+          <w:rFonts w:eastAsiaTheme="minorEastAsia"/>
+          <w:i/>
+        </w:rPr>
+        <w:t>feature correlation</w:t>
+      </w:r>
+      <w:r>
+        <w:rPr>
+          <w:rFonts w:eastAsiaTheme="minorEastAsia" w:hint="cs"/>
+          <w:i/>
+          <w:rtl/>
+        </w:rPr>
+        <w:t xml:space="preserve"> פלוס ערך ה-</w:t>
+      </w:r>
+      <w:r>
+        <w:rPr>
+          <w:rFonts w:eastAsiaTheme="minorEastAsia"/>
+          <w:i/>
+        </w:rPr>
+        <w:t>target</w:t>
+      </w:r>
+      <w:r>
+        <w:rPr>
+          <w:rFonts w:eastAsiaTheme="minorEastAsia" w:hint="cs"/>
+          <w:i/>
+          <w:rtl/>
+        </w:rPr>
+        <w:t xml:space="preserve"> (בעמודה והשורה ה-0):</w:t>
+      </w:r>
+    </w:p>
+    <w:p>
+      <w:pPr>
+        <w:jc w:val="left"/>
+        <w:rPr>
+          <w:rFonts w:eastAsiaTheme="minorEastAsia" w:hint="cs"/>
+          <w:i/>
+          <w:rtl/>
+        </w:rPr>
+      </w:pPr>
+      <w:r>
+        <w:rPr>
+          <w:rFonts w:eastAsiaTheme="minorEastAsia"/>
+          <w:i/>
+          <w:noProof/>
+        </w:rPr>
+        <w:drawing>
+          <wp:inline distT="0" distB="0" distL="0" distR="0" wp14:anchorId="075D3CAA" wp14:editId="5E1BDE7A">
+            <wp:extent cx="5272405" cy="2181225"/>
+            <wp:effectExtent l="0" t="0" r="4445" b="9525"/>
+            <wp:docPr id="8" name="Picture 8"/>
+            <wp:cNvGraphicFramePr>
+              <a:graphicFrameLocks xmlns:a="http://schemas.openxmlformats.org/drawingml/2006/main" noChangeAspect="1"/>
+            </wp:cNvGraphicFramePr>
+            <a:graphic xmlns:a="http://schemas.openxmlformats.org/drawingml/2006/main">
+              <a:graphicData uri="http://schemas.openxmlformats.org/drawingml/2006/picture">
+                <pic:pic xmlns:pic="http://schemas.openxmlformats.org/drawingml/2006/picture">
+                  <pic:nvPicPr>
+                    <pic:cNvPr id="0" name="Picture 5"/>
+                    <pic:cNvPicPr>
+                      <a:picLocks noChangeAspect="1" noChangeArrowheads="1"/>
+                    </pic:cNvPicPr>
+                  </pic:nvPicPr>
+                  <pic:blipFill>
+                    <a:blip r:embed="rId12">
+                      <a:extLst>
+                        <a:ext uri="{28A0092B-C50C-407E-A947-70E740481C1C}">
+                          <a14:useLocalDpi xmlns:a14="http://schemas.microsoft.com/office/drawing/2010/main" val="0"/>
+                        </a:ext>
+                      </a:extLst>
+                    </a:blip>
+                    <a:srcRect/>
+                    <a:stretch>
+                      <a:fillRect/>
+                    </a:stretch>
+                  </pic:blipFill>
+                  <pic:spPr bwMode="auto">
+                    <a:xfrm>
+                      <a:off x="0" y="0"/>
+                      <a:ext cx="5272405" cy="2181225"/>
+                    </a:xfrm>
+                    <a:prstGeom prst="rect">
+                      <a:avLst/>
+                    </a:prstGeom>
+                    <a:noFill/>
+                    <a:ln>
+                      <a:noFill/>
+                    </a:ln>
+                  </pic:spPr>
+                </pic:pic>
+              </a:graphicData>
+            </a:graphic>
+          </wp:inline>
+        </w:drawing>
+      </w:r>
+    </w:p>
+    <w:p>
+      <w:pPr>
+        <w:jc w:val="left"/>
+        <w:rPr>
+          <w:rFonts w:eastAsiaTheme="minorEastAsia"/>
+          <w:i/>
+          <w:rtl/>
+        </w:rPr>
+      </w:pPr>
+      <w:r>
+        <w:rPr>
+          <w:rFonts w:eastAsiaTheme="minorEastAsia" w:hint="cs"/>
+          <w:i/>
+          <w:rtl/>
+        </w:rPr>
+        <w:t>בעזרת המודל הנ"ל אימנו 6 מודלים שאותם שילבנו ובדקנו באלגוריתם עצמו.</w:t>
+      </w:r>
+    </w:p>
+    <w:p>
+      <w:pPr>
+        <w:jc w:val="left"/>
+        <w:rPr>
+          <w:rFonts w:eastAsiaTheme="minorEastAsia"/>
+          <w:i/>
+          <w:rtl/>
+        </w:rPr>
+      </w:pPr>
+      <w:r>
+        <w:rPr>
+          <w:rFonts w:eastAsiaTheme="minorEastAsia" w:hint="cs"/>
+          <w:i/>
+          <w:rtl/>
+        </w:rPr>
+        <w:t>ההבדל במודלים הוא בערך ה-</w:t>
+      </w:r>
+      <w:r>
+        <w:rPr>
+          <w:rFonts w:eastAsiaTheme="minorEastAsia"/>
+          <w:i/>
+        </w:rPr>
+        <w:t>target</w:t>
+      </w:r>
+      <w:r>
+        <w:rPr>
+          <w:rFonts w:eastAsiaTheme="minorEastAsia" w:hint="cs"/>
+          <w:i/>
+          <w:rtl/>
+        </w:rPr>
+        <w:t xml:space="preserve"> שלהם:</w:t>
+      </w:r>
+    </w:p>
+    <w:p>
+      <w:pPr>
+        <w:jc w:val="left"/>
+        <w:rPr>
+          <w:rFonts w:eastAsiaTheme="minorEastAsia"/>
+          <w:i/>
+        </w:rPr>
+      </w:pPr>
+      <m:oMathPara>
+        <m:oMath>
+          <m:r>
+            <m:rPr>
+              <m:sty m:val="p"/>
+            </m:rPr>
+            <w:rPr>
+              <w:rFonts w:ascii="Cambria Math" w:eastAsiaTheme="minorEastAsia" w:hAnsi="Cambria Math"/>
+            </w:rPr>
+            <m:t>min</m:t>
+          </m:r>
+          <m:r>
+            <w:rPr>
+              <w:rFonts w:ascii="Cambria Math" w:eastAsiaTheme="minorEastAsia" w:hAnsi="Cambria Math"/>
+            </w:rPr>
+            <m:t>_distance+factor*(ground_truth-</m:t>
+          </m:r>
+          <m:r>
+            <m:rPr>
+              <m:sty m:val="p"/>
+            </m:rPr>
+            <w:rPr>
+              <w:rFonts w:ascii="Cambria Math" w:eastAsiaTheme="minorEastAsia" w:hAnsi="Cambria Math"/>
+            </w:rPr>
+            <m:t>min</m:t>
+          </m:r>
+          <m:r>
+            <w:rPr>
+              <w:rFonts w:ascii="Cambria Math" w:eastAsiaTheme="minorEastAsia" w:hAnsi="Cambria Math"/>
+            </w:rPr>
+            <m:t>_distance)</m:t>
+          </m:r>
+        </m:oMath>
+      </m:oMathPara>
+    </w:p>
+    <w:p>
+      <w:pPr>
+        <w:jc w:val="left"/>
+        <w:rPr>
+          <w:rFonts w:eastAsiaTheme="minorEastAsia"/>
+          <w:i/>
+          <w:rtl/>
+        </w:rPr>
+      </w:pPr>
+      <w:r>
+        <w:rPr>
+          <w:rFonts w:eastAsiaTheme="minorEastAsia" w:hint="cs"/>
+          <w:i/>
+          <w:rtl/>
+        </w:rPr>
+        <w:t>כאשר</w:t>
+      </w:r>
+      <w:r>
+        <w:rPr>
+          <w:rFonts w:eastAsiaTheme="minorEastAsia" w:hint="cs"/>
+          <w:i/>
+          <w:rtl/>
+        </w:rPr>
+        <w:t xml:space="preserve"> ערך</w:t>
+      </w:r>
+      <w:r>
+        <w:rPr>
+          <w:rFonts w:eastAsiaTheme="minorEastAsia" w:hint="cs"/>
+          <w:i/>
+          <w:rtl/>
+        </w:rPr>
+        <w:t xml:space="preserve"> </w:t>
+      </w:r>
+      <w:r>
+        <w:rPr>
+          <w:rFonts w:eastAsiaTheme="minorEastAsia" w:hint="cs"/>
+          <w:i/>
+          <w:rtl/>
+        </w:rPr>
+        <w:t>ה-</w:t>
+      </w:r>
+      <w:r>
+        <w:rPr>
+          <w:rFonts w:eastAsiaTheme="minorEastAsia"/>
+          <w:i/>
+        </w:rPr>
+        <w:t>factor</w:t>
+      </w:r>
+      <w:r>
+        <w:rPr>
+          <w:rFonts w:eastAsiaTheme="minorEastAsia" w:hint="cs"/>
+          <w:i/>
+          <w:rtl/>
+        </w:rPr>
+        <w:t xml:space="preserve"> משתנה בין המודלים מבין הערכים:</w:t>
+      </w:r>
+    </w:p>
+    <w:p>
+      <w:pPr>
+        <w:jc w:val="left"/>
+        <w:rPr>
+          <w:rFonts w:eastAsiaTheme="minorEastAsia"/>
+          <w:i/>
+        </w:rPr>
+      </w:pPr>
+      <m:oMathPara>
+        <m:oMath>
+          <m:r>
+            <w:rPr>
+              <w:rFonts w:ascii="Cambria Math" w:eastAsiaTheme="minorEastAsia" w:hAnsi="Cambria Math"/>
+            </w:rPr>
+            <m:t>{0.5, 0.8, 1.0, 1.2, 1.5, 2.0}</m:t>
+          </m:r>
+        </m:oMath>
+      </m:oMathPara>
+    </w:p>
+    <w:p>
+      <w:pPr>
+        <w:jc w:val="left"/>
+        <w:rPr>
+          <w:rFonts w:eastAsiaTheme="minorEastAsia"/>
+          <w:i/>
+          <w:rtl/>
+        </w:rPr>
+      </w:pPr>
+    </w:p>
+    <w:p>
+      <w:pPr>
+        <w:jc w:val="left"/>
+        <w:rPr>
+          <w:rFonts w:eastAsiaTheme="minorEastAsia"/>
+          <w:i/>
+        </w:rPr>
+      </w:pPr>
+    </w:p>
+    <w:p>
+      <w:pPr>
+        <w:jc w:val="left"/>
+        <w:rPr>
+          <w:rFonts w:eastAsiaTheme="minorEastAsia"/>
+          <w:i/>
+        </w:rPr>
+      </w:pPr>
+    </w:p>
+    <w:p>
+      <w:pPr>
+        <w:jc w:val="left"/>
+        <w:rPr>
+          <w:rFonts w:eastAsiaTheme="minorEastAsia"/>
+          <w:i/>
+        </w:rPr>
+      </w:pPr>
+    </w:p>
+    <w:p>
+      <w:pPr>
+        <w:jc w:val="left"/>
+        <w:rPr>
+          <w:rFonts w:eastAsiaTheme="minorEastAsia"/>
+          <w:i/>
+        </w:rPr>
+      </w:pPr>
+    </w:p>
+    <w:p>
+      <w:pPr>
+        <w:jc w:val="left"/>
+        <w:rPr>
+          <w:rFonts w:eastAsiaTheme="minorEastAsia"/>
+          <w:i/>
+        </w:rPr>
+      </w:pPr>
+    </w:p>
+    <w:p>
+      <w:pPr>
+        <w:jc w:val="left"/>
+        <w:rPr>
+          <w:rFonts w:eastAsiaTheme="minorEastAsia"/>
+          <w:i/>
+        </w:rPr>
+      </w:pPr>
+    </w:p>
+    <w:p>
+      <w:pPr>
+        <w:jc w:val="left"/>
+        <w:rPr>
+          <w:rFonts w:eastAsiaTheme="minorEastAsia"/>
+          <w:i/>
+        </w:rPr>
+      </w:pPr>
+    </w:p>
+    <w:p>
+      <w:pPr>
+        <w:jc w:val="left"/>
+        <w:rPr>
+          <w:rFonts w:eastAsiaTheme="minorEastAsia"/>
+          <w:i/>
+        </w:rPr>
+      </w:pPr>
+    </w:p>
+    <w:p>
+      <w:pPr>
+        <w:jc w:val="left"/>
+        <w:rPr>
+          <w:rFonts w:eastAsiaTheme="minorEastAsia"/>
+          <w:i/>
+        </w:rPr>
+      </w:pPr>
+    </w:p>
+    <w:p>
+      <w:pPr>
+        <w:jc w:val="left"/>
+        <w:rPr>
+          <w:rFonts w:eastAsiaTheme="minorEastAsia"/>
+          <w:i/>
+        </w:rPr>
+      </w:pPr>
+    </w:p>
+    <w:p>
+      <w:pPr>
+        <w:jc w:val="left"/>
+        <w:rPr>
+          <w:rFonts w:eastAsiaTheme="minorEastAsia"/>
+          <w:i/>
+          <w:rtl/>
+        </w:rPr>
+      </w:pPr>
+      <w:r>
+        <w:rPr>
+          <w:rFonts w:eastAsiaTheme="minorEastAsia" w:hint="cs"/>
+          <w:i/>
+          <w:rtl/>
+        </w:rPr>
+        <w:lastRenderedPageBreak/>
+        <w:t xml:space="preserve">השלב האחרון בפרויקט היה לבדוק איך האלגוריתם </w:t>
+      </w:r>
+      <w:r>
+        <w:rPr>
+          <w:rFonts w:eastAsiaTheme="minorEastAsia"/>
+          <w:i/>
+        </w:rPr>
+        <w:t>FAsT-Match</w:t>
+      </w:r>
+      <w:r>
+        <w:rPr>
+          <w:rFonts w:eastAsiaTheme="minorEastAsia" w:hint="cs"/>
+          <w:i/>
+          <w:rtl/>
+        </w:rPr>
+        <w:t xml:space="preserve"> מתפקד בשילוב המודלים, והאם הצלחנו לשפר את הדיוק שלו.</w:t>
+      </w:r>
+    </w:p>
+    <w:p>
+      <w:pPr>
+        <w:jc w:val="left"/>
+        <w:rPr>
+          <w:rFonts w:eastAsiaTheme="minorEastAsia"/>
+          <w:i/>
+          <w:rtl/>
+        </w:rPr>
+      </w:pPr>
+      <w:r>
+        <w:rPr>
+          <w:rFonts w:eastAsiaTheme="minorEastAsia"/>
+          <w:i/>
+          <w:noProof/>
+        </w:rPr>
+        <w:drawing>
+          <wp:anchor distT="0" distB="0" distL="114300" distR="114300" simplePos="0" relativeHeight="251662336" behindDoc="0" locked="0" layoutInCell="1" allowOverlap="1" wp14:anchorId="73BBE502" wp14:editId="47027676">
+            <wp:simplePos x="0" y="0"/>
+            <wp:positionH relativeFrom="margin">
+              <wp:align>center</wp:align>
+            </wp:positionH>
+            <wp:positionV relativeFrom="paragraph">
+              <wp:posOffset>547370</wp:posOffset>
+            </wp:positionV>
+            <wp:extent cx="2343785" cy="1757045"/>
+            <wp:effectExtent l="0" t="0" r="0" b="0"/>
+            <wp:wrapThrough wrapText="bothSides">
+              <wp:wrapPolygon edited="0">
+                <wp:start x="0" y="0"/>
+                <wp:lineTo x="0" y="21311"/>
+                <wp:lineTo x="21419" y="21311"/>
+                <wp:lineTo x="21419" y="0"/>
+                <wp:lineTo x="0" y="0"/>
+              </wp:wrapPolygon>
+            </wp:wrapThrough>
+            <wp:docPr id="4" name="Picture 4"/>
+            <wp:cNvGraphicFramePr>
+              <a:graphicFrameLocks xmlns:a="http://schemas.openxmlformats.org/drawingml/2006/main" noChangeAspect="1"/>
+            </wp:cNvGraphicFramePr>
+            <a:graphic xmlns:a="http://schemas.openxmlformats.org/drawingml/2006/main">
+              <a:graphicData uri="http://schemas.openxmlformats.org/drawingml/2006/picture">
+                <pic:pic xmlns:pic="http://schemas.openxmlformats.org/drawingml/2006/picture">
+                  <pic:nvPicPr>
+                    <pic:cNvPr id="0" name="Picture 1"/>
+                    <pic:cNvPicPr>
+                      <a:picLocks noChangeAspect="1" noChangeArrowheads="1"/>
+                    </pic:cNvPicPr>
+                  </pic:nvPicPr>
+                  <pic:blipFill>
+                    <a:blip r:embed="rId13" cstate="print">
+                      <a:extLst>
+                        <a:ext uri="{28A0092B-C50C-407E-A947-70E740481C1C}">
+                          <a14:useLocalDpi xmlns:a14="http://schemas.microsoft.com/office/drawing/2010/main" val="0"/>
+                        </a:ext>
+                      </a:extLst>
+                    </a:blip>
+                    <a:srcRect/>
+                    <a:stretch>
+                      <a:fillRect/>
+                    </a:stretch>
+                  </pic:blipFill>
+                  <pic:spPr bwMode="auto">
+                    <a:xfrm>
+                      <a:off x="0" y="0"/>
+                      <a:ext cx="2343785" cy="1757045"/>
+                    </a:xfrm>
+                    <a:prstGeom prst="rect">
+                      <a:avLst/>
+                    </a:prstGeom>
+                    <a:noFill/>
+                    <a:ln>
+                      <a:noFill/>
+                    </a:ln>
+                  </pic:spPr>
+                </pic:pic>
+              </a:graphicData>
+            </a:graphic>
+            <wp14:sizeRelH relativeFrom="margin">
+              <wp14:pctWidth>0</wp14:pctWidth>
+            </wp14:sizeRelH>
+            <wp14:sizeRelV relativeFrom="margin">
+              <wp14:pctHeight>0</wp14:pctHeight>
+            </wp14:sizeRelV>
+          </wp:anchor>
+        </w:drawing>
+      </w:r>
+      <w:r>
+        <w:rPr>
+          <w:rFonts w:eastAsiaTheme="minorEastAsia" w:hint="cs"/>
+          <w:i/>
+          <w:rtl/>
+        </w:rPr>
+        <w:t>הרצנו 100 פעמים על כל מודל (10 תמונות ו-10 תבניות לכל תמונה) ועוד פעם אחת נוספת ללא מודל</w:t>
+      </w:r>
+      <w:r>
+        <w:rPr>
+          <w:rFonts w:eastAsiaTheme="minorEastAsia" w:hint="cs"/>
+          <w:i/>
+          <w:rtl/>
+        </w:rPr>
+        <w:t>, ומדדנו את הזמן הממוצע עבור ריצה יחידה לכל מודל וכן את הדיוק של המודל בעזרת המרחק של הפינות שנמצאו מהפינות האמיתיות של התבנית. קיבלנו את הנתונים הבאים:</w:t>
+      </w:r>
+    </w:p>
+    <w:p>
+      <w:pPr>
+        <w:jc w:val="left"/>
+        <w:rPr>
+          <w:rFonts w:eastAsiaTheme="minorEastAsia" w:hint="cs"/>
+          <w:i/>
+        </w:rPr>
+      </w:pPr>
+    </w:p>
+    <w:p>
+      <w:pPr>
+        <w:bidi w:val="0"/>
+        <w:jc w:val="left"/>
+        <w:rPr>
+          <w:lang w:val="en-IL"/>
+        </w:rPr>
+      </w:pPr>
+    </w:p>
+    <w:p>
+      <w:pPr>
+        <w:bidi w:val="0"/>
+        <w:jc w:val="left"/>
+      </w:pPr>
+    </w:p>
+    <w:p>
+      <w:pPr>
+        <w:rPr>
+          <w:rtl/>
+        </w:rPr>
+      </w:pPr>
+    </w:p>
+    <w:p>
+      <w:pPr>
+        <w:rPr>
+          <w:rtl/>
+        </w:rPr>
+      </w:pPr>
+    </w:p>
+    <w:p>
+      <w:pPr>
+        <w:rPr>
+          <w:rtl/>
+        </w:rPr>
+      </w:pPr>
+    </w:p>
+    <w:p>
+      <w:pPr>
+        <w:rPr>
+          <w:rtl/>
+        </w:rPr>
+      </w:pPr>
+      <w:r>
+        <w:rPr>
+          <w:noProof/>
+          <w:rtl/>
+          <w:lang w:val="he-IL"/>
+        </w:rPr>
+        <mc:AlternateContent>
+          <mc:Choice Requires="wpg">
+            <w:drawing>
+              <wp:anchor distT="0" distB="0" distL="114300" distR="114300" simplePos="0" relativeHeight="251670528" behindDoc="0" locked="0" layoutInCell="1" allowOverlap="1" wp14:anchorId="68FA7316" wp14:editId="18262535">
+                <wp:simplePos x="0" y="0"/>
+                <wp:positionH relativeFrom="margin">
+                  <wp:align>right</wp:align>
+                </wp:positionH>
+                <wp:positionV relativeFrom="paragraph">
+                  <wp:posOffset>6985</wp:posOffset>
+                </wp:positionV>
+                <wp:extent cx="5266690" cy="2338705"/>
+                <wp:effectExtent l="0" t="0" r="0" b="4445"/>
+                <wp:wrapNone/>
+                <wp:docPr id="12" name="Group 12"/>
+                <wp:cNvGraphicFramePr/>
+                <a:graphic xmlns:a="http://schemas.openxmlformats.org/drawingml/2006/main">
+                  <a:graphicData uri="http://schemas.microsoft.com/office/word/2010/wordprocessingGroup">
+                    <wpg:wgp>
+                      <wpg:cNvGrpSpPr/>
+                      <wpg:grpSpPr>
+                        <a:xfrm>
+                          <a:off x="0" y="0"/>
+                          <a:ext cx="5266690" cy="2338705"/>
+                          <a:chOff x="0" y="0"/>
+                          <a:chExt cx="5267008" cy="2338705"/>
+                        </a:xfrm>
+                      </wpg:grpSpPr>
+                      <pic:pic xmlns:pic="http://schemas.openxmlformats.org/drawingml/2006/picture">
+                        <pic:nvPicPr>
+                          <pic:cNvPr id="5" name="Picture 5"/>
+                          <pic:cNvPicPr>
+                            <a:picLocks noChangeAspect="1"/>
+                          </pic:cNvPicPr>
+                        </pic:nvPicPr>
+                        <pic:blipFill>
+                          <a:blip r:embed="rId14" cstate="print">
+                            <a:extLst>
+                              <a:ext uri="{28A0092B-C50C-407E-A947-70E740481C1C}">
+                                <a14:useLocalDpi xmlns:a14="http://schemas.microsoft.com/office/drawing/2010/main" val="0"/>
+                              </a:ext>
+                            </a:extLst>
+                          </a:blip>
+                          <a:srcRect/>
+                          <a:stretch>
+                            <a:fillRect/>
+                          </a:stretch>
+                        </pic:blipFill>
+                        <pic:spPr bwMode="auto">
+                          <a:xfrm>
+                            <a:off x="0" y="390525"/>
+                            <a:ext cx="2129155" cy="1595755"/>
+                          </a:xfrm>
+                          <a:prstGeom prst="rect">
+                            <a:avLst/>
+                          </a:prstGeom>
+                          <a:noFill/>
+                          <a:ln>
+                            <a:noFill/>
+                          </a:ln>
+                        </pic:spPr>
+                      </pic:pic>
+                      <pic:pic xmlns:pic="http://schemas.openxmlformats.org/drawingml/2006/picture">
+                        <pic:nvPicPr>
+                          <pic:cNvPr id="6" name="Picture 6"/>
+                          <pic:cNvPicPr>
+                            <a:picLocks noChangeAspect="1"/>
+                          </pic:cNvPicPr>
+                        </pic:nvPicPr>
+                        <pic:blipFill>
+                          <a:blip r:embed="rId15">
+                            <a:extLst>
+                              <a:ext uri="{28A0092B-C50C-407E-A947-70E740481C1C}">
+                                <a14:useLocalDpi xmlns:a14="http://schemas.microsoft.com/office/drawing/2010/main" val="0"/>
+                              </a:ext>
+                            </a:extLst>
+                          </a:blip>
+                          <a:srcRect/>
+                          <a:stretch>
+                            <a:fillRect/>
+                          </a:stretch>
+                        </pic:blipFill>
+                        <pic:spPr bwMode="auto">
+                          <a:xfrm>
+                            <a:off x="2147888" y="0"/>
+                            <a:ext cx="3119120" cy="2338705"/>
+                          </a:xfrm>
+                          <a:prstGeom prst="rect">
+                            <a:avLst/>
+                          </a:prstGeom>
+                          <a:noFill/>
+                          <a:ln>
+                            <a:noFill/>
+                          </a:ln>
+                        </pic:spPr>
+                      </pic:pic>
+                      <wps:wsp>
+                        <wps:cNvPr id="10" name="Straight Connector 10"/>
+                        <wps:cNvCnPr/>
+                        <wps:spPr>
+                          <a:xfrm flipV="1">
+                            <a:off x="1919288" y="290513"/>
+                            <a:ext cx="604520" cy="1390650"/>
+                          </a:xfrm>
+                          <a:prstGeom prst="line">
+                            <a:avLst/>
+                          </a:prstGeom>
+                        </wps:spPr>
+                        <wps:style>
+                          <a:lnRef idx="1">
+                            <a:schemeClr val="dk1"/>
+                          </a:lnRef>
+                          <a:fillRef idx="0">
+                            <a:schemeClr val="dk1"/>
+                          </a:fillRef>
+                          <a:effectRef idx="0">
+                            <a:schemeClr val="dk1"/>
+                          </a:effectRef>
+                          <a:fontRef idx="minor">
+                            <a:schemeClr val="tx1"/>
+                          </a:fontRef>
+                        </wps:style>
+                        <wps:bodyPr/>
+                      </wps:wsp>
+                      <wps:wsp>
+                        <wps:cNvPr id="11" name="Straight Connector 11"/>
+                        <wps:cNvCnPr/>
+                        <wps:spPr>
+                          <a:xfrm>
+                            <a:off x="1919288" y="1804988"/>
+                            <a:ext cx="618807" cy="280987"/>
+                          </a:xfrm>
+                          <a:prstGeom prst="line">
+                            <a:avLst/>
+                          </a:prstGeom>
+                        </wps:spPr>
+                        <wps:style>
+                          <a:lnRef idx="1">
+                            <a:schemeClr val="dk1"/>
+                          </a:lnRef>
+                          <a:fillRef idx="0">
+                            <a:schemeClr val="dk1"/>
+                          </a:fillRef>
+                          <a:effectRef idx="0">
+                            <a:schemeClr val="dk1"/>
+                          </a:effectRef>
+                          <a:fontRef idx="minor">
+                            <a:schemeClr val="tx1"/>
+                          </a:fontRef>
+                        </wps:style>
+                        <wps:bodyPr/>
+                      </wps:wsp>
+                    </wpg:wgp>
+                  </a:graphicData>
+                </a:graphic>
+              </wp:anchor>
+            </w:drawing>
+          </mc:Choice>
+          <mc:Fallback>
+            <w:pict>
+              <v:group w14:anchorId="129AE5AB" id="Group 12" o:spid="_x0000_s1026" style="position:absolute;margin-left:363.5pt;margin-top:.55pt;width:414.7pt;height:184.15pt;z-index:251670528;mso-position-horizontal:right;mso-position-horizontal-relative:margin" coordsize="52670,23387" o:gfxdata="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">
+                <v:shapetype id="_x0000_t75" coordsize="21600,21600" o:spt="75" o:preferrelative="t" path="m@4@5l@4@11@9@11@9@5xe" filled="f" stroked="f">
+                  <v:stroke joinstyle="miter"/>
+                  <v:formulas>
+                    <v:f eqn="if lineDrawn pixelLineWidth 0"/>
+                    <v:f eqn="sum @0 1 0"/>
+                    <v:f eqn="sum 0 0 @1"/>
+                    <v:f eqn="prod @2 1 2"/>
+                    <v:f eqn="prod @3 21600 pixelWidth"/>
+                    <v:f eqn="prod @3 21600 pixelHeight"/>
+                    <v:f eqn="sum @0 0 1"/>
+                    <v:f eqn="prod @6 1 2"/>
+                    <v:f eqn="prod @7 21600 pixelWidth"/>
+                    <v:f eqn="sum @8 21600 0"/>
+                    <v:f eqn="prod @7 21600 pixelHeight"/>
+                    <v:f eqn="sum @10 21600 0"/>
+                  </v:formulas>
+                  <v:path o:extrusionok="f" gradientshapeok="t" o:connecttype="rect"/>
+                  <o:lock v:ext="edit" aspectratio="t"/>
+                </v:shapetype>
+                <v:shape id="Picture 5" o:spid="_x0000_s1027" type="#_x0000_t75" style="position:absolute;top:3905;width:21291;height:15957;visibility:visible;mso-wrap-style:square" o:gfxdata="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">
+                  <v:imagedata r:id="rId16" o:title=""/>
+                </v:shape>
+                <v:shape id="Picture 6" o:spid="_x0000_s1028" type="#_x0000_t75" style="position:absolute;left:21478;width:31192;height:23387;visibility:visible;mso-wrap-style:square" o:gfxdata="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">
+                  <v:imagedata r:id="rId17" o:title=""/>
+                </v:shape>
+                <v:line id="Straight Connector 10" o:spid="_x0000_s1029" style="position:absolute;flip:y;visibility:visible;mso-wrap-style:square" from="19192,2905" to="25238,16811" o:connectortype="straight" o:gfxdata="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" strokecolor="black [3200]" strokeweight=".5pt">
+                  <v:stroke joinstyle="miter"/>
+                </v:line>
+                <v:line id="Straight Connector 11" o:spid="_x0000_s1030" style="position:absolute;visibility:visible;mso-wrap-style:square" from="19192,18049" to="25380,20859" o:connectortype="straight" o:gfxdata="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" strokecolor="black [3200]" strokeweight=".5pt">
+                  <v:stroke joinstyle="miter"/>
+                </v:line>
+                <w10:wrap anchorx="margin"/>
+              </v:group>
+            </w:pict>
+          </mc:Fallback>
+        </mc:AlternateContent>
+      </w:r>
+    </w:p>
+    <w:p>
+      <w:pPr>
+        <w:rPr>
+          <w:rtl/>
+        </w:rPr>
+      </w:pPr>
+    </w:p>
+    <w:p>
+      <w:pPr>
+        <w:rPr>
+          <w:rtl/>
+        </w:rPr>
+      </w:pPr>
+    </w:p>
+    <w:p>
+      <w:pPr>
+        <w:rPr>
+          <w:rtl/>
+        </w:rPr>
+      </w:pPr>
+    </w:p>
+    <w:p>
+      <w:pPr>
+        <w:rPr>
+          <w:rtl/>
+        </w:rPr>
+      </w:pPr>
+    </w:p>
+    <w:p>
+      <w:pPr>
+        <w:rPr>
+          <w:rtl/>
+        </w:rPr>
+      </w:pPr>
+    </w:p>
+    <w:p>
+      <w:pPr>
+        <w:rPr>
+          <w:rtl/>
+        </w:rPr>
+      </w:pPr>
+    </w:p>
+    <w:p>
+      <w:pPr>
+        <w:rPr>
+          <w:rtl/>
+        </w:rPr>
+      </w:pPr>
+    </w:p>
+    <w:p>
+      <w:pPr>
+        <w:rPr>
+          <w:rtl/>
+        </w:rPr>
+      </w:pPr>
+    </w:p>
+    <w:p>
+      <w:pPr>
+        <w:rPr>
+          <w:rFonts w:hint="cs"/>
+          <w:rtl/>
+        </w:rPr>
+      </w:pPr>
+      <w:r>
+        <w:rPr>
+          <w:noProof/>
+        </w:rPr>
+        <w:drawing>
+          <wp:anchor distT="0" distB="0" distL="114300" distR="114300" simplePos="0" relativeHeight="251672576" behindDoc="0" locked="0" layoutInCell="1" allowOverlap="1" wp14:anchorId="776B6510" wp14:editId="062C0768">
+            <wp:simplePos x="0" y="0"/>
+            <wp:positionH relativeFrom="margin">
+              <wp:align>center</wp:align>
+            </wp:positionH>
+            <wp:positionV relativeFrom="paragraph">
+              <wp:posOffset>281940</wp:posOffset>
+            </wp:positionV>
+            <wp:extent cx="4500245" cy="1819275"/>
+            <wp:effectExtent l="0" t="0" r="0" b="9525"/>
+            <wp:wrapTopAndBottom/>
+            <wp:docPr id="1" name="תמונה 1"/>
+            <wp:cNvGraphicFramePr>
+              <a:graphicFrameLocks xmlns:a="http://schemas.openxmlformats.org/drawingml/2006/main" noChangeAspect="1"/>
+            </wp:cNvGraphicFramePr>
+            <a:graphic xmlns:a="http://schemas.openxmlformats.org/drawingml/2006/main">
+              <a:graphicData uri="http://schemas.openxmlformats.org/drawingml/2006/picture">
+                <pic:pic xmlns:pic="http://schemas.openxmlformats.org/drawingml/2006/picture">
+                  <pic:nvPicPr>
+                    <pic:cNvPr id="0" name="Picture 1"/>
+                    <pic:cNvPicPr>
+                      <a:picLocks noChangeAspect="1" noChangeArrowheads="1"/>
+                    </pic:cNvPicPr>
+                  </pic:nvPicPr>
+                  <pic:blipFill rotWithShape="1">
+                    <a:blip r:embed="rId18">
+                      <a:extLst>
+                        <a:ext uri="{28A0092B-C50C-407E-A947-70E740481C1C}">
+                          <a14:useLocalDpi xmlns:a14="http://schemas.microsoft.com/office/drawing/2010/main" val="0"/>
+                        </a:ext>
+                      </a:extLst>
+                    </a:blip>
+                    <a:srcRect l="6411" t="27448" r="8259" b="26564"/>
+                    <a:stretch/>
+                  </pic:blipFill>
+                  <pic:spPr bwMode="auto">
+                    <a:xfrm>
+                      <a:off x="0" y="0"/>
+                      <a:ext cx="4500245" cy="1819275"/>
+                    </a:xfrm>
+                    <a:prstGeom prst="rect">
+                      <a:avLst/>
+                    </a:prstGeom>
+                    <a:noFill/>
+                    <a:ln>
+                      <a:noFill/>
+                    </a:ln>
+                    <a:extLst>
+                      <a:ext uri="{53640926-AAD7-44D8-BBD7-CCE9431645EC}">
+                        <a14:shadowObscured xmlns:a14="http://schemas.microsoft.com/office/drawing/2010/main"/>
+                      </a:ext>
+                    </a:extLst>
+                  </pic:spPr>
+                </pic:pic>
+              </a:graphicData>
+            </a:graphic>
+            <wp14:sizeRelH relativeFrom="margin">
+              <wp14:pctWidth>0</wp14:pctWidth>
+            </wp14:sizeRelH>
+            <wp14:sizeRelV relativeFrom="margin">
+              <wp14:pctHeight>0</wp14:pctHeight>
+            </wp14:sizeRelV>
+          </wp:anchor>
+        </w:drawing>
+      </w:r>
+      <w:r>
+        <w:rPr>
+          <w:rFonts w:hint="cs"/>
+          <w:rtl/>
+        </w:rPr>
+        <w:t>ריצות לדוגמה עם מודל:</w:t>
+      </w:r>
+    </w:p>
+    <w:p>
+      <w:pPr>
+        <w:rPr>
+          <w:rtl/>
+        </w:rPr>
+      </w:pPr>
+    </w:p>
+    <w:p>
+      <w:pPr>
+        <w:rPr>
+          <w:rtl/>
+        </w:rPr>
+      </w:pPr>
+    </w:p>
+    <w:p>
+      <w:pPr>
+        <w:rPr>
           <w:rtl/>
         </w:rPr>
       </w:pPr>
@@ -1995,6 +4280,119 @@
 <file path=word/numbering.xml><?xml version="1.0" encoding="utf-8"?>
 <w:numbering xmlns:wpc="http://schemas.microsoft.com/office/word/2010/wordprocessingCanvas" xmlns:cx="http://schemas.microsoft.com/office/drawing/2014/chartex" xmlns:cx1="http://schemas.microsoft.com/office/drawing/2015/9/8/chartex" xmlns:cx2="http://schemas.microsoft.com/office/drawing/2015/10/21/chartex" xmlns:cx3="http://schemas.microsoft.com/office/drawing/2016/5/9/chartex" xmlns:cx4="http://schemas.microsoft.com/office/drawing/2016/5/10/chartex" xmlns:cx5="http://schemas.microsoft.com/office/drawing/2016/5/11/chartex" xmlns:cx6="http://schemas.microsoft.com/office/drawing/2016/5/12/chartex" xmlns:cx7="http://schemas.microsoft.com/office/drawing/2016/5/13/chartex" xmlns:cx8="http://schemas.microsoft.com/office/drawing/2016/5/14/chartex" xmlns:mc="http://schemas.openxmlformats.org/markup-compatibility/2006" xmlns:aink="http://schemas.microsoft.com/office/drawing/2016/ink" xmlns:am3d="http://schemas.microsoft.com/office/drawing/2017/model3d" xmlns:o="urn:schemas-microsoft-com:office:office" xmlns:oel="http://schemas.microsoft.com/office/2019/extlst" xmlns:r="http://schemas.openxmlformats.org/officeDocument/2006/relationships" xmlns:m="http://schemas.openxmlformats.org/officeDocument/2006/math" xmlns:v="urn:schemas-microsoft-com:vml" xmlns:wp14="http://schemas.microsoft.com/office/word/2010/wordprocessingDrawing" xmlns:wp="http://schemas.openxmlformats.org/drawingml/2006/wordprocessingDrawing" xmlns:w10="urn:schemas-microsoft-com:office:word" xmlns:w="http://schemas.openxmlformats.org/wordprocessingml/2006/main" xmlns:w14="http://schemas.microsoft.com/office/word/2010/wordml" xmlns:w15="http://schemas.microsoft.com/office/word/2012/wordml" xmlns:w16cex="http://schemas.microsoft.com/office/word/2018/wordml/cex" xmlns:w16cid="http://schemas.microsoft.com/office/word/2016/wordml/cid" xmlns:w16="http://schemas.microsoft.com/office/word/2018/wordml" xmlns:w16sdtdh="http://schemas.microsoft.com/office/word/2020/wordml/sdtdatahash" xmlns:w16se="http://schemas.microsoft.com/office/word/2015/wordml/symex" xmlns:wpg="http://schemas.microsoft.com/office/word/2010/wordprocessingGroup" xmlns:wpi="http://schemas.microsoft.com/office/word/2010/wordprocessingInk" xmlns:wne="http://schemas.microsoft.com/office/word/2006/wordml" xmlns:wps="http://schemas.microsoft.com/office/word/2010/wordprocessingShape" mc:Ignorable="w14 w15 w16se w16cid w16 w16cex w16sdtdh wp14">
   <w:abstractNum w:abstractNumId="0" w15:restartNumberingAfterBreak="0">
+    <w:nsid w:val="254A4DAE"/>
+    <w:multiLevelType w:val="hybridMultilevel"/>
+    <w:tmpl w:val="DC10D7C4"/>
+    <w:lvl w:ilvl="0" w:tplc="F14EDA4A">
+      <w:start w:val="58"/>
+      <w:numFmt w:val="bullet"/>
+      <w:lvlText w:val=""/>
+      <w:lvlJc w:val="left"/>
+      <w:pPr>
+        <w:ind w:left="720" w:hanging="360"/>
+      </w:pPr>
+      <w:rPr>
+        <w:rFonts w:ascii="Symbol" w:eastAsiaTheme="minorHAnsi" w:hAnsi="Symbol" w:cstheme="minorBidi" w:hint="default"/>
+      </w:rPr>
+    </w:lvl>
+    <w:lvl w:ilvl="1" w:tplc="20000003" w:tentative="1">
+      <w:start w:val="1"/>
+      <w:numFmt w:val="bullet"/>
+      <w:lvlText w:val="o"/>
+      <w:lvlJc w:val="left"/>
+      <w:pPr>
+        <w:ind w:left="1440" w:hanging="360"/>
+      </w:pPr>
+      <w:rPr>
+        <w:rFonts w:ascii="Courier New" w:hAnsi="Courier New" w:cs="Courier New" w:hint="default"/>
+      </w:rPr>
+    </w:lvl>
+    <w:lvl w:ilvl="2" w:tplc="20000005" w:tentative="1">
+      <w:start w:val="1"/>
+      <w:numFmt w:val="bullet"/>
+      <w:lvlText w:val=""/>
+      <w:lvlJc w:val="left"/>
+      <w:pPr>
+        <w:ind w:left="2160" w:hanging="360"/>
+      </w:pPr>
+      <w:rPr>
+        <w:rFonts w:ascii="Wingdings" w:hAnsi="Wingdings" w:hint="default"/>
+      </w:rPr>
+    </w:lvl>
+    <w:lvl w:ilvl="3" w:tplc="20000001" w:tentative="1">
+      <w:start w:val="1"/>
+      <w:numFmt w:val="bullet"/>
+      <w:lvlText w:val=""/>
+      <w:lvlJc w:val="left"/>
+      <w:pPr>
+        <w:ind w:left="2880" w:hanging="360"/>
+      </w:pPr>
+      <w:rPr>
+        <w:rFonts w:ascii="Symbol" w:hAnsi="Symbol" w:hint="default"/>
+      </w:rPr>
+    </w:lvl>
+    <w:lvl w:ilvl="4" w:tplc="20000003" w:tentative="1">
+      <w:start w:val="1"/>
+      <w:numFmt w:val="bullet"/>
+      <w:lvlText w:val="o"/>
+      <w:lvlJc w:val="left"/>
+      <w:pPr>
+        <w:ind w:left="3600" w:hanging="360"/>
+      </w:pPr>
+      <w:rPr>
+        <w:rFonts w:ascii="Courier New" w:hAnsi="Courier New" w:cs="Courier New" w:hint="default"/>
+      </w:rPr>
+    </w:lvl>
+    <w:lvl w:ilvl="5" w:tplc="20000005" w:tentative="1">
+      <w:start w:val="1"/>
+      <w:numFmt w:val="bullet"/>
+      <w:lvlText w:val=""/>
+      <w:lvlJc w:val="left"/>
+      <w:pPr>
+        <w:ind w:left="4320" w:hanging="360"/>
+      </w:pPr>
+      <w:rPr>
+        <w:rFonts w:ascii="Wingdings" w:hAnsi="Wingdings" w:hint="default"/>
+      </w:rPr>
+    </w:lvl>
+    <w:lvl w:ilvl="6" w:tplc="20000001" w:tentative="1">
+      <w:start w:val="1"/>
+      <w:numFmt w:val="bullet"/>
+      <w:lvlText w:val=""/>
+      <w:lvlJc w:val="left"/>
+      <w:pPr>
+        <w:ind w:left="5040" w:hanging="360"/>
+      </w:pPr>
+      <w:rPr>
+        <w:rFonts w:ascii="Symbol" w:hAnsi="Symbol" w:hint="default"/>
+      </w:rPr>
+    </w:lvl>
+    <w:lvl w:ilvl="7" w:tplc="20000003" w:tentative="1">
+      <w:start w:val="1"/>
+      <w:numFmt w:val="bullet"/>
+      <w:lvlText w:val="o"/>
+      <w:lvlJc w:val="left"/>
+      <w:pPr>
+        <w:ind w:left="5760" w:hanging="360"/>
+      </w:pPr>
+      <w:rPr>
+        <w:rFonts w:ascii="Courier New" w:hAnsi="Courier New" w:cs="Courier New" w:hint="default"/>
+      </w:rPr>
+    </w:lvl>
+    <w:lvl w:ilvl="8" w:tplc="20000005" w:tentative="1">
+      <w:start w:val="1"/>
+      <w:numFmt w:val="bullet"/>
+      <w:lvlText w:val=""/>
+      <w:lvlJc w:val="left"/>
+      <w:pPr>
+        <w:ind w:left="6480" w:hanging="360"/>
+      </w:pPr>
+      <w:rPr>
+        <w:rFonts w:ascii="Wingdings" w:hAnsi="Wingdings" w:hint="default"/>
+      </w:rPr>
+    </w:lvl>
+  </w:abstractNum>
+  <w:abstractNum w:abstractNumId="1" w15:restartNumberingAfterBreak="0">
     <w:nsid w:val="27EE0FFC"/>
     <w:multiLevelType w:val="hybridMultilevel"/>
     <w:tmpl w:val="7BF6F4C0"/>
@@ -2107,7 +4505,7 @@
       </w:rPr>
     </w:lvl>
   </w:abstractNum>
-  <w:abstractNum w:abstractNumId="1" w15:restartNumberingAfterBreak="0">
+  <w:abstractNum w:abstractNumId="2" w15:restartNumberingAfterBreak="0">
     <w:nsid w:val="60E56BA0"/>
     <w:multiLevelType w:val="hybridMultilevel"/>
     <w:tmpl w:val="A880E1FA"/>
@@ -2197,9 +4595,12 @@
     </w:lvl>
   </w:abstractNum>
   <w:num w:numId="1" w16cid:durableId="1925064109">
+    <w:abstractNumId w:val="2"/>
+  </w:num>
+  <w:num w:numId="2" w16cid:durableId="1034424349">
     <w:abstractNumId w:val="1"/>
   </w:num>
-  <w:num w:numId="2" w16cid:durableId="1034424349">
+  <w:num w:numId="3" w16cid:durableId="293369134">
     <w:abstractNumId w:val="0"/>
   </w:num>
 </w:numbering>
@@ -2600,7 +5001,7 @@
     <w:lsdException w:name="Unresolved Mention" w:semiHidden="1" w:unhideWhenUsed="1"/>
     <w:lsdException w:name="Smart Link" w:semiHidden="1" w:unhideWhenUsed="1"/>
   </w:latentStyles>
-  <w:style w:type="paragraph" w:default="1" w:styleId="a">
+  <w:style w:type="paragraph" w:default="1" w:styleId="Normal">
     <w:name w:val="Normal"/>
     <w:qFormat/>
     <w:rsid w:val="00A333E2"/>
@@ -2609,11 +5010,11 @@
       <w:jc w:val="both"/>
     </w:pPr>
   </w:style>
-  <w:style w:type="paragraph" w:styleId="1">
+  <w:style w:type="paragraph" w:styleId="Heading1">
     <w:name w:val="heading 1"/>
-    <w:basedOn w:val="a"/>
-    <w:next w:val="a"/>
-    <w:link w:val="10"/>
+    <w:basedOn w:val="Normal"/>
+    <w:next w:val="Normal"/>
+    <w:link w:val="Heading1Char"/>
     <w:uiPriority w:val="9"/>
     <w:qFormat/>
     <w:rsid w:val="0033145C"/>
@@ -2630,11 +5031,11 @@
       <w:szCs w:val="32"/>
     </w:rPr>
   </w:style>
-  <w:style w:type="paragraph" w:styleId="2">
+  <w:style w:type="paragraph" w:styleId="Heading2">
     <w:name w:val="heading 2"/>
-    <w:basedOn w:val="a"/>
-    <w:next w:val="a"/>
-    <w:link w:val="20"/>
+    <w:basedOn w:val="Normal"/>
+    <w:next w:val="Normal"/>
+    <w:link w:val="Heading2Char"/>
     <w:uiPriority w:val="9"/>
     <w:unhideWhenUsed/>
     <w:qFormat/>
@@ -2652,12 +5053,12 @@
       <w:szCs w:val="26"/>
     </w:rPr>
   </w:style>
-  <w:style w:type="character" w:default="1" w:styleId="a0">
+  <w:style w:type="character" w:default="1" w:styleId="DefaultParagraphFont">
     <w:name w:val="Default Paragraph Font"/>
     <w:uiPriority w:val="1"/>
     <w:unhideWhenUsed/>
   </w:style>
-  <w:style w:type="table" w:default="1" w:styleId="a1">
+  <w:style w:type="table" w:default="1" w:styleId="TableNormal">
     <w:name w:val="Normal Table"/>
     <w:uiPriority w:val="99"/>
     <w:semiHidden/>
@@ -2672,16 +5073,16 @@
       </w:tblCellMar>
     </w:tblPr>
   </w:style>
-  <w:style w:type="numbering" w:default="1" w:styleId="a2">
+  <w:style w:type="numbering" w:default="1" w:styleId="NoList">
     <w:name w:val="No List"/>
     <w:uiPriority w:val="99"/>
     <w:semiHidden/>
     <w:unhideWhenUsed/>
   </w:style>
-  <w:style w:type="paragraph" w:styleId="a3">
+  <w:style w:type="paragraph" w:styleId="NoSpacing">
     <w:name w:val="No Spacing"/>
-    <w:basedOn w:val="a"/>
-    <w:link w:val="a4"/>
+    <w:basedOn w:val="Normal"/>
+    <w:link w:val="NoSpacingChar"/>
     <w:uiPriority w:val="1"/>
     <w:qFormat/>
     <w:rsid w:val="0033145C"/>
@@ -2689,10 +5090,10 @@
       <w:spacing w:after="0" w:line="240" w:lineRule="auto"/>
     </w:pPr>
   </w:style>
-  <w:style w:type="character" w:customStyle="1" w:styleId="10">
-    <w:name w:val="כותרת 1 תו"/>
-    <w:basedOn w:val="a0"/>
-    <w:link w:val="1"/>
+  <w:style w:type="character" w:customStyle="1" w:styleId="Heading1Char">
+    <w:name w:val="Heading 1 Char"/>
+    <w:basedOn w:val="DefaultParagraphFont"/>
+    <w:link w:val="Heading1"/>
     <w:uiPriority w:val="9"/>
     <w:rsid w:val="0033145C"/>
     <w:rPr>
@@ -2702,10 +5103,10 @@
       <w:szCs w:val="32"/>
     </w:rPr>
   </w:style>
-  <w:style w:type="paragraph" w:customStyle="1" w:styleId="a5">
+  <w:style w:type="paragraph" w:customStyle="1" w:styleId="a">
     <w:name w:val="שאלה"/>
-    <w:basedOn w:val="a"/>
-    <w:next w:val="a"/>
+    <w:basedOn w:val="Normal"/>
+    <w:next w:val="Normal"/>
     <w:autoRedefine/>
     <w:rsid w:val="0047386E"/>
     <w:pPr>
@@ -2725,17 +5126,17 @@
       <w:szCs w:val="24"/>
     </w:rPr>
   </w:style>
-  <w:style w:type="character" w:customStyle="1" w:styleId="a4">
-    <w:name w:val="ללא מרווח תו"/>
-    <w:basedOn w:val="a0"/>
-    <w:link w:val="a3"/>
+  <w:style w:type="character" w:customStyle="1" w:styleId="NoSpacingChar">
+    <w:name w:val="No Spacing Char"/>
+    <w:basedOn w:val="DefaultParagraphFont"/>
+    <w:link w:val="NoSpacing"/>
     <w:uiPriority w:val="1"/>
     <w:rsid w:val="009A3DE3"/>
   </w:style>
-  <w:style w:type="character" w:customStyle="1" w:styleId="20">
-    <w:name w:val="כותרת 2 תו"/>
-    <w:basedOn w:val="a0"/>
-    <w:link w:val="2"/>
+  <w:style w:type="character" w:customStyle="1" w:styleId="Heading2Char">
+    <w:name w:val="Heading 2 Char"/>
+    <w:basedOn w:val="DefaultParagraphFont"/>
+    <w:link w:val="Heading2"/>
     <w:uiPriority w:val="9"/>
     <w:rsid w:val="000C19AA"/>
     <w:rPr>
@@ -2745,11 +5146,11 @@
       <w:szCs w:val="26"/>
     </w:rPr>
   </w:style>
-  <w:style w:type="paragraph" w:styleId="a6">
+  <w:style w:type="paragraph" w:styleId="Title">
     <w:name w:val="Title"/>
-    <w:basedOn w:val="a"/>
-    <w:next w:val="a"/>
-    <w:link w:val="a7"/>
+    <w:basedOn w:val="Normal"/>
+    <w:next w:val="Normal"/>
+    <w:link w:val="TitleChar"/>
     <w:uiPriority w:val="10"/>
     <w:qFormat/>
     <w:rsid w:val="000C19AA"/>
@@ -2765,10 +5166,10 @@
       <w:szCs w:val="56"/>
     </w:rPr>
   </w:style>
-  <w:style w:type="character" w:customStyle="1" w:styleId="a7">
-    <w:name w:val="כותרת טקסט תו"/>
-    <w:basedOn w:val="a0"/>
-    <w:link w:val="a6"/>
+  <w:style w:type="character" w:customStyle="1" w:styleId="TitleChar">
+    <w:name w:val="Title Char"/>
+    <w:basedOn w:val="DefaultParagraphFont"/>
+    <w:link w:val="Title"/>
     <w:uiPriority w:val="10"/>
     <w:rsid w:val="000C19AA"/>
     <w:rPr>
@@ -2779,9 +5180,9 @@
       <w:szCs w:val="56"/>
     </w:rPr>
   </w:style>
-  <w:style w:type="character" w:styleId="a8">
+  <w:style w:type="character" w:styleId="Strong">
     <w:name w:val="Strong"/>
-    <w:basedOn w:val="a0"/>
+    <w:basedOn w:val="DefaultParagraphFont"/>
     <w:uiPriority w:val="22"/>
     <w:qFormat/>
     <w:rsid w:val="00D01C5A"/>
@@ -2790,11 +5191,11 @@
       <w:bCs/>
     </w:rPr>
   </w:style>
-  <w:style w:type="paragraph" w:styleId="a9">
+  <w:style w:type="paragraph" w:styleId="Subtitle">
     <w:name w:val="Subtitle"/>
-    <w:basedOn w:val="a"/>
-    <w:next w:val="a"/>
-    <w:link w:val="aa"/>
+    <w:basedOn w:val="Normal"/>
+    <w:next w:val="Normal"/>
+    <w:link w:val="SubtitleChar"/>
     <w:uiPriority w:val="11"/>
     <w:qFormat/>
     <w:rsid w:val="00345385"/>
@@ -2809,10 +5210,10 @@
       <w:spacing w:val="15"/>
     </w:rPr>
   </w:style>
-  <w:style w:type="character" w:customStyle="1" w:styleId="aa">
-    <w:name w:val="כותרת משנה תו"/>
-    <w:basedOn w:val="a0"/>
-    <w:link w:val="a9"/>
+  <w:style w:type="character" w:customStyle="1" w:styleId="SubtitleChar">
+    <w:name w:val="Subtitle Char"/>
+    <w:basedOn w:val="DefaultParagraphFont"/>
+    <w:link w:val="Subtitle"/>
     <w:uiPriority w:val="11"/>
     <w:rsid w:val="00345385"/>
     <w:rPr>
@@ -2821,9 +5222,9 @@
       <w:spacing w:val="15"/>
     </w:rPr>
   </w:style>
-  <w:style w:type="character" w:styleId="ab">
+  <w:style w:type="character" w:styleId="Emphasis">
     <w:name w:val="Emphasis"/>
-    <w:basedOn w:val="a0"/>
+    <w:basedOn w:val="DefaultParagraphFont"/>
     <w:uiPriority w:val="20"/>
     <w:qFormat/>
     <w:rsid w:val="00345385"/>
@@ -2832,10 +5233,10 @@
       <w:iCs/>
     </w:rPr>
   </w:style>
-  <w:style w:type="paragraph" w:styleId="ac">
+  <w:style w:type="paragraph" w:styleId="TOCHeading">
     <w:name w:val="TOC Heading"/>
-    <w:basedOn w:val="1"/>
-    <w:next w:val="a"/>
+    <w:basedOn w:val="Heading1"/>
+    <w:next w:val="Normal"/>
     <w:uiPriority w:val="39"/>
     <w:unhideWhenUsed/>
     <w:qFormat/>
@@ -2849,9 +5250,9 @@
       <w:cs/>
     </w:rPr>
   </w:style>
-  <w:style w:type="paragraph" w:styleId="ad">
+  <w:style w:type="paragraph" w:styleId="ListParagraph">
     <w:name w:val="List Paragraph"/>
-    <w:basedOn w:val="a"/>
+    <w:basedOn w:val="Normal"/>
     <w:uiPriority w:val="34"/>
     <w:qFormat/>
     <w:rsid w:val="00345385"/>
@@ -2862,8 +5263,8 @@
   </w:style>
   <w:style w:type="paragraph" w:styleId="TOC1">
     <w:name w:val="toc 1"/>
-    <w:basedOn w:val="a"/>
-    <w:next w:val="a"/>
+    <w:basedOn w:val="Normal"/>
+    <w:next w:val="Normal"/>
     <w:autoRedefine/>
     <w:uiPriority w:val="39"/>
     <w:unhideWhenUsed/>
@@ -2874,13 +5275,35 @@
   </w:style>
   <w:style w:type="character" w:styleId="Hyperlink">
     <w:name w:val="Hyperlink"/>
-    <w:basedOn w:val="a0"/>
+    <w:basedOn w:val="DefaultParagraphFont"/>
     <w:uiPriority w:val="99"/>
     <w:unhideWhenUsed/>
     <w:rsid w:val="00224F71"/>
     <w:rPr>
       <w:color w:val="0563C1" w:themeColor="hyperlink"/>
       <w:u w:val="single"/>
+    </w:rPr>
+  </w:style>
+  <w:style w:type="character" w:styleId="PlaceholderText">
+    <w:name w:val="Placeholder Text"/>
+    <w:basedOn w:val="DefaultParagraphFont"/>
+    <w:uiPriority w:val="99"/>
+    <w:semiHidden/>
+    <w:rsid w:val="001F26BE"/>
+    <w:rPr>
+      <w:color w:val="808080"/>
+    </w:rPr>
+  </w:style>
+  <w:style w:type="character" w:styleId="UnresolvedMention">
+    <w:name w:val="Unresolved Mention"/>
+    <w:basedOn w:val="DefaultParagraphFont"/>
+    <w:uiPriority w:val="99"/>
+    <w:semiHidden/>
+    <w:unhideWhenUsed/>
+    <w:rsid w:val="000937C0"/>
+    <w:rPr>
+      <w:color w:val="605E5C"/>
+      <w:shd w:val="clear" w:color="auto" w:fill="E1DFDD"/>
     </w:rPr>
   </w:style>
 </w:styles>

</xml_diff>

<commit_message>
generalize main and report update
</commit_message>
<xml_diff>
--- a/דוח סופי.docx
+++ b/דוח סופי.docx
@@ -509,6 +509,7 @@
           <w:color w:val="auto"/>
           <w:sz w:val="22"/>
           <w:szCs w:val="22"/>
+          <w:u w:val="single"/>
           <w:rtl w:val="0"/>
           <w:cs w:val="0"/>
           <w:lang w:val="he-IL"/>
@@ -522,7 +523,7 @@
       <w:sdtEndPr>
         <w:rPr>
           <w:rFonts w:cstheme="minorBidi"/>
-          <w:rtl/>
+          <w:u w:val="none"/>
           <w:lang w:val="en-US"/>
         </w:rPr>
       </w:sdtEndPr>
@@ -531,14 +532,17 @@
           <w:pPr>
             <w:pStyle w:val="TOCHeading"/>
             <w:bidi w:val="0"/>
+            <w:jc w:val="center"/>
             <w:rPr>
               <w:rFonts w:asciiTheme="minorHAnsi" w:hAnsiTheme="minorHAnsi" w:cstheme="minorHAnsi"/>
+              <w:u w:val="single"/>
             </w:rPr>
           </w:pPr>
           <w:proofErr w:type="spellStart"/>
           <w:r>
             <w:rPr>
               <w:rFonts w:asciiTheme="minorHAnsi" w:hAnsiTheme="minorHAnsi" w:cstheme="minorHAnsi"/>
+              <w:u w:val="single"/>
               <w:rtl w:val="0"/>
               <w:lang w:val="he-IL"/>
             </w:rPr>
@@ -548,6 +552,7 @@
           <w:r>
             <w:rPr>
               <w:rFonts w:asciiTheme="minorHAnsi" w:hAnsiTheme="minorHAnsi" w:cstheme="minorHAnsi"/>
+              <w:u w:val="single"/>
               <w:rtl w:val="0"/>
               <w:lang w:val="he-IL"/>
             </w:rPr>
@@ -557,6 +562,7 @@
           <w:r>
             <w:rPr>
               <w:rFonts w:asciiTheme="minorHAnsi" w:hAnsiTheme="minorHAnsi" w:cstheme="minorHAnsi"/>
+              <w:u w:val="single"/>
               <w:rtl w:val="0"/>
               <w:lang w:val="he-IL"/>
             </w:rPr>
@@ -566,6 +572,7 @@
           <w:r>
             <w:rPr>
               <w:rFonts w:asciiTheme="minorHAnsi" w:hAnsiTheme="minorHAnsi" w:cstheme="minorHAnsi"/>
+              <w:u w:val="single"/>
               <w:rtl w:val="0"/>
               <w:lang w:val="he-IL"/>
             </w:rPr>
@@ -575,6 +582,7 @@
           <w:r>
             <w:rPr>
               <w:rFonts w:asciiTheme="minorHAnsi" w:hAnsiTheme="minorHAnsi" w:cstheme="minorHAnsi"/>
+              <w:u w:val="single"/>
               <w:rtl w:val="0"/>
               <w:lang w:val="he-IL"/>
             </w:rPr>
@@ -585,6 +593,8 @@
         <w:p>
           <w:pPr>
             <w:pStyle w:val="TOC1"/>
+            <w:bidi w:val="0"/>
+            <w:jc w:val="center"/>
             <w:rPr>
               <w:rFonts w:eastAsiaTheme="minorEastAsia"/>
               <w:noProof/>
@@ -601,7 +611,7 @@
           <w:r>
             <w:fldChar w:fldCharType="separate"/>
           </w:r>
-          <w:hyperlink w:anchor="_Toc111201902" w:history="1">
+          <w:hyperlink w:anchor="_Toc111574008" w:history="1">
             <w:r>
               <w:rPr>
                 <w:rStyle w:val="Hyperlink"/>
@@ -653,7 +663,7 @@
                 <w:noProof/>
                 <w:webHidden/>
               </w:rPr>
-              <w:instrText>Toc111201902 \h</w:instrText>
+              <w:instrText>Toc111574008 \h</w:instrText>
             </w:r>
             <w:r>
               <w:rPr>
@@ -699,6 +709,8 @@
         <w:p>
           <w:pPr>
             <w:pStyle w:val="TOC1"/>
+            <w:bidi w:val="0"/>
+            <w:jc w:val="center"/>
             <w:rPr>
               <w:rFonts w:eastAsiaTheme="minorEastAsia"/>
               <w:noProof/>
@@ -706,14 +718,21 @@
               <w:lang w:val="en-IL" w:eastAsia="en-IL"/>
             </w:rPr>
           </w:pPr>
-          <w:hyperlink w:anchor="_Toc111201903" w:history="1">
+          <w:hyperlink w:anchor="_Toc111574009" w:history="1">
             <w:r>
               <w:rPr>
                 <w:rStyle w:val="Hyperlink"/>
                 <w:noProof/>
+              </w:rPr>
+              <w:t>Project Definition</w:t>
+            </w:r>
+            <w:r>
+              <w:rPr>
+                <w:noProof/>
+                <w:webHidden/>
                 <w:rtl/>
               </w:rPr>
-              <w:t>הגדרת הבעיה</w:t>
+              <w:tab/>
             </w:r>
             <w:r>
               <w:rPr>
@@ -721,7 +740,7 @@
                 <w:webHidden/>
                 <w:rtl/>
               </w:rPr>
-              <w:tab/>
+              <w:fldChar w:fldCharType="begin"/>
             </w:r>
             <w:r>
               <w:rPr>
@@ -729,7 +748,14 @@
                 <w:webHidden/>
                 <w:rtl/>
               </w:rPr>
-              <w:fldChar w:fldCharType="begin"/>
+              <w:instrText xml:space="preserve"> </w:instrText>
+            </w:r>
+            <w:r>
+              <w:rPr>
+                <w:noProof/>
+                <w:webHidden/>
+              </w:rPr>
+              <w:instrText>PAGEREF</w:instrText>
             </w:r>
             <w:r>
               <w:rPr>
@@ -737,21 +763,6 @@
                 <w:webHidden/>
                 <w:rtl/>
               </w:rPr>
-              <w:instrText xml:space="preserve"> </w:instrText>
-            </w:r>
-            <w:r>
-              <w:rPr>
-                <w:noProof/>
-                <w:webHidden/>
-              </w:rPr>
-              <w:instrText>PAGEREF</w:instrText>
-            </w:r>
-            <w:r>
-              <w:rPr>
-                <w:noProof/>
-                <w:webHidden/>
-                <w:rtl/>
-              </w:rPr>
               <w:instrText xml:space="preserve"> _</w:instrText>
             </w:r>
             <w:r>
@@ -759,7 +770,7 @@
                 <w:noProof/>
                 <w:webHidden/>
               </w:rPr>
-              <w:instrText>Toc111201903 \h</w:instrText>
+              <w:instrText>Toc111574009 \h</w:instrText>
             </w:r>
             <w:r>
               <w:rPr>
@@ -805,6 +816,8 @@
         <w:p>
           <w:pPr>
             <w:pStyle w:val="TOC1"/>
+            <w:bidi w:val="0"/>
+            <w:jc w:val="center"/>
             <w:rPr>
               <w:rFonts w:eastAsiaTheme="minorEastAsia"/>
               <w:noProof/>
@@ -812,14 +825,21 @@
               <w:lang w:val="en-IL" w:eastAsia="en-IL"/>
             </w:rPr>
           </w:pPr>
-          <w:hyperlink w:anchor="_Toc111201904" w:history="1">
+          <w:hyperlink w:anchor="_Toc111574010" w:history="1">
             <w:r>
               <w:rPr>
                 <w:rStyle w:val="Hyperlink"/>
                 <w:noProof/>
+              </w:rPr>
+              <w:t>Implementation</w:t>
+            </w:r>
+            <w:r>
+              <w:rPr>
+                <w:noProof/>
+                <w:webHidden/>
                 <w:rtl/>
               </w:rPr>
-              <w:t>הגדרת הפתרון לבעיה</w:t>
+              <w:tab/>
             </w:r>
             <w:r>
               <w:rPr>
@@ -827,7 +847,7 @@
                 <w:webHidden/>
                 <w:rtl/>
               </w:rPr>
-              <w:tab/>
+              <w:fldChar w:fldCharType="begin"/>
             </w:r>
             <w:r>
               <w:rPr>
@@ -835,7 +855,14 @@
                 <w:webHidden/>
                 <w:rtl/>
               </w:rPr>
-              <w:fldChar w:fldCharType="begin"/>
+              <w:instrText xml:space="preserve"> </w:instrText>
+            </w:r>
+            <w:r>
+              <w:rPr>
+                <w:noProof/>
+                <w:webHidden/>
+              </w:rPr>
+              <w:instrText>PAGEREF</w:instrText>
             </w:r>
             <w:r>
               <w:rPr>
@@ -843,29 +870,29 @@
                 <w:webHidden/>
                 <w:rtl/>
               </w:rPr>
+              <w:instrText xml:space="preserve"> _</w:instrText>
+            </w:r>
+            <w:r>
+              <w:rPr>
+                <w:noProof/>
+                <w:webHidden/>
+              </w:rPr>
+              <w:instrText>Toc111574010 \h</w:instrText>
+            </w:r>
+            <w:r>
+              <w:rPr>
+                <w:noProof/>
+                <w:webHidden/>
+                <w:rtl/>
+              </w:rPr>
               <w:instrText xml:space="preserve"> </w:instrText>
             </w:r>
             <w:r>
               <w:rPr>
                 <w:noProof/>
                 <w:webHidden/>
-              </w:rPr>
-              <w:instrText>PAGEREF</w:instrText>
-            </w:r>
-            <w:r>
-              <w:rPr>
-                <w:noProof/>
-                <w:webHidden/>
                 <w:rtl/>
               </w:rPr>
-              <w:instrText xml:space="preserve"> _</w:instrText>
-            </w:r>
-            <w:r>
-              <w:rPr>
-                <w:noProof/>
-                <w:webHidden/>
-              </w:rPr>
-              <w:instrText>Toc111201904 \h</w:instrText>
             </w:r>
             <w:r>
               <w:rPr>
@@ -873,7 +900,7 @@
                 <w:webHidden/>
                 <w:rtl/>
               </w:rPr>
-              <w:instrText xml:space="preserve"> </w:instrText>
+              <w:fldChar w:fldCharType="separate"/>
             </w:r>
             <w:r>
               <w:rPr>
@@ -881,22 +908,7 @@
                 <w:webHidden/>
                 <w:rtl/>
               </w:rPr>
-            </w:r>
-            <w:r>
-              <w:rPr>
-                <w:noProof/>
-                <w:webHidden/>
-                <w:rtl/>
-              </w:rPr>
-              <w:fldChar w:fldCharType="separate"/>
-            </w:r>
-            <w:r>
-              <w:rPr>
-                <w:noProof/>
-                <w:webHidden/>
-                <w:rtl/>
-              </w:rPr>
-              <w:t>3</w:t>
+              <w:t>4</w:t>
             </w:r>
             <w:r>
               <w:rPr>
@@ -911,6 +923,8 @@
         <w:p>
           <w:pPr>
             <w:pStyle w:val="TOC1"/>
+            <w:bidi w:val="0"/>
+            <w:jc w:val="center"/>
             <w:rPr>
               <w:rFonts w:eastAsiaTheme="minorEastAsia"/>
               <w:noProof/>
@@ -918,14 +932,21 @@
               <w:lang w:val="en-IL" w:eastAsia="en-IL"/>
             </w:rPr>
           </w:pPr>
-          <w:hyperlink w:anchor="_Toc111201905" w:history="1">
+          <w:hyperlink w:anchor="_Toc111574011" w:history="1">
             <w:r>
               <w:rPr>
                 <w:rStyle w:val="Hyperlink"/>
                 <w:noProof/>
+              </w:rPr>
+              <w:t>Installation and Features</w:t>
+            </w:r>
+            <w:r>
+              <w:rPr>
+                <w:noProof/>
+                <w:webHidden/>
                 <w:rtl/>
               </w:rPr>
-              <w:t>פירוט המימוש</w:t>
+              <w:tab/>
             </w:r>
             <w:r>
               <w:rPr>
@@ -933,7 +954,7 @@
                 <w:webHidden/>
                 <w:rtl/>
               </w:rPr>
-              <w:tab/>
+              <w:fldChar w:fldCharType="begin"/>
             </w:r>
             <w:r>
               <w:rPr>
@@ -941,7 +962,14 @@
                 <w:webHidden/>
                 <w:rtl/>
               </w:rPr>
-              <w:fldChar w:fldCharType="begin"/>
+              <w:instrText xml:space="preserve"> </w:instrText>
+            </w:r>
+            <w:r>
+              <w:rPr>
+                <w:noProof/>
+                <w:webHidden/>
+              </w:rPr>
+              <w:instrText>PAGEREF</w:instrText>
             </w:r>
             <w:r>
               <w:rPr>
@@ -949,29 +977,29 @@
                 <w:webHidden/>
                 <w:rtl/>
               </w:rPr>
+              <w:instrText xml:space="preserve"> _</w:instrText>
+            </w:r>
+            <w:r>
+              <w:rPr>
+                <w:noProof/>
+                <w:webHidden/>
+              </w:rPr>
+              <w:instrText>Toc111574011 \h</w:instrText>
+            </w:r>
+            <w:r>
+              <w:rPr>
+                <w:noProof/>
+                <w:webHidden/>
+                <w:rtl/>
+              </w:rPr>
               <w:instrText xml:space="preserve"> </w:instrText>
             </w:r>
             <w:r>
               <w:rPr>
                 <w:noProof/>
                 <w:webHidden/>
-              </w:rPr>
-              <w:instrText>PAGEREF</w:instrText>
-            </w:r>
-            <w:r>
-              <w:rPr>
-                <w:noProof/>
-                <w:webHidden/>
                 <w:rtl/>
               </w:rPr>
-              <w:instrText xml:space="preserve"> _</w:instrText>
-            </w:r>
-            <w:r>
-              <w:rPr>
-                <w:noProof/>
-                <w:webHidden/>
-              </w:rPr>
-              <w:instrText>Toc111201905 \h</w:instrText>
             </w:r>
             <w:r>
               <w:rPr>
@@ -979,7 +1007,7 @@
                 <w:webHidden/>
                 <w:rtl/>
               </w:rPr>
-              <w:instrText xml:space="preserve"> </w:instrText>
+              <w:fldChar w:fldCharType="separate"/>
             </w:r>
             <w:r>
               <w:rPr>
@@ -987,22 +1015,7 @@
                 <w:webHidden/>
                 <w:rtl/>
               </w:rPr>
-            </w:r>
-            <w:r>
-              <w:rPr>
-                <w:noProof/>
-                <w:webHidden/>
-                <w:rtl/>
-              </w:rPr>
-              <w:fldChar w:fldCharType="separate"/>
-            </w:r>
-            <w:r>
-              <w:rPr>
-                <w:noProof/>
-                <w:webHidden/>
-                <w:rtl/>
-              </w:rPr>
-              <w:t>4</w:t>
+              <w:t>10</w:t>
             </w:r>
             <w:r>
               <w:rPr>
@@ -1017,6 +1030,8 @@
         <w:p>
           <w:pPr>
             <w:pStyle w:val="TOC1"/>
+            <w:bidi w:val="0"/>
+            <w:jc w:val="center"/>
             <w:rPr>
               <w:rFonts w:eastAsiaTheme="minorEastAsia"/>
               <w:noProof/>
@@ -1024,14 +1039,21 @@
               <w:lang w:val="en-IL" w:eastAsia="en-IL"/>
             </w:rPr>
           </w:pPr>
-          <w:hyperlink w:anchor="_Toc111201906" w:history="1">
+          <w:hyperlink w:anchor="_Toc111574012" w:history="1">
             <w:r>
               <w:rPr>
                 <w:rStyle w:val="Hyperlink"/>
                 <w:noProof/>
+              </w:rPr>
+              <w:t>Project Bottleneck</w:t>
+            </w:r>
+            <w:r>
+              <w:rPr>
+                <w:noProof/>
+                <w:webHidden/>
                 <w:rtl/>
               </w:rPr>
-              <w:t>הרצת האלגוריתם</w:t>
+              <w:tab/>
             </w:r>
             <w:r>
               <w:rPr>
@@ -1039,7 +1061,7 @@
                 <w:webHidden/>
                 <w:rtl/>
               </w:rPr>
-              <w:tab/>
+              <w:fldChar w:fldCharType="begin"/>
             </w:r>
             <w:r>
               <w:rPr>
@@ -1047,7 +1069,14 @@
                 <w:webHidden/>
                 <w:rtl/>
               </w:rPr>
-              <w:fldChar w:fldCharType="begin"/>
+              <w:instrText xml:space="preserve"> </w:instrText>
+            </w:r>
+            <w:r>
+              <w:rPr>
+                <w:noProof/>
+                <w:webHidden/>
+              </w:rPr>
+              <w:instrText>PAGEREF</w:instrText>
             </w:r>
             <w:r>
               <w:rPr>
@@ -1055,29 +1084,29 @@
                 <w:webHidden/>
                 <w:rtl/>
               </w:rPr>
+              <w:instrText xml:space="preserve"> _</w:instrText>
+            </w:r>
+            <w:r>
+              <w:rPr>
+                <w:noProof/>
+                <w:webHidden/>
+              </w:rPr>
+              <w:instrText>Toc111574012 \h</w:instrText>
+            </w:r>
+            <w:r>
+              <w:rPr>
+                <w:noProof/>
+                <w:webHidden/>
+                <w:rtl/>
+              </w:rPr>
               <w:instrText xml:space="preserve"> </w:instrText>
             </w:r>
             <w:r>
               <w:rPr>
                 <w:noProof/>
                 <w:webHidden/>
-              </w:rPr>
-              <w:instrText>PAGEREF</w:instrText>
-            </w:r>
-            <w:r>
-              <w:rPr>
-                <w:noProof/>
-                <w:webHidden/>
                 <w:rtl/>
               </w:rPr>
-              <w:instrText xml:space="preserve"> _</w:instrText>
-            </w:r>
-            <w:r>
-              <w:rPr>
-                <w:noProof/>
-                <w:webHidden/>
-              </w:rPr>
-              <w:instrText>Toc111201906 \h</w:instrText>
             </w:r>
             <w:r>
               <w:rPr>
@@ -1085,7 +1114,7 @@
                 <w:webHidden/>
                 <w:rtl/>
               </w:rPr>
-              <w:instrText xml:space="preserve"> </w:instrText>
+              <w:fldChar w:fldCharType="separate"/>
             </w:r>
             <w:r>
               <w:rPr>
@@ -1093,22 +1122,7 @@
                 <w:webHidden/>
                 <w:rtl/>
               </w:rPr>
-            </w:r>
-            <w:r>
-              <w:rPr>
-                <w:noProof/>
-                <w:webHidden/>
-                <w:rtl/>
-              </w:rPr>
-              <w:fldChar w:fldCharType="separate"/>
-            </w:r>
-            <w:r>
-              <w:rPr>
-                <w:noProof/>
-                <w:webHidden/>
-                <w:rtl/>
-              </w:rPr>
-              <w:t>9</w:t>
+              <w:t>11</w:t>
             </w:r>
             <w:r>
               <w:rPr>
@@ -1123,6 +1137,8 @@
         <w:p>
           <w:pPr>
             <w:pStyle w:val="TOC1"/>
+            <w:bidi w:val="0"/>
+            <w:jc w:val="center"/>
             <w:rPr>
               <w:rFonts w:eastAsiaTheme="minorEastAsia"/>
               <w:noProof/>
@@ -1130,14 +1146,21 @@
               <w:lang w:val="en-IL" w:eastAsia="en-IL"/>
             </w:rPr>
           </w:pPr>
-          <w:hyperlink w:anchor="_Toc111201907" w:history="1">
+          <w:hyperlink w:anchor="_Toc111574013" w:history="1">
             <w:r>
               <w:rPr>
                 <w:rStyle w:val="Hyperlink"/>
                 <w:noProof/>
+              </w:rPr>
+              <w:t>Our Learning</w:t>
+            </w:r>
+            <w:r>
+              <w:rPr>
+                <w:noProof/>
+                <w:webHidden/>
                 <w:rtl/>
               </w:rPr>
-              <w:t>פירוט מאפיינים</w:t>
+              <w:tab/>
             </w:r>
             <w:r>
               <w:rPr>
@@ -1145,7 +1168,7 @@
                 <w:webHidden/>
                 <w:rtl/>
               </w:rPr>
-              <w:tab/>
+              <w:fldChar w:fldCharType="begin"/>
             </w:r>
             <w:r>
               <w:rPr>
@@ -1153,7 +1176,14 @@
                 <w:webHidden/>
                 <w:rtl/>
               </w:rPr>
-              <w:fldChar w:fldCharType="begin"/>
+              <w:instrText xml:space="preserve"> </w:instrText>
+            </w:r>
+            <w:r>
+              <w:rPr>
+                <w:noProof/>
+                <w:webHidden/>
+              </w:rPr>
+              <w:instrText>PAGEREF</w:instrText>
             </w:r>
             <w:r>
               <w:rPr>
@@ -1161,29 +1191,29 @@
                 <w:webHidden/>
                 <w:rtl/>
               </w:rPr>
+              <w:instrText xml:space="preserve"> _</w:instrText>
+            </w:r>
+            <w:r>
+              <w:rPr>
+                <w:noProof/>
+                <w:webHidden/>
+              </w:rPr>
+              <w:instrText>Toc111574013 \h</w:instrText>
+            </w:r>
+            <w:r>
+              <w:rPr>
+                <w:noProof/>
+                <w:webHidden/>
+                <w:rtl/>
+              </w:rPr>
               <w:instrText xml:space="preserve"> </w:instrText>
             </w:r>
             <w:r>
               <w:rPr>
                 <w:noProof/>
                 <w:webHidden/>
-              </w:rPr>
-              <w:instrText>PAGEREF</w:instrText>
-            </w:r>
-            <w:r>
-              <w:rPr>
-                <w:noProof/>
-                <w:webHidden/>
                 <w:rtl/>
               </w:rPr>
-              <w:instrText xml:space="preserve"> _</w:instrText>
-            </w:r>
-            <w:r>
-              <w:rPr>
-                <w:noProof/>
-                <w:webHidden/>
-              </w:rPr>
-              <w:instrText>Toc111201907 \h</w:instrText>
             </w:r>
             <w:r>
               <w:rPr>
@@ -1191,7 +1221,7 @@
                 <w:webHidden/>
                 <w:rtl/>
               </w:rPr>
-              <w:instrText xml:space="preserve"> </w:instrText>
+              <w:fldChar w:fldCharType="separate"/>
             </w:r>
             <w:r>
               <w:rPr>
@@ -1199,22 +1229,7 @@
                 <w:webHidden/>
                 <w:rtl/>
               </w:rPr>
-            </w:r>
-            <w:r>
-              <w:rPr>
-                <w:noProof/>
-                <w:webHidden/>
-                <w:rtl/>
-              </w:rPr>
-              <w:fldChar w:fldCharType="separate"/>
-            </w:r>
-            <w:r>
-              <w:rPr>
-                <w:noProof/>
-                <w:webHidden/>
-                <w:rtl/>
-              </w:rPr>
-              <w:t>9</w:t>
+              <w:t>11</w:t>
             </w:r>
             <w:r>
               <w:rPr>
@@ -1229,6 +1244,8 @@
         <w:p>
           <w:pPr>
             <w:pStyle w:val="TOC1"/>
+            <w:bidi w:val="0"/>
+            <w:jc w:val="center"/>
             <w:rPr>
               <w:rFonts w:eastAsiaTheme="minorEastAsia"/>
               <w:noProof/>
@@ -1236,14 +1253,21 @@
               <w:lang w:val="en-IL" w:eastAsia="en-IL"/>
             </w:rPr>
           </w:pPr>
-          <w:hyperlink w:anchor="_Toc111201908" w:history="1">
+          <w:hyperlink w:anchor="_Toc111574014" w:history="1">
             <w:r>
               <w:rPr>
                 <w:rStyle w:val="Hyperlink"/>
                 <w:noProof/>
+              </w:rPr>
+              <w:t>Future Improvement</w:t>
+            </w:r>
+            <w:r>
+              <w:rPr>
+                <w:noProof/>
+                <w:webHidden/>
                 <w:rtl/>
               </w:rPr>
-              <w:t>איך ניתן להמשיך את הפרויקט</w:t>
+              <w:tab/>
             </w:r>
             <w:r>
               <w:rPr>
@@ -1251,7 +1275,7 @@
                 <w:webHidden/>
                 <w:rtl/>
               </w:rPr>
-              <w:tab/>
+              <w:fldChar w:fldCharType="begin"/>
             </w:r>
             <w:r>
               <w:rPr>
@@ -1259,7 +1283,14 @@
                 <w:webHidden/>
                 <w:rtl/>
               </w:rPr>
-              <w:fldChar w:fldCharType="begin"/>
+              <w:instrText xml:space="preserve"> </w:instrText>
+            </w:r>
+            <w:r>
+              <w:rPr>
+                <w:noProof/>
+                <w:webHidden/>
+              </w:rPr>
+              <w:instrText>PAGEREF</w:instrText>
             </w:r>
             <w:r>
               <w:rPr>
@@ -1267,29 +1298,29 @@
                 <w:webHidden/>
                 <w:rtl/>
               </w:rPr>
+              <w:instrText xml:space="preserve"> _</w:instrText>
+            </w:r>
+            <w:r>
+              <w:rPr>
+                <w:noProof/>
+                <w:webHidden/>
+              </w:rPr>
+              <w:instrText>Toc111574014 \h</w:instrText>
+            </w:r>
+            <w:r>
+              <w:rPr>
+                <w:noProof/>
+                <w:webHidden/>
+                <w:rtl/>
+              </w:rPr>
               <w:instrText xml:space="preserve"> </w:instrText>
             </w:r>
             <w:r>
               <w:rPr>
                 <w:noProof/>
                 <w:webHidden/>
-              </w:rPr>
-              <w:instrText>PAGEREF</w:instrText>
-            </w:r>
-            <w:r>
-              <w:rPr>
-                <w:noProof/>
-                <w:webHidden/>
                 <w:rtl/>
               </w:rPr>
-              <w:instrText xml:space="preserve"> _</w:instrText>
-            </w:r>
-            <w:r>
-              <w:rPr>
-                <w:noProof/>
-                <w:webHidden/>
-              </w:rPr>
-              <w:instrText>Toc111201908 \h</w:instrText>
             </w:r>
             <w:r>
               <w:rPr>
@@ -1297,7 +1328,7 @@
                 <w:webHidden/>
                 <w:rtl/>
               </w:rPr>
-              <w:instrText xml:space="preserve"> </w:instrText>
+              <w:fldChar w:fldCharType="separate"/>
             </w:r>
             <w:r>
               <w:rPr>
@@ -1305,22 +1336,7 @@
                 <w:webHidden/>
                 <w:rtl/>
               </w:rPr>
-            </w:r>
-            <w:r>
-              <w:rPr>
-                <w:noProof/>
-                <w:webHidden/>
-                <w:rtl/>
-              </w:rPr>
-              <w:fldChar w:fldCharType="separate"/>
-            </w:r>
-            <w:r>
-              <w:rPr>
-                <w:noProof/>
-                <w:webHidden/>
-                <w:rtl/>
-              </w:rPr>
-              <w:t>9</w:t>
+              <w:t>11</w:t>
             </w:r>
             <w:r>
               <w:rPr>
@@ -1334,217 +1350,9 @@
         </w:p>
         <w:p>
           <w:pPr>
-            <w:pStyle w:val="TOC1"/>
-            <w:rPr>
-              <w:rFonts w:eastAsiaTheme="minorEastAsia"/>
-              <w:noProof/>
-              <w:rtl/>
-              <w:lang w:val="en-IL" w:eastAsia="en-IL"/>
-            </w:rPr>
+            <w:bidi w:val="0"/>
+            <w:jc w:val="center"/>
           </w:pPr>
-          <w:hyperlink w:anchor="_Toc111201909" w:history="1">
-            <w:r>
-              <w:rPr>
-                <w:rStyle w:val="Hyperlink"/>
-                <w:noProof/>
-                <w:rtl/>
-              </w:rPr>
-              <w:t>מה למדנו במהלך הפרויקט</w:t>
-            </w:r>
-            <w:r>
-              <w:rPr>
-                <w:noProof/>
-                <w:webHidden/>
-                <w:rtl/>
-              </w:rPr>
-              <w:tab/>
-            </w:r>
-            <w:r>
-              <w:rPr>
-                <w:noProof/>
-                <w:webHidden/>
-                <w:rtl/>
-              </w:rPr>
-              <w:fldChar w:fldCharType="begin"/>
-            </w:r>
-            <w:r>
-              <w:rPr>
-                <w:noProof/>
-                <w:webHidden/>
-                <w:rtl/>
-              </w:rPr>
-              <w:instrText xml:space="preserve"> </w:instrText>
-            </w:r>
-            <w:r>
-              <w:rPr>
-                <w:noProof/>
-                <w:webHidden/>
-              </w:rPr>
-              <w:instrText>PAGEREF</w:instrText>
-            </w:r>
-            <w:r>
-              <w:rPr>
-                <w:noProof/>
-                <w:webHidden/>
-                <w:rtl/>
-              </w:rPr>
-              <w:instrText xml:space="preserve"> _</w:instrText>
-            </w:r>
-            <w:r>
-              <w:rPr>
-                <w:noProof/>
-                <w:webHidden/>
-              </w:rPr>
-              <w:instrText>Toc111201909 \h</w:instrText>
-            </w:r>
-            <w:r>
-              <w:rPr>
-                <w:noProof/>
-                <w:webHidden/>
-                <w:rtl/>
-              </w:rPr>
-              <w:instrText xml:space="preserve"> </w:instrText>
-            </w:r>
-            <w:r>
-              <w:rPr>
-                <w:noProof/>
-                <w:webHidden/>
-                <w:rtl/>
-              </w:rPr>
-            </w:r>
-            <w:r>
-              <w:rPr>
-                <w:noProof/>
-                <w:webHidden/>
-                <w:rtl/>
-              </w:rPr>
-              <w:fldChar w:fldCharType="separate"/>
-            </w:r>
-            <w:r>
-              <w:rPr>
-                <w:noProof/>
-                <w:webHidden/>
-                <w:rtl/>
-              </w:rPr>
-              <w:t>9</w:t>
-            </w:r>
-            <w:r>
-              <w:rPr>
-                <w:noProof/>
-                <w:webHidden/>
-                <w:rtl/>
-              </w:rPr>
-              <w:fldChar w:fldCharType="end"/>
-            </w:r>
-          </w:hyperlink>
-        </w:p>
-        <w:p>
-          <w:pPr>
-            <w:pStyle w:val="TOC1"/>
-            <w:rPr>
-              <w:rFonts w:eastAsiaTheme="minorEastAsia"/>
-              <w:noProof/>
-              <w:rtl/>
-              <w:lang w:val="en-IL" w:eastAsia="en-IL"/>
-            </w:rPr>
-          </w:pPr>
-          <w:hyperlink w:anchor="_Toc111201910" w:history="1">
-            <w:r>
-              <w:rPr>
-                <w:rStyle w:val="Hyperlink"/>
-                <w:noProof/>
-                <w:rtl/>
-              </w:rPr>
-              <w:t>צוואר הבקבוק</w:t>
-            </w:r>
-            <w:r>
-              <w:rPr>
-                <w:noProof/>
-                <w:webHidden/>
-                <w:rtl/>
-              </w:rPr>
-              <w:tab/>
-            </w:r>
-            <w:r>
-              <w:rPr>
-                <w:noProof/>
-                <w:webHidden/>
-                <w:rtl/>
-              </w:rPr>
-              <w:fldChar w:fldCharType="begin"/>
-            </w:r>
-            <w:r>
-              <w:rPr>
-                <w:noProof/>
-                <w:webHidden/>
-                <w:rtl/>
-              </w:rPr>
-              <w:instrText xml:space="preserve"> </w:instrText>
-            </w:r>
-            <w:r>
-              <w:rPr>
-                <w:noProof/>
-                <w:webHidden/>
-              </w:rPr>
-              <w:instrText>PAGEREF</w:instrText>
-            </w:r>
-            <w:r>
-              <w:rPr>
-                <w:noProof/>
-                <w:webHidden/>
-                <w:rtl/>
-              </w:rPr>
-              <w:instrText xml:space="preserve"> _</w:instrText>
-            </w:r>
-            <w:r>
-              <w:rPr>
-                <w:noProof/>
-                <w:webHidden/>
-              </w:rPr>
-              <w:instrText>Toc111201910 \h</w:instrText>
-            </w:r>
-            <w:r>
-              <w:rPr>
-                <w:noProof/>
-                <w:webHidden/>
-                <w:rtl/>
-              </w:rPr>
-              <w:instrText xml:space="preserve"> </w:instrText>
-            </w:r>
-            <w:r>
-              <w:rPr>
-                <w:noProof/>
-                <w:webHidden/>
-                <w:rtl/>
-              </w:rPr>
-            </w:r>
-            <w:r>
-              <w:rPr>
-                <w:noProof/>
-                <w:webHidden/>
-                <w:rtl/>
-              </w:rPr>
-              <w:fldChar w:fldCharType="separate"/>
-            </w:r>
-            <w:r>
-              <w:rPr>
-                <w:noProof/>
-                <w:webHidden/>
-                <w:rtl/>
-              </w:rPr>
-              <w:t>9</w:t>
-            </w:r>
-            <w:r>
-              <w:rPr>
-                <w:noProof/>
-                <w:webHidden/>
-                <w:rtl/>
-              </w:rPr>
-              <w:fldChar w:fldCharType="end"/>
-            </w:r>
-          </w:hyperlink>
-        </w:p>
-        <w:p>
           <w:r>
             <w:rPr>
               <w:b/>
@@ -1561,19 +1369,139 @@
         <w:bidi w:val="0"/>
         <w:jc w:val="left"/>
       </w:pPr>
-      <w:r>
-        <w:rPr>
-          <w:rtl/>
-        </w:rPr>
-        <w:br w:type="page"/>
-      </w:r>
+    </w:p>
+    <w:p>
+      <w:pPr>
+        <w:bidi w:val="0"/>
+        <w:jc w:val="left"/>
+      </w:pPr>
+    </w:p>
+    <w:p>
+      <w:pPr>
+        <w:bidi w:val="0"/>
+        <w:jc w:val="left"/>
+      </w:pPr>
+    </w:p>
+    <w:p>
+      <w:pPr>
+        <w:bidi w:val="0"/>
+        <w:jc w:val="left"/>
+      </w:pPr>
+    </w:p>
+    <w:p>
+      <w:pPr>
+        <w:bidi w:val="0"/>
+        <w:jc w:val="left"/>
+      </w:pPr>
+    </w:p>
+    <w:p>
+      <w:pPr>
+        <w:bidi w:val="0"/>
+        <w:jc w:val="left"/>
+      </w:pPr>
+    </w:p>
+    <w:p>
+      <w:pPr>
+        <w:bidi w:val="0"/>
+        <w:jc w:val="left"/>
+      </w:pPr>
+    </w:p>
+    <w:p>
+      <w:pPr>
+        <w:bidi w:val="0"/>
+        <w:jc w:val="left"/>
+      </w:pPr>
+    </w:p>
+    <w:p>
+      <w:pPr>
+        <w:bidi w:val="0"/>
+        <w:jc w:val="left"/>
+      </w:pPr>
+    </w:p>
+    <w:p>
+      <w:pPr>
+        <w:bidi w:val="0"/>
+        <w:jc w:val="left"/>
+      </w:pPr>
+    </w:p>
+    <w:p>
+      <w:pPr>
+        <w:bidi w:val="0"/>
+        <w:jc w:val="left"/>
+      </w:pPr>
+    </w:p>
+    <w:p>
+      <w:pPr>
+        <w:bidi w:val="0"/>
+        <w:jc w:val="left"/>
+      </w:pPr>
+    </w:p>
+    <w:p>
+      <w:pPr>
+        <w:bidi w:val="0"/>
+        <w:jc w:val="left"/>
+      </w:pPr>
+    </w:p>
+    <w:p>
+      <w:pPr>
+        <w:bidi w:val="0"/>
+        <w:jc w:val="left"/>
+      </w:pPr>
+    </w:p>
+    <w:p>
+      <w:pPr>
+        <w:bidi w:val="0"/>
+        <w:jc w:val="left"/>
+      </w:pPr>
+    </w:p>
+    <w:p>
+      <w:pPr>
+        <w:bidi w:val="0"/>
+        <w:jc w:val="left"/>
+      </w:pPr>
+    </w:p>
+    <w:p>
+      <w:pPr>
+        <w:bidi w:val="0"/>
+        <w:jc w:val="left"/>
+      </w:pPr>
+    </w:p>
+    <w:p>
+      <w:pPr>
+        <w:bidi w:val="0"/>
+        <w:jc w:val="left"/>
+      </w:pPr>
+    </w:p>
+    <w:p>
+      <w:pPr>
+        <w:bidi w:val="0"/>
+        <w:jc w:val="left"/>
+      </w:pPr>
+    </w:p>
+    <w:p>
+      <w:pPr>
+        <w:bidi w:val="0"/>
+        <w:jc w:val="left"/>
+      </w:pPr>
+    </w:p>
+    <w:p>
+      <w:pPr>
+        <w:bidi w:val="0"/>
+        <w:jc w:val="left"/>
+      </w:pPr>
+    </w:p>
+    <w:p>
+      <w:pPr>
+        <w:bidi w:val="0"/>
+        <w:jc w:val="left"/>
+      </w:pPr>
     </w:p>
     <w:p>
       <w:pPr>
         <w:pStyle w:val="Heading1"/>
         <w:bidi w:val="0"/>
       </w:pPr>
-      <w:bookmarkStart w:id="0" w:name="_Toc111201902"/>
+      <w:bookmarkStart w:id="0" w:name="_Toc111574008"/>
       <w:r>
         <w:lastRenderedPageBreak/>
         <w:t>Problem Statement</w:t>
@@ -1590,29 +1518,12 @@
           <w:szCs w:val="24"/>
         </w:rPr>
       </w:pPr>
-      <w:bookmarkStart w:id="1" w:name="_Toc111201903"/>
-      <w:r>
-        <w:rPr>
-          <w:sz w:val="24"/>
-          <w:szCs w:val="24"/>
-        </w:rPr>
-        <w:t>Branch-and-Bound (B&amp;B) is a general technique for accelerating brute-force in large domains. It is used when a globally optimal is desirable, while more efficient optimization methods (like gradient descent) are irrelevant (</w:t>
-      </w:r>
-      <w:proofErr w:type="gramStart"/>
-      <w:r>
-        <w:rPr>
-          <w:sz w:val="24"/>
-          <w:szCs w:val="24"/>
-        </w:rPr>
-        <w:t>e.g.</w:t>
-      </w:r>
-      <w:proofErr w:type="gramEnd"/>
-      <w:r>
-        <w:rPr>
-          <w:sz w:val="24"/>
-          <w:szCs w:val="24"/>
-        </w:rPr>
-        <w:t xml:space="preserve"> due to the minimized function being nonconvex).  A particular example of interest, very common in computer vision, is that of template matching (or image alignment), where one image (the template) is searched in another. This is useful, for example, in applications like stitching of panoramas, object localization and trackin</w:t>
+      <w:r>
+        <w:rPr>
+          <w:sz w:val="24"/>
+          <w:szCs w:val="24"/>
+        </w:rPr>
+        <w:t>Branch-and-Bound (B&amp;B) is a general technique for accelerating brute-force in large domains. It is used when a globally optimal is desirable, while more efficient optimization methods (like gradient descent) are irrelevant (e.g. due to the minimized function being nonconvex).  A particular example of interest, very common in computer vision, is that of template matching (or image alignment), where one image (the template) is searched in another. This is useful, for example, in applications like stitching of panoramas, object localization and trackin</w:t>
       </w:r>
       <w:r>
         <w:rPr>
@@ -1639,44 +1550,24 @@
           <w:sz w:val="24"/>
           <w:szCs w:val="24"/>
         </w:rPr>
-        <w:t xml:space="preserve">FAsT-Match (Fast Affine Template Matching) is an algorithm designed by Simon Korman, Daniel Reichman, Gilad </w:t>
-      </w:r>
-      <w:proofErr w:type="spellStart"/>
+        <w:t>FAsT-Match (Fast Affine Template Matching) is an algorithm designed by Simon Korman, Daniel Reichman, Gilad Tsur</w:t>
+      </w:r>
       <w:r>
         <w:rPr>
           <w:rFonts w:cs="Arial"/>
           <w:sz w:val="24"/>
           <w:szCs w:val="24"/>
         </w:rPr>
-        <w:t>Tsur</w:t>
-      </w:r>
-      <w:proofErr w:type="spellEnd"/>
+        <w:t xml:space="preserve"> and</w:t>
+      </w:r>
       <w:r>
         <w:rPr>
           <w:rFonts w:cs="Arial"/>
           <w:sz w:val="24"/>
           <w:szCs w:val="24"/>
         </w:rPr>
-        <w:t xml:space="preserve"> and</w:t>
-      </w:r>
-      <w:r>
-        <w:rPr>
-          <w:rFonts w:cs="Arial"/>
-          <w:sz w:val="24"/>
-          <w:szCs w:val="24"/>
-        </w:rPr>
-        <w:t xml:space="preserve"> Shai </w:t>
-      </w:r>
-      <w:proofErr w:type="spellStart"/>
-      <w:r>
-        <w:rPr>
-          <w:rFonts w:cs="Arial"/>
-          <w:sz w:val="24"/>
-          <w:szCs w:val="24"/>
-        </w:rPr>
-        <w:t>Avidan</w:t>
-      </w:r>
-      <w:proofErr w:type="spellEnd"/>
+        <w:t xml:space="preserve"> Shai Avidan</w:t>
+      </w:r>
       <w:r>
         <w:rPr>
           <w:rFonts w:cs="Arial"/>
@@ -1763,25 +1654,23 @@
           <w:sz w:val="24"/>
           <w:szCs w:val="24"/>
         </w:rPr>
-        <w:t xml:space="preserve">The template which the algorithm is trying to find, can be found scaled up/down, </w:t>
-      </w:r>
-      <w:proofErr w:type="gramStart"/>
+        <w:t xml:space="preserve">The template which the algorithm is trying to find, can be found scaled up/down, rotated and affined, therefore the </w:t>
+      </w:r>
       <w:r>
         <w:rPr>
           <w:rFonts w:cs="Arial"/>
           <w:sz w:val="24"/>
           <w:szCs w:val="24"/>
         </w:rPr>
-        <w:t>rotated</w:t>
-      </w:r>
-      <w:proofErr w:type="gramEnd"/>
+        <w:t>number</w:t>
+      </w:r>
       <w:r>
         <w:rPr>
           <w:rFonts w:cs="Arial"/>
           <w:sz w:val="24"/>
           <w:szCs w:val="24"/>
         </w:rPr>
-        <w:t xml:space="preserve"> and affined, therefore the </w:t>
+        <w:t xml:space="preserve"> of transformations to </w:t>
       </w:r>
       <w:r>
         <w:rPr>
@@ -1789,7 +1678,7 @@
           <w:sz w:val="24"/>
           <w:szCs w:val="24"/>
         </w:rPr>
-        <w:t>number</w:t>
+        <w:t>consider</w:t>
       </w:r>
       <w:r>
         <w:rPr>
@@ -1797,7 +1686,7 @@
           <w:sz w:val="24"/>
           <w:szCs w:val="24"/>
         </w:rPr>
-        <w:t xml:space="preserve"> of transformations to take into account is huge, and the lower bound on each sub-space of the domain </w:t>
+        <w:t xml:space="preserve"> is huge, and the lower bound on each sub-space of the domain </w:t>
       </w:r>
       <w:r>
         <w:rPr>
@@ -1832,12 +1721,14 @@
           <w:rFonts w:eastAsiaTheme="minorHAnsi"/>
         </w:rPr>
       </w:pPr>
+      <w:bookmarkStart w:id="1" w:name="_Toc111574009"/>
       <w:r>
         <w:rPr>
           <w:rFonts w:eastAsiaTheme="minorHAnsi"/>
         </w:rPr>
         <w:t>Project Definition</w:t>
       </w:r>
+      <w:bookmarkEnd w:id="1"/>
     </w:p>
     <w:p>
       <w:pPr>
@@ -1930,8 +1821,6 @@
       <w:pPr>
         <w:pStyle w:val="Heading1"/>
       </w:pPr>
-      <w:bookmarkStart w:id="2" w:name="_Toc111201905"/>
-      <w:bookmarkEnd w:id="1"/>
     </w:p>
     <w:p>
       <w:pPr>
@@ -1969,10 +1858,12 @@
         <w:bidi w:val="0"/>
         <w:jc w:val="left"/>
       </w:pPr>
+      <w:bookmarkStart w:id="2" w:name="_Toc111574010"/>
       <w:r>
         <w:lastRenderedPageBreak/>
         <w:t>Implementation</w:t>
       </w:r>
+      <w:bookmarkEnd w:id="2"/>
     </w:p>
     <w:p>
       <w:pPr>
@@ -2336,7 +2227,63 @@
           <w:sz w:val="24"/>
           <w:szCs w:val="24"/>
         </w:rPr>
-        <w:t>The next step was to implement a machine learning/deep learning model which on integration in the algorithm, will help us choose the optimal bound and improve the algorithm time and accuracy.</w:t>
+        <w:t xml:space="preserve">The next step was to implement a </w:t>
+      </w:r>
+      <w:r>
+        <w:rPr>
+          <w:sz w:val="24"/>
+          <w:szCs w:val="24"/>
+        </w:rPr>
+        <w:t>M</w:t>
+      </w:r>
+      <w:r>
+        <w:rPr>
+          <w:sz w:val="24"/>
+          <w:szCs w:val="24"/>
+        </w:rPr>
+        <w:t xml:space="preserve">achine </w:t>
+      </w:r>
+      <w:r>
+        <w:rPr>
+          <w:sz w:val="24"/>
+          <w:szCs w:val="24"/>
+        </w:rPr>
+        <w:t>L</w:t>
+      </w:r>
+      <w:r>
+        <w:rPr>
+          <w:sz w:val="24"/>
+          <w:szCs w:val="24"/>
+        </w:rPr>
+        <w:t>earning/</w:t>
+      </w:r>
+      <w:r>
+        <w:rPr>
+          <w:sz w:val="24"/>
+          <w:szCs w:val="24"/>
+        </w:rPr>
+        <w:t>D</w:t>
+      </w:r>
+      <w:r>
+        <w:rPr>
+          <w:sz w:val="24"/>
+          <w:szCs w:val="24"/>
+        </w:rPr>
+        <w:t xml:space="preserve">eep </w:t>
+      </w:r>
+      <w:r>
+        <w:rPr>
+          <w:sz w:val="24"/>
+          <w:szCs w:val="24"/>
+        </w:rPr>
+        <w:t>L</w:t>
+      </w:r>
+      <w:r>
+        <w:rPr>
+          <w:sz w:val="24"/>
+          <w:szCs w:val="24"/>
+        </w:rPr>
+        <w:t>earning model which on integration in the algorithm, will help us choose the optimal bound and improve the algorithm time and accuracy.</w:t>
       </w:r>
     </w:p>
     <w:p>
@@ -2543,7 +2490,6 @@
         </w:rPr>
         <w:t>Data about the distance array of the current level’s subspace: minimum distance, average distance, distances standard deviation, distances range, distances amount (total number of configurations in the current sub-space).</w:t>
       </w:r>
-      <w:bookmarkEnd w:id="2"/>
     </w:p>
     <w:p>
       <w:pPr>
@@ -3613,152 +3559,30 @@
       </w:pPr>
       <w:r>
         <w:rPr>
-          <w:sz w:val="24"/>
-          <w:szCs w:val="24"/>
-        </w:rPr>
-        <w:t>Feature correlation image, plus the target value (</w:t>
-      </w:r>
-      <w:r>
-        <w:rPr>
-          <w:sz w:val="24"/>
-          <w:szCs w:val="24"/>
-        </w:rPr>
-        <w:t>in the 0</w:t>
-      </w:r>
-      <w:r>
-        <w:rPr>
-          <w:sz w:val="24"/>
-          <w:szCs w:val="24"/>
-          <w:vertAlign w:val="superscript"/>
-        </w:rPr>
-        <w:t>th</w:t>
-      </w:r>
-      <w:r>
-        <w:rPr>
-          <w:sz w:val="24"/>
-          <w:szCs w:val="24"/>
-        </w:rPr>
-        <w:t xml:space="preserve"> row and column)</w:t>
-      </w:r>
-    </w:p>
-    <w:p>
-      <w:pPr>
-        <w:bidi w:val="0"/>
-        <w:jc w:val="left"/>
-        <w:rPr>
-          <w:sz w:val="24"/>
-          <w:szCs w:val="24"/>
-        </w:rPr>
-      </w:pPr>
-    </w:p>
-    <w:p>
-      <w:pPr>
-        <w:bidi w:val="0"/>
-        <w:jc w:val="left"/>
-        <w:rPr>
-          <w:sz w:val="24"/>
-          <w:szCs w:val="24"/>
-        </w:rPr>
-      </w:pPr>
-    </w:p>
-    <w:p>
-      <w:pPr>
-        <w:bidi w:val="0"/>
-        <w:jc w:val="left"/>
-        <w:rPr>
-          <w:sz w:val="24"/>
-          <w:szCs w:val="24"/>
-        </w:rPr>
-      </w:pPr>
-    </w:p>
-    <w:p>
-      <w:pPr>
-        <w:bidi w:val="0"/>
-        <w:jc w:val="left"/>
-        <w:rPr>
-          <w:sz w:val="24"/>
-          <w:szCs w:val="24"/>
-        </w:rPr>
-      </w:pPr>
-    </w:p>
-    <w:p>
-      <w:pPr>
-        <w:bidi w:val="0"/>
-        <w:jc w:val="left"/>
-        <w:rPr>
-          <w:sz w:val="24"/>
-          <w:szCs w:val="24"/>
-        </w:rPr>
-      </w:pPr>
-    </w:p>
-    <w:p>
-      <w:pPr>
-        <w:jc w:val="left"/>
-        <w:rPr>
-          <w:rFonts w:eastAsiaTheme="minorEastAsia"/>
-          <w:i/>
-          <w:rtl/>
-        </w:rPr>
-      </w:pPr>
-      <w:r>
-        <w:rPr>
-          <w:rFonts w:eastAsiaTheme="minorEastAsia" w:hint="cs"/>
-          <w:i/>
-          <w:rtl/>
-        </w:rPr>
-        <w:t>תמונת ה-</w:t>
-      </w:r>
-      <w:r>
-        <w:rPr>
-          <w:rFonts w:eastAsiaTheme="minorEastAsia"/>
-          <w:i/>
-        </w:rPr>
-        <w:t>feature correlation</w:t>
-      </w:r>
-      <w:r>
-        <w:rPr>
-          <w:rFonts w:eastAsiaTheme="minorEastAsia" w:hint="cs"/>
-          <w:i/>
-          <w:rtl/>
-        </w:rPr>
-        <w:t xml:space="preserve"> פלוס ערך ה-</w:t>
-      </w:r>
-      <w:r>
-        <w:rPr>
-          <w:rFonts w:eastAsiaTheme="minorEastAsia"/>
-          <w:i/>
-        </w:rPr>
-        <w:t>target</w:t>
-      </w:r>
-      <w:r>
-        <w:rPr>
-          <w:rFonts w:eastAsiaTheme="minorEastAsia" w:hint="cs"/>
-          <w:i/>
-          <w:rtl/>
-        </w:rPr>
-        <w:t xml:space="preserve"> (בעמודה והשורה ה-0):</w:t>
-      </w:r>
-    </w:p>
-    <w:p>
-      <w:pPr>
-        <w:jc w:val="left"/>
-        <w:rPr>
-          <w:rFonts w:eastAsiaTheme="minorEastAsia" w:hint="cs"/>
-          <w:i/>
-          <w:rtl/>
-        </w:rPr>
-      </w:pPr>
-      <w:r>
-        <w:rPr>
           <w:rFonts w:eastAsiaTheme="minorEastAsia"/>
           <w:i/>
           <w:noProof/>
         </w:rPr>
-        <w:lastRenderedPageBreak/>
         <w:drawing>
-          <wp:inline distT="0" distB="0" distL="0" distR="0" wp14:anchorId="075D3CAA" wp14:editId="5E1BDE7A">
+          <wp:anchor distT="0" distB="0" distL="114300" distR="114300" simplePos="0" relativeHeight="251678720" behindDoc="0" locked="0" layoutInCell="1" allowOverlap="1" wp14:anchorId="3B8E9957" wp14:editId="013555DF">
+            <wp:simplePos x="0" y="0"/>
+            <wp:positionH relativeFrom="margin">
+              <wp:posOffset>-1270</wp:posOffset>
+            </wp:positionH>
+            <wp:positionV relativeFrom="paragraph">
+              <wp:posOffset>370205</wp:posOffset>
+            </wp:positionV>
             <wp:extent cx="5272405" cy="2181225"/>
             <wp:effectExtent l="0" t="0" r="4445" b="9525"/>
+            <wp:wrapThrough wrapText="bothSides">
+              <wp:wrapPolygon edited="0">
+                <wp:start x="0" y="0"/>
+                <wp:lineTo x="0" y="21506"/>
+                <wp:lineTo x="21540" y="21506"/>
+                <wp:lineTo x="21540" y="0"/>
+                <wp:lineTo x="0" y="0"/>
+              </wp:wrapPolygon>
+            </wp:wrapThrough>
             <wp:docPr id="8" name="Picture 8"/>
             <wp:cNvGraphicFramePr>
               <a:graphicFrameLocks xmlns:a="http://schemas.openxmlformats.org/drawingml/2006/main" noChangeAspect="1"/>
@@ -3801,67 +3625,182 @@
                 </pic:pic>
               </a:graphicData>
             </a:graphic>
-          </wp:inline>
+          </wp:anchor>
         </w:drawing>
       </w:r>
-    </w:p>
-    <w:p>
-      <w:pPr>
+      <w:r>
+        <w:rPr>
+          <w:sz w:val="24"/>
+          <w:szCs w:val="24"/>
+        </w:rPr>
+        <w:t>Feature correlation image, plus the target value (</w:t>
+      </w:r>
+      <w:r>
+        <w:rPr>
+          <w:sz w:val="24"/>
+          <w:szCs w:val="24"/>
+        </w:rPr>
+        <w:t>in the 0</w:t>
+      </w:r>
+      <w:r>
+        <w:rPr>
+          <w:sz w:val="24"/>
+          <w:szCs w:val="24"/>
+          <w:vertAlign w:val="superscript"/>
+        </w:rPr>
+        <w:t>th</w:t>
+      </w:r>
+      <w:r>
+        <w:rPr>
+          <w:sz w:val="24"/>
+          <w:szCs w:val="24"/>
+        </w:rPr>
+        <w:t xml:space="preserve"> row and column)</w:t>
+      </w:r>
+      <w:r>
+        <w:rPr>
+          <w:sz w:val="24"/>
+          <w:szCs w:val="24"/>
+        </w:rPr>
+        <w:t>:</w:t>
+      </w:r>
+    </w:p>
+    <w:p>
+      <w:pPr>
+        <w:bidi w:val="0"/>
         <w:jc w:val="left"/>
         <w:rPr>
           <w:rFonts w:eastAsiaTheme="minorEastAsia"/>
-          <w:i/>
-          <w:rtl/>
-        </w:rPr>
-      </w:pPr>
-      <w:r>
-        <w:rPr>
-          <w:rFonts w:eastAsiaTheme="minorEastAsia" w:hint="cs"/>
-          <w:i/>
-          <w:rtl/>
-        </w:rPr>
-        <w:t>בעזרת המודל הנ"ל אימנו 6 מודלים שאותם שילבנו ובדקנו באלגוריתם עצמו.</w:t>
-      </w:r>
-    </w:p>
-    <w:p>
-      <w:pPr>
-        <w:jc w:val="left"/>
+          <w:iCs/>
+          <w:sz w:val="24"/>
+          <w:szCs w:val="24"/>
+        </w:rPr>
+      </w:pPr>
+      <w:r>
         <w:rPr>
           <w:rFonts w:eastAsiaTheme="minorEastAsia"/>
-          <w:i/>
-          <w:rtl/>
-        </w:rPr>
-      </w:pPr>
-      <w:r>
-        <w:rPr>
-          <w:rFonts w:eastAsiaTheme="minorEastAsia" w:hint="cs"/>
-          <w:i/>
-          <w:rtl/>
-        </w:rPr>
-        <w:t>ההבדל במודלים הוא בערך ה-</w:t>
+          <w:iCs/>
+          <w:sz w:val="24"/>
+          <w:szCs w:val="24"/>
+        </w:rPr>
+        <w:lastRenderedPageBreak/>
+        <w:t>The last step of the project was to</w:t>
       </w:r>
       <w:r>
         <w:rPr>
           <w:rFonts w:eastAsiaTheme="minorEastAsia"/>
-          <w:i/>
-        </w:rPr>
-        <w:t>target</w:t>
-      </w:r>
-      <w:r>
-        <w:rPr>
-          <w:rFonts w:eastAsiaTheme="minorEastAsia" w:hint="cs"/>
-          <w:i/>
-          <w:rtl/>
-        </w:rPr>
-        <w:t xml:space="preserve"> שלהם:</w:t>
-      </w:r>
-    </w:p>
-    <w:p>
-      <w:pPr>
+          <w:iCs/>
+          <w:sz w:val="24"/>
+          <w:szCs w:val="24"/>
+        </w:rPr>
+        <w:t xml:space="preserve"> check whether integrating this model in the FAsT-Match algorithm can improve its speed and accuracy results.</w:t>
+      </w:r>
+    </w:p>
+    <w:p>
+      <w:pPr>
+        <w:bidi w:val="0"/>
         <w:jc w:val="left"/>
         <w:rPr>
           <w:rFonts w:eastAsiaTheme="minorEastAsia"/>
-          <w:i/>
+          <w:iCs/>
+          <w:sz w:val="24"/>
+          <w:szCs w:val="24"/>
+        </w:rPr>
+      </w:pPr>
+      <w:r>
+        <w:rPr>
+          <w:rFonts w:eastAsiaTheme="minorEastAsia"/>
+          <w:iCs/>
+          <w:sz w:val="24"/>
+          <w:szCs w:val="24"/>
+        </w:rPr>
+        <w:t>We</w:t>
+      </w:r>
+      <w:r>
+        <w:rPr>
+          <w:rFonts w:eastAsiaTheme="minorEastAsia"/>
+          <w:iCs/>
+          <w:sz w:val="24"/>
+          <w:szCs w:val="24"/>
+        </w:rPr>
+        <w:t xml:space="preserve"> </w:t>
+      </w:r>
+      <w:r>
+        <w:rPr>
+          <w:rFonts w:eastAsiaTheme="minorEastAsia"/>
+          <w:iCs/>
+          <w:sz w:val="24"/>
+          <w:szCs w:val="24"/>
+        </w:rPr>
+        <w:t>ran</w:t>
+      </w:r>
+      <w:r>
+        <w:rPr>
+          <w:rFonts w:eastAsiaTheme="minorEastAsia"/>
+          <w:iCs/>
+          <w:sz w:val="24"/>
+          <w:szCs w:val="24"/>
+        </w:rPr>
+        <w:t xml:space="preserve"> on various target value</w:t>
+      </w:r>
+      <w:r>
+        <w:rPr>
+          <w:rFonts w:eastAsiaTheme="minorEastAsia"/>
+          <w:iCs/>
+          <w:sz w:val="24"/>
+          <w:szCs w:val="24"/>
+        </w:rPr>
+        <w:t>s</w:t>
+      </w:r>
+      <w:r>
+        <w:rPr>
+          <w:rFonts w:eastAsiaTheme="minorEastAsia"/>
+          <w:iCs/>
+          <w:sz w:val="24"/>
+          <w:szCs w:val="24"/>
+        </w:rPr>
+        <w:t xml:space="preserve"> to </w:t>
+      </w:r>
+      <w:r>
+        <w:rPr>
+          <w:rFonts w:eastAsiaTheme="minorEastAsia"/>
+          <w:iCs/>
+          <w:sz w:val="24"/>
+          <w:szCs w:val="24"/>
+        </w:rPr>
+        <w:t>compare the results of each of them to the version of the algorithm without any such model.</w:t>
+      </w:r>
+    </w:p>
+    <w:p>
+      <w:pPr>
+        <w:bidi w:val="0"/>
+        <w:jc w:val="left"/>
+        <w:rPr>
+          <w:rFonts w:eastAsiaTheme="minorEastAsia"/>
+          <w:iCs/>
+          <w:sz w:val="24"/>
+          <w:szCs w:val="24"/>
+        </w:rPr>
+      </w:pPr>
+      <w:r>
+        <w:rPr>
+          <w:rFonts w:eastAsiaTheme="minorEastAsia"/>
+          <w:iCs/>
+          <w:sz w:val="24"/>
+          <w:szCs w:val="24"/>
+        </w:rPr>
+        <w:t>The target value that was used is:</w:t>
+      </w:r>
+    </w:p>
+    <w:p>
+      <w:pPr>
+        <w:bidi w:val="0"/>
+        <w:jc w:val="left"/>
+        <w:rPr>
+          <w:rFonts w:eastAsiaTheme="minorEastAsia"/>
+          <w:iCs/>
+          <w:sz w:val="24"/>
+          <w:szCs w:val="24"/>
         </w:rPr>
       </w:pPr>
       <m:oMathPara>
@@ -3901,250 +3840,157 @@
     </w:p>
     <w:p>
       <w:pPr>
+        <w:bidi w:val="0"/>
         <w:jc w:val="left"/>
         <w:rPr>
           <w:rFonts w:eastAsiaTheme="minorEastAsia"/>
-          <w:i/>
-          <w:rtl/>
-        </w:rPr>
-      </w:pPr>
-      <w:r>
-        <w:rPr>
-          <w:rFonts w:eastAsiaTheme="minorEastAsia" w:hint="cs"/>
-          <w:i/>
-          <w:rtl/>
-        </w:rPr>
-        <w:t>כאשר</w:t>
-      </w:r>
-      <w:r>
-        <w:rPr>
-          <w:rFonts w:eastAsiaTheme="minorEastAsia" w:hint="cs"/>
-          <w:i/>
-          <w:rtl/>
-        </w:rPr>
-        <w:t xml:space="preserve"> ערך</w:t>
-      </w:r>
-      <w:r>
-        <w:rPr>
-          <w:rFonts w:eastAsiaTheme="minorEastAsia" w:hint="cs"/>
-          <w:i/>
-          <w:rtl/>
-        </w:rPr>
-        <w:t xml:space="preserve"> </w:t>
-      </w:r>
-      <w:r>
-        <w:rPr>
-          <w:rFonts w:eastAsiaTheme="minorEastAsia" w:hint="cs"/>
-          <w:i/>
-          <w:rtl/>
-        </w:rPr>
-        <w:t>ה-</w:t>
-      </w:r>
+          <w:iCs/>
+          <w:sz w:val="24"/>
+          <w:szCs w:val="24"/>
+        </w:rPr>
+      </w:pPr>
       <w:r>
         <w:rPr>
           <w:rFonts w:eastAsiaTheme="minorEastAsia"/>
-          <w:i/>
-        </w:rPr>
-        <w:t>factor</w:t>
-      </w:r>
-      <w:r>
-        <w:rPr>
-          <w:rFonts w:eastAsiaTheme="minorEastAsia" w:hint="cs"/>
-          <w:i/>
-          <w:rtl/>
-        </w:rPr>
-        <w:t xml:space="preserve"> משתנה בין המודלים מבין הערכים:</w:t>
-      </w:r>
-    </w:p>
-    <w:p>
-      <w:pPr>
-        <w:jc w:val="left"/>
+          <w:iCs/>
+          <w:sz w:val="24"/>
+          <w:szCs w:val="24"/>
+        </w:rPr>
+        <w:t>E</w:t>
+      </w:r>
+      <w:r>
         <w:rPr>
           <w:rFonts w:eastAsiaTheme="minorEastAsia"/>
-          <w:i/>
-        </w:rPr>
-      </w:pPr>
-      <m:oMathPara>
-        <m:oMath>
-          <m:r>
-            <w:rPr>
-              <w:rFonts w:ascii="Cambria Math" w:eastAsiaTheme="minorEastAsia" w:hAnsi="Cambria Math"/>
-            </w:rPr>
-            <m:t>{0.5, 0.8, 1.0, 1.2, 1.5, 2.0}</m:t>
-          </m:r>
-        </m:oMath>
-      </m:oMathPara>
-    </w:p>
-    <w:p>
-      <w:pPr>
-        <w:jc w:val="left"/>
+          <w:iCs/>
+          <w:sz w:val="24"/>
+          <w:szCs w:val="24"/>
+        </w:rPr>
+        <w:t>very time</w:t>
+      </w:r>
+      <w:r>
         <w:rPr>
           <w:rFonts w:eastAsiaTheme="minorEastAsia"/>
-          <w:i/>
-          <w:rtl/>
-        </w:rPr>
-      </w:pPr>
-    </w:p>
-    <w:p>
-      <w:pPr>
-        <w:jc w:val="left"/>
+          <w:iCs/>
+          <w:sz w:val="24"/>
+          <w:szCs w:val="24"/>
+        </w:rPr>
+        <w:t>,</w:t>
+      </w:r>
+      <w:r>
         <w:rPr>
           <w:rFonts w:eastAsiaTheme="minorEastAsia"/>
-          <w:i/>
-        </w:rPr>
-      </w:pPr>
-    </w:p>
-    <w:p>
-      <w:pPr>
-        <w:jc w:val="left"/>
+          <w:iCs/>
+          <w:sz w:val="24"/>
+          <w:szCs w:val="24"/>
+        </w:rPr>
+        <w:t xml:space="preserve"> we checked on a different set of factor values and continued to search around factor values which gave us good results.</w:t>
+      </w:r>
+      <w:r>
         <w:rPr>
           <w:rFonts w:eastAsiaTheme="minorEastAsia"/>
-          <w:i/>
-        </w:rPr>
-      </w:pPr>
-    </w:p>
-    <w:p>
-      <w:pPr>
-        <w:jc w:val="left"/>
+          <w:iCs/>
+          <w:sz w:val="24"/>
+          <w:szCs w:val="24"/>
+        </w:rPr>
+        <w:t xml:space="preserve"> We compared the speed results by the average time per run, and the accuracy results by the Jaccard Index as well as the average distance between the corners of the found template to the ground truth one.</w:t>
+      </w:r>
+    </w:p>
+    <w:p>
+      <w:pPr>
+        <w:bidi w:val="0"/>
         <w:rPr>
           <w:rFonts w:eastAsiaTheme="minorEastAsia"/>
-          <w:i/>
-        </w:rPr>
-      </w:pPr>
-    </w:p>
-    <w:p>
-      <w:pPr>
-        <w:jc w:val="left"/>
+          <w:iCs/>
+          <w:sz w:val="24"/>
+          <w:szCs w:val="24"/>
+        </w:rPr>
+      </w:pPr>
+      <w:r>
         <w:rPr>
           <w:rFonts w:eastAsiaTheme="minorEastAsia"/>
-          <w:i/>
-        </w:rPr>
-      </w:pPr>
-    </w:p>
-    <w:p>
-      <w:pPr>
-        <w:jc w:val="left"/>
+          <w:iCs/>
+          <w:sz w:val="24"/>
+          <w:szCs w:val="24"/>
+        </w:rPr>
+        <w:t>On the final round, we measured the results of 15 models with factor in the range 0.15</w:t>
+      </w:r>
+      <w:r>
         <w:rPr>
           <w:rFonts w:eastAsiaTheme="minorEastAsia"/>
-          <w:i/>
-        </w:rPr>
-      </w:pPr>
-    </w:p>
-    <w:p>
-      <w:pPr>
-        <w:jc w:val="left"/>
+          <w:iCs/>
+          <w:sz w:val="24"/>
+          <w:szCs w:val="24"/>
+        </w:rPr>
+        <w:t>-</w:t>
+      </w:r>
+      <w:r>
         <w:rPr>
           <w:rFonts w:eastAsiaTheme="minorEastAsia"/>
-          <w:i/>
-        </w:rPr>
-      </w:pPr>
-    </w:p>
-    <w:p>
-      <w:pPr>
-        <w:jc w:val="left"/>
+          <w:iCs/>
+          <w:sz w:val="24"/>
+          <w:szCs w:val="24"/>
+        </w:rPr>
+        <w:t>0.6</w:t>
+      </w:r>
+      <w:r>
         <w:rPr>
           <w:rFonts w:eastAsiaTheme="minorEastAsia"/>
-          <w:i/>
-        </w:rPr>
-      </w:pPr>
-    </w:p>
-    <w:p>
-      <w:pPr>
-        <w:jc w:val="left"/>
+          <w:iCs/>
+          <w:sz w:val="24"/>
+          <w:szCs w:val="24"/>
+        </w:rPr>
+        <w:t xml:space="preserve"> and got the following</w:t>
+      </w:r>
+      <w:r>
         <w:rPr>
           <w:rFonts w:eastAsiaTheme="minorEastAsia"/>
-          <w:i/>
-        </w:rPr>
-      </w:pPr>
-    </w:p>
-    <w:p>
-      <w:pPr>
-        <w:jc w:val="left"/>
+          <w:iCs/>
+          <w:sz w:val="24"/>
+          <w:szCs w:val="24"/>
+        </w:rPr>
+        <w:t xml:space="preserve"> results on 400 test runs:</w:t>
+      </w:r>
+    </w:p>
+    <w:p>
+      <w:pPr>
+        <w:bidi w:val="0"/>
         <w:rPr>
           <w:rFonts w:eastAsiaTheme="minorEastAsia"/>
-          <w:i/>
-        </w:rPr>
-      </w:pPr>
-    </w:p>
-    <w:p>
-      <w:pPr>
-        <w:jc w:val="left"/>
+          <w:iCs/>
+          <w:noProof/>
+          <w:sz w:val="24"/>
+          <w:szCs w:val="24"/>
+        </w:rPr>
+      </w:pPr>
+      <w:r>
         <w:rPr>
           <w:rFonts w:eastAsiaTheme="minorEastAsia"/>
-          <w:i/>
-        </w:rPr>
-      </w:pPr>
-    </w:p>
-    <w:p>
-      <w:pPr>
-        <w:jc w:val="left"/>
-        <w:rPr>
-          <w:rFonts w:eastAsiaTheme="minorEastAsia"/>
-          <w:i/>
-          <w:rtl/>
-        </w:rPr>
-      </w:pPr>
-      <w:r>
-        <w:rPr>
-          <w:rFonts w:eastAsiaTheme="minorEastAsia" w:hint="cs"/>
-          <w:i/>
-          <w:rtl/>
-        </w:rPr>
-        <w:t xml:space="preserve">השלב האחרון בפרויקט היה לבדוק איך האלגוריתם </w:t>
-      </w:r>
-      <w:r>
-        <w:rPr>
-          <w:rFonts w:eastAsiaTheme="minorEastAsia"/>
-          <w:i/>
-        </w:rPr>
-        <w:t>FAsT-Match</w:t>
-      </w:r>
-      <w:r>
-        <w:rPr>
-          <w:rFonts w:eastAsiaTheme="minorEastAsia" w:hint="cs"/>
-          <w:i/>
-          <w:rtl/>
-        </w:rPr>
-        <w:t xml:space="preserve"> מתפקד בשילוב המודלים, והאם הצלחנו לשפר את הדיוק שלו.</w:t>
-      </w:r>
-    </w:p>
-    <w:p>
-      <w:pPr>
-        <w:jc w:val="left"/>
-        <w:rPr>
-          <w:rFonts w:eastAsiaTheme="minorEastAsia"/>
-          <w:i/>
-          <w:rtl/>
-        </w:rPr>
-      </w:pPr>
-      <w:r>
-        <w:rPr>
-          <w:rFonts w:eastAsiaTheme="minorEastAsia"/>
-          <w:i/>
+          <w:iCs/>
           <w:noProof/>
-        </w:rPr>
-        <w:lastRenderedPageBreak/>
+          <w:sz w:val="24"/>
+          <w:szCs w:val="24"/>
+        </w:rPr>
         <w:drawing>
-          <wp:anchor distT="0" distB="0" distL="114300" distR="114300" simplePos="0" relativeHeight="251662336" behindDoc="0" locked="0" layoutInCell="1" allowOverlap="1" wp14:anchorId="73BBE502" wp14:editId="47027676">
+          <wp:anchor distT="0" distB="0" distL="114300" distR="114300" simplePos="0" relativeHeight="251679744" behindDoc="0" locked="0" layoutInCell="1" allowOverlap="1" wp14:anchorId="30D7A04B" wp14:editId="203AA42C">
             <wp:simplePos x="0" y="0"/>
             <wp:positionH relativeFrom="margin">
               <wp:align>center</wp:align>
             </wp:positionH>
             <wp:positionV relativeFrom="paragraph">
-              <wp:posOffset>547370</wp:posOffset>
+              <wp:posOffset>2540</wp:posOffset>
             </wp:positionV>
-            <wp:extent cx="2343785" cy="1757045"/>
+            <wp:extent cx="4311650" cy="2463800"/>
             <wp:effectExtent l="0" t="0" r="0" b="0"/>
             <wp:wrapThrough wrapText="bothSides">
               <wp:wrapPolygon edited="0">
                 <wp:start x="0" y="0"/>
-                <wp:lineTo x="0" y="21311"/>
-                <wp:lineTo x="21419" y="21311"/>
-                <wp:lineTo x="21419" y="0"/>
+                <wp:lineTo x="0" y="21377"/>
+                <wp:lineTo x="21473" y="21377"/>
+                <wp:lineTo x="21473" y="0"/>
                 <wp:lineTo x="0" y="0"/>
               </wp:wrapPolygon>
             </wp:wrapThrough>
-            <wp:docPr id="4" name="Picture 4"/>
+            <wp:docPr id="22" name="Picture 22"/>
             <wp:cNvGraphicFramePr>
               <a:graphicFrameLocks xmlns:a="http://schemas.openxmlformats.org/drawingml/2006/main" noChangeAspect="1"/>
             </wp:cNvGraphicFramePr>
@@ -4152,429 +3998,26 @@
               <a:graphicData uri="http://schemas.openxmlformats.org/drawingml/2006/picture">
                 <pic:pic xmlns:pic="http://schemas.openxmlformats.org/drawingml/2006/picture">
                   <pic:nvPicPr>
-                    <pic:cNvPr id="0" name="Picture 1"/>
+                    <pic:cNvPr id="0" name="Picture 16"/>
                     <pic:cNvPicPr>
                       <a:picLocks noChangeAspect="1" noChangeArrowheads="1"/>
                     </pic:cNvPicPr>
                   </pic:nvPicPr>
-                  <pic:blipFill>
-                    <a:blip r:embed="rId16" cstate="print">
+                  <pic:blipFill rotWithShape="1">
+                    <a:blip r:embed="rId16">
                       <a:extLst>
                         <a:ext uri="{28A0092B-C50C-407E-A947-70E740481C1C}">
                           <a14:useLocalDpi xmlns:a14="http://schemas.microsoft.com/office/drawing/2010/main" val="0"/>
                         </a:ext>
                       </a:extLst>
                     </a:blip>
-                    <a:srcRect/>
-                    <a:stretch>
-                      <a:fillRect/>
-                    </a:stretch>
-                  </pic:blipFill>
-                  <pic:spPr bwMode="auto">
-                    <a:xfrm>
-                      <a:off x="0" y="0"/>
-                      <a:ext cx="2343785" cy="1757045"/>
-                    </a:xfrm>
-                    <a:prstGeom prst="rect">
-                      <a:avLst/>
-                    </a:prstGeom>
-                    <a:noFill/>
-                    <a:ln>
-                      <a:noFill/>
-                    </a:ln>
-                  </pic:spPr>
-                </pic:pic>
-              </a:graphicData>
-            </a:graphic>
-            <wp14:sizeRelH relativeFrom="margin">
-              <wp14:pctWidth>0</wp14:pctWidth>
-            </wp14:sizeRelH>
-            <wp14:sizeRelV relativeFrom="margin">
-              <wp14:pctHeight>0</wp14:pctHeight>
-            </wp14:sizeRelV>
-          </wp:anchor>
-        </w:drawing>
-      </w:r>
-      <w:r>
-        <w:rPr>
-          <w:rFonts w:eastAsiaTheme="minorEastAsia" w:hint="cs"/>
-          <w:i/>
-          <w:rtl/>
-        </w:rPr>
-        <w:t>הרצנו 100 פעמים על כל מודל (10 תמונות ו-10 תבניות לכל תמונה) ועוד פעם אחת נוספת ללא מודל</w:t>
-      </w:r>
-      <w:r>
-        <w:rPr>
-          <w:rFonts w:eastAsiaTheme="minorEastAsia" w:hint="cs"/>
-          <w:i/>
-          <w:rtl/>
-        </w:rPr>
-        <w:t>, ומדדנו את הזמן הממוצע עבור ריצה יחידה לכל מודל וכן את הדיוק של המודל בעזרת המרחק של הפינות שנמצאו מהפינות האמיתיות של התבנית. קיבלנו את הנתונים הבאים:</w:t>
-      </w:r>
-    </w:p>
-    <w:p>
-      <w:pPr>
-        <w:jc w:val="left"/>
-        <w:rPr>
-          <w:rFonts w:eastAsiaTheme="minorEastAsia" w:hint="cs"/>
-          <w:i/>
-        </w:rPr>
-      </w:pPr>
-    </w:p>
-    <w:p>
-      <w:pPr>
-        <w:bidi w:val="0"/>
-        <w:jc w:val="left"/>
-        <w:rPr>
-          <w:lang w:val="en-IL"/>
-        </w:rPr>
-      </w:pPr>
-    </w:p>
-    <w:p>
-      <w:pPr>
-        <w:bidi w:val="0"/>
-        <w:jc w:val="left"/>
-      </w:pPr>
-    </w:p>
-    <w:p>
-      <w:pPr>
-        <w:rPr>
-          <w:rtl/>
-        </w:rPr>
-      </w:pPr>
-    </w:p>
-    <w:p>
-      <w:pPr>
-        <w:rPr>
-          <w:rtl/>
-        </w:rPr>
-      </w:pPr>
-    </w:p>
-    <w:p>
-      <w:pPr>
-        <w:rPr>
-          <w:rtl/>
-        </w:rPr>
-      </w:pPr>
-    </w:p>
-    <w:p>
-      <w:pPr>
-        <w:rPr>
-          <w:rtl/>
-        </w:rPr>
-      </w:pPr>
-      <w:r>
-        <w:rPr>
-          <w:noProof/>
-          <w:rtl/>
-          <w:lang w:val="he-IL"/>
-        </w:rPr>
-        <mc:AlternateContent>
-          <mc:Choice Requires="wpg">
-            <w:drawing>
-              <wp:anchor distT="0" distB="0" distL="114300" distR="114300" simplePos="0" relativeHeight="251670528" behindDoc="0" locked="0" layoutInCell="1" allowOverlap="1" wp14:anchorId="68FA7316" wp14:editId="18262535">
-                <wp:simplePos x="0" y="0"/>
-                <wp:positionH relativeFrom="margin">
-                  <wp:align>right</wp:align>
-                </wp:positionH>
-                <wp:positionV relativeFrom="paragraph">
-                  <wp:posOffset>6985</wp:posOffset>
-                </wp:positionV>
-                <wp:extent cx="5266690" cy="2338705"/>
-                <wp:effectExtent l="0" t="0" r="0" b="4445"/>
-                <wp:wrapNone/>
-                <wp:docPr id="12" name="Group 12"/>
-                <wp:cNvGraphicFramePr/>
-                <a:graphic xmlns:a="http://schemas.openxmlformats.org/drawingml/2006/main">
-                  <a:graphicData uri="http://schemas.microsoft.com/office/word/2010/wordprocessingGroup">
-                    <wpg:wgp>
-                      <wpg:cNvGrpSpPr/>
-                      <wpg:grpSpPr>
-                        <a:xfrm>
-                          <a:off x="0" y="0"/>
-                          <a:ext cx="5266690" cy="2338705"/>
-                          <a:chOff x="0" y="0"/>
-                          <a:chExt cx="5267008" cy="2338705"/>
-                        </a:xfrm>
-                      </wpg:grpSpPr>
-                      <pic:pic xmlns:pic="http://schemas.openxmlformats.org/drawingml/2006/picture">
-                        <pic:nvPicPr>
-                          <pic:cNvPr id="5" name="Picture 5"/>
-                          <pic:cNvPicPr>
-                            <a:picLocks noChangeAspect="1"/>
-                          </pic:cNvPicPr>
-                        </pic:nvPicPr>
-                        <pic:blipFill>
-                          <a:blip r:embed="rId17" cstate="print">
-                            <a:extLst>
-                              <a:ext uri="{28A0092B-C50C-407E-A947-70E740481C1C}">
-                                <a14:useLocalDpi xmlns:a14="http://schemas.microsoft.com/office/drawing/2010/main" val="0"/>
-                              </a:ext>
-                            </a:extLst>
-                          </a:blip>
-                          <a:srcRect/>
-                          <a:stretch>
-                            <a:fillRect/>
-                          </a:stretch>
-                        </pic:blipFill>
-                        <pic:spPr bwMode="auto">
-                          <a:xfrm>
-                            <a:off x="0" y="390525"/>
-                            <a:ext cx="2129155" cy="1595755"/>
-                          </a:xfrm>
-                          <a:prstGeom prst="rect">
-                            <a:avLst/>
-                          </a:prstGeom>
-                          <a:noFill/>
-                          <a:ln>
-                            <a:noFill/>
-                          </a:ln>
-                        </pic:spPr>
-                      </pic:pic>
-                      <pic:pic xmlns:pic="http://schemas.openxmlformats.org/drawingml/2006/picture">
-                        <pic:nvPicPr>
-                          <pic:cNvPr id="6" name="Picture 6"/>
-                          <pic:cNvPicPr>
-                            <a:picLocks noChangeAspect="1"/>
-                          </pic:cNvPicPr>
-                        </pic:nvPicPr>
-                        <pic:blipFill>
-                          <a:blip r:embed="rId18">
-                            <a:extLst>
-                              <a:ext uri="{28A0092B-C50C-407E-A947-70E740481C1C}">
-                                <a14:useLocalDpi xmlns:a14="http://schemas.microsoft.com/office/drawing/2010/main" val="0"/>
-                              </a:ext>
-                            </a:extLst>
-                          </a:blip>
-                          <a:srcRect/>
-                          <a:stretch>
-                            <a:fillRect/>
-                          </a:stretch>
-                        </pic:blipFill>
-                        <pic:spPr bwMode="auto">
-                          <a:xfrm>
-                            <a:off x="2147888" y="0"/>
-                            <a:ext cx="3119120" cy="2338705"/>
-                          </a:xfrm>
-                          <a:prstGeom prst="rect">
-                            <a:avLst/>
-                          </a:prstGeom>
-                          <a:noFill/>
-                          <a:ln>
-                            <a:noFill/>
-                          </a:ln>
-                        </pic:spPr>
-                      </pic:pic>
-                      <wps:wsp>
-                        <wps:cNvPr id="10" name="Straight Connector 10"/>
-                        <wps:cNvCnPr/>
-                        <wps:spPr>
-                          <a:xfrm flipV="1">
-                            <a:off x="1919288" y="290513"/>
-                            <a:ext cx="604520" cy="1390650"/>
-                          </a:xfrm>
-                          <a:prstGeom prst="line">
-                            <a:avLst/>
-                          </a:prstGeom>
-                        </wps:spPr>
-                        <wps:style>
-                          <a:lnRef idx="1">
-                            <a:schemeClr val="dk1"/>
-                          </a:lnRef>
-                          <a:fillRef idx="0">
-                            <a:schemeClr val="dk1"/>
-                          </a:fillRef>
-                          <a:effectRef idx="0">
-                            <a:schemeClr val="dk1"/>
-                          </a:effectRef>
-                          <a:fontRef idx="minor">
-                            <a:schemeClr val="tx1"/>
-                          </a:fontRef>
-                        </wps:style>
-                        <wps:bodyPr/>
-                      </wps:wsp>
-                      <wps:wsp>
-                        <wps:cNvPr id="11" name="Straight Connector 11"/>
-                        <wps:cNvCnPr/>
-                        <wps:spPr>
-                          <a:xfrm>
-                            <a:off x="1919288" y="1804988"/>
-                            <a:ext cx="618807" cy="280987"/>
-                          </a:xfrm>
-                          <a:prstGeom prst="line">
-                            <a:avLst/>
-                          </a:prstGeom>
-                        </wps:spPr>
-                        <wps:style>
-                          <a:lnRef idx="1">
-                            <a:schemeClr val="dk1"/>
-                          </a:lnRef>
-                          <a:fillRef idx="0">
-                            <a:schemeClr val="dk1"/>
-                          </a:fillRef>
-                          <a:effectRef idx="0">
-                            <a:schemeClr val="dk1"/>
-                          </a:effectRef>
-                          <a:fontRef idx="minor">
-                            <a:schemeClr val="tx1"/>
-                          </a:fontRef>
-                        </wps:style>
-                        <wps:bodyPr/>
-                      </wps:wsp>
-                    </wpg:wgp>
-                  </a:graphicData>
-                </a:graphic>
-              </wp:anchor>
-            </w:drawing>
-          </mc:Choice>
-          <mc:Fallback>
-            <w:pict>
-              <v:group w14:anchorId="1F2CC1A8" id="Group 12" o:spid="_x0000_s1026" style="position:absolute;margin-left:363.5pt;margin-top:.55pt;width:414.7pt;height:184.15pt;z-index:251670528;mso-position-horizontal:right;mso-position-horizontal-relative:margin" coordsize="52670,23387" o:gfxdata="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">
-                <v:shapetype id="_x0000_t75" coordsize="21600,21600" o:spt="75" o:preferrelative="t" path="m@4@5l@4@11@9@11@9@5xe" filled="f" stroked="f">
-                  <v:stroke joinstyle="miter"/>
-                  <v:formulas>
-                    <v:f eqn="if lineDrawn pixelLineWidth 0"/>
-                    <v:f eqn="sum @0 1 0"/>
-                    <v:f eqn="sum 0 0 @1"/>
-                    <v:f eqn="prod @2 1 2"/>
-                    <v:f eqn="prod @3 21600 pixelWidth"/>
-                    <v:f eqn="prod @3 21600 pixelHeight"/>
-                    <v:f eqn="sum @0 0 1"/>
-                    <v:f eqn="prod @6 1 2"/>
-                    <v:f eqn="prod @7 21600 pixelWidth"/>
-                    <v:f eqn="sum @8 21600 0"/>
-                    <v:f eqn="prod @7 21600 pixelHeight"/>
-                    <v:f eqn="sum @10 21600 0"/>
-                  </v:formulas>
-                  <v:path o:extrusionok="f" gradientshapeok="t" o:connecttype="rect"/>
-                  <o:lock v:ext="edit" aspectratio="t"/>
-                </v:shapetype>
-                <v:shape id="Picture 5" o:spid="_x0000_s1027" type="#_x0000_t75" style="position:absolute;top:3905;width:21291;height:15957;visibility:visible;mso-wrap-style:square" o:gfxdata="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">
-                  <v:imagedata r:id="rId19" o:title=""/>
-                </v:shape>
-                <v:shape id="Picture 6" o:spid="_x0000_s1028" type="#_x0000_t75" style="position:absolute;left:21478;width:31192;height:23387;visibility:visible;mso-wrap-style:square" o:gfxdata="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">
-                  <v:imagedata r:id="rId20" o:title=""/>
-                </v:shape>
-                <v:line id="Straight Connector 10" o:spid="_x0000_s1029" style="position:absolute;flip:y;visibility:visible;mso-wrap-style:square" from="19192,2905" to="25238,16811" o:connectortype="straight" o:gfxdata="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" strokecolor="black [3200]" strokeweight=".5pt">
-                  <v:stroke joinstyle="miter"/>
-                </v:line>
-                <v:line id="Straight Connector 11" o:spid="_x0000_s1030" style="position:absolute;visibility:visible;mso-wrap-style:square" from="19192,18049" to="25380,20859" o:connectortype="straight" o:gfxdata="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" strokecolor="black [3200]" strokeweight=".5pt">
-                  <v:stroke joinstyle="miter"/>
-                </v:line>
-                <w10:wrap anchorx="margin"/>
-              </v:group>
-            </w:pict>
-          </mc:Fallback>
-        </mc:AlternateContent>
-      </w:r>
-    </w:p>
-    <w:p>
-      <w:pPr>
-        <w:rPr>
-          <w:rtl/>
-        </w:rPr>
-      </w:pPr>
-    </w:p>
-    <w:p>
-      <w:pPr>
-        <w:rPr>
-          <w:rtl/>
-        </w:rPr>
-      </w:pPr>
-    </w:p>
-    <w:p>
-      <w:pPr>
-        <w:rPr>
-          <w:rtl/>
-        </w:rPr>
-      </w:pPr>
-    </w:p>
-    <w:p>
-      <w:pPr>
-        <w:rPr>
-          <w:rtl/>
-        </w:rPr>
-      </w:pPr>
-    </w:p>
-    <w:p>
-      <w:pPr>
-        <w:rPr>
-          <w:rtl/>
-        </w:rPr>
-      </w:pPr>
-    </w:p>
-    <w:p>
-      <w:pPr>
-        <w:rPr>
-          <w:rtl/>
-        </w:rPr>
-      </w:pPr>
-    </w:p>
-    <w:p>
-      <w:pPr>
-        <w:rPr>
-          <w:rtl/>
-        </w:rPr>
-      </w:pPr>
-    </w:p>
-    <w:p>
-      <w:pPr>
-        <w:rPr>
-          <w:rtl/>
-        </w:rPr>
-      </w:pPr>
-    </w:p>
-    <w:p>
-      <w:pPr>
-        <w:rPr>
-          <w:rFonts w:hint="cs"/>
-          <w:rtl/>
-        </w:rPr>
-      </w:pPr>
-      <w:r>
-        <w:rPr>
-          <w:noProof/>
-        </w:rPr>
-        <w:drawing>
-          <wp:anchor distT="0" distB="0" distL="114300" distR="114300" simplePos="0" relativeHeight="251672576" behindDoc="0" locked="0" layoutInCell="1" allowOverlap="1" wp14:anchorId="776B6510" wp14:editId="062C0768">
-            <wp:simplePos x="0" y="0"/>
-            <wp:positionH relativeFrom="margin">
-              <wp:align>center</wp:align>
-            </wp:positionH>
-            <wp:positionV relativeFrom="paragraph">
-              <wp:posOffset>281940</wp:posOffset>
-            </wp:positionV>
-            <wp:extent cx="4500245" cy="1819275"/>
-            <wp:effectExtent l="0" t="0" r="0" b="9525"/>
-            <wp:wrapTopAndBottom/>
-            <wp:docPr id="1" name="תמונה 1"/>
-            <wp:cNvGraphicFramePr>
-              <a:graphicFrameLocks xmlns:a="http://schemas.openxmlformats.org/drawingml/2006/main" noChangeAspect="1"/>
-            </wp:cNvGraphicFramePr>
-            <a:graphic xmlns:a="http://schemas.openxmlformats.org/drawingml/2006/main">
-              <a:graphicData uri="http://schemas.openxmlformats.org/drawingml/2006/picture">
-                <pic:pic xmlns:pic="http://schemas.openxmlformats.org/drawingml/2006/picture">
-                  <pic:nvPicPr>
-                    <pic:cNvPr id="0" name="Picture 1"/>
-                    <pic:cNvPicPr>
-                      <a:picLocks noChangeAspect="1" noChangeArrowheads="1"/>
-                    </pic:cNvPicPr>
-                  </pic:nvPicPr>
-                  <pic:blipFill rotWithShape="1">
-                    <a:blip r:embed="rId21">
-                      <a:extLst>
-                        <a:ext uri="{28A0092B-C50C-407E-A947-70E740481C1C}">
-                          <a14:useLocalDpi xmlns:a14="http://schemas.microsoft.com/office/drawing/2010/main" val="0"/>
-                        </a:ext>
-                      </a:extLst>
-                    </a:blip>
-                    <a:srcRect l="6411" t="27448" r="8259" b="26564"/>
+                    <a:srcRect l="9168" t="6506" r="8927"/>
                     <a:stretch/>
                   </pic:blipFill>
                   <pic:spPr bwMode="auto">
                     <a:xfrm>
                       <a:off x="0" y="0"/>
-                      <a:ext cx="4500245" cy="1819275"/>
+                      <a:ext cx="4311650" cy="2463800"/>
                     </a:xfrm>
                     <a:prstGeom prst="rect">
                       <a:avLst/>
@@ -4601,16 +4044,59 @@
           </wp:anchor>
         </w:drawing>
       </w:r>
-      <w:r>
-        <w:rPr>
-          <w:rFonts w:hint="cs"/>
+    </w:p>
+    <w:p>
+      <w:pPr>
+        <w:bidi w:val="0"/>
+        <w:rPr>
+          <w:rFonts w:eastAsiaTheme="minorEastAsia"/>
+          <w:iCs/>
+          <w:sz w:val="24"/>
+          <w:szCs w:val="24"/>
+        </w:rPr>
+      </w:pPr>
+    </w:p>
+    <w:p>
+      <w:pPr>
+        <w:jc w:val="right"/>
+        <w:rPr>
+          <w:rFonts w:eastAsiaTheme="minorEastAsia"/>
+          <w:i/>
+        </w:rPr>
+      </w:pPr>
+    </w:p>
+    <w:p>
+      <w:pPr>
+        <w:jc w:val="right"/>
+        <w:rPr>
+          <w:rFonts w:eastAsiaTheme="minorEastAsia"/>
+          <w:iCs/>
+          <w:noProof/>
+          <w:sz w:val="24"/>
+          <w:szCs w:val="24"/>
+        </w:rPr>
+      </w:pPr>
+    </w:p>
+    <w:p>
+      <w:pPr>
+        <w:jc w:val="right"/>
+        <w:rPr>
+          <w:rFonts w:eastAsiaTheme="minorEastAsia"/>
+          <w:i/>
+        </w:rPr>
+      </w:pPr>
+    </w:p>
+    <w:p>
+      <w:pPr>
+        <w:jc w:val="right"/>
+        <w:rPr>
           <w:rtl/>
         </w:rPr>
-        <w:t>ריצות לדוגמה עם מודל:</w:t>
-      </w:r>
-    </w:p>
-    <w:p>
-      <w:pPr>
+      </w:pPr>
+    </w:p>
+    <w:p>
+      <w:pPr>
+        <w:jc w:val="right"/>
         <w:rPr>
           <w:rtl/>
         </w:rPr>
@@ -4618,107 +4104,673 @@
     </w:p>
     <w:p>
       <w:pPr>
-        <w:rPr>
+        <w:jc w:val="right"/>
+      </w:pPr>
+    </w:p>
+    <w:p>
+      <w:pPr>
+        <w:jc w:val="right"/>
+      </w:pPr>
+      <w:r>
+        <w:rPr>
+          <w:rFonts w:eastAsiaTheme="minorEastAsia"/>
+          <w:iCs/>
+          <w:noProof/>
+          <w:sz w:val="24"/>
+          <w:szCs w:val="24"/>
+        </w:rPr>
+        <w:drawing>
+          <wp:anchor distT="0" distB="0" distL="114300" distR="114300" simplePos="0" relativeHeight="251680768" behindDoc="0" locked="0" layoutInCell="1" allowOverlap="1" wp14:anchorId="10881DED" wp14:editId="1A203A4F">
+            <wp:simplePos x="0" y="0"/>
+            <wp:positionH relativeFrom="margin">
+              <wp:align>center</wp:align>
+            </wp:positionH>
+            <wp:positionV relativeFrom="paragraph">
+              <wp:posOffset>205740</wp:posOffset>
+            </wp:positionV>
+            <wp:extent cx="3208020" cy="2616200"/>
+            <wp:effectExtent l="0" t="0" r="0" b="0"/>
+            <wp:wrapThrough wrapText="bothSides">
+              <wp:wrapPolygon edited="0">
+                <wp:start x="0" y="0"/>
+                <wp:lineTo x="0" y="21390"/>
+                <wp:lineTo x="21420" y="21390"/>
+                <wp:lineTo x="21420" y="0"/>
+                <wp:lineTo x="0" y="0"/>
+              </wp:wrapPolygon>
+            </wp:wrapThrough>
+            <wp:docPr id="23" name="Picture 23"/>
+            <wp:cNvGraphicFramePr>
+              <a:graphicFrameLocks xmlns:a="http://schemas.openxmlformats.org/drawingml/2006/main" noChangeAspect="1"/>
+            </wp:cNvGraphicFramePr>
+            <a:graphic xmlns:a="http://schemas.openxmlformats.org/drawingml/2006/main">
+              <a:graphicData uri="http://schemas.openxmlformats.org/drawingml/2006/picture">
+                <pic:pic xmlns:pic="http://schemas.openxmlformats.org/drawingml/2006/picture">
+                  <pic:nvPicPr>
+                    <pic:cNvPr id="0" name="Picture 17"/>
+                    <pic:cNvPicPr>
+                      <a:picLocks noChangeAspect="1" noChangeArrowheads="1"/>
+                    </pic:cNvPicPr>
+                  </pic:nvPicPr>
+                  <pic:blipFill rotWithShape="1">
+                    <a:blip r:embed="rId17">
+                      <a:extLst>
+                        <a:ext uri="{28A0092B-C50C-407E-A947-70E740481C1C}">
+                          <a14:useLocalDpi xmlns:a14="http://schemas.microsoft.com/office/drawing/2010/main" val="0"/>
+                        </a:ext>
+                      </a:extLst>
+                    </a:blip>
+                    <a:srcRect l="5422" t="6421" r="8434"/>
+                    <a:stretch/>
+                  </pic:blipFill>
+                  <pic:spPr bwMode="auto">
+                    <a:xfrm>
+                      <a:off x="0" y="0"/>
+                      <a:ext cx="3208020" cy="2616200"/>
+                    </a:xfrm>
+                    <a:prstGeom prst="rect">
+                      <a:avLst/>
+                    </a:prstGeom>
+                    <a:noFill/>
+                    <a:ln>
+                      <a:noFill/>
+                    </a:ln>
+                    <a:extLst>
+                      <a:ext uri="{53640926-AAD7-44D8-BBD7-CCE9431645EC}">
+                        <a14:shadowObscured xmlns:a14="http://schemas.microsoft.com/office/drawing/2010/main"/>
+                      </a:ext>
+                    </a:extLst>
+                  </pic:spPr>
+                </pic:pic>
+              </a:graphicData>
+            </a:graphic>
+            <wp14:sizeRelH relativeFrom="margin">
+              <wp14:pctWidth>0</wp14:pctWidth>
+            </wp14:sizeRelH>
+            <wp14:sizeRelV relativeFrom="margin">
+              <wp14:pctHeight>0</wp14:pctHeight>
+            </wp14:sizeRelV>
+          </wp:anchor>
+        </w:drawing>
+      </w:r>
+    </w:p>
+    <w:p>
+      <w:pPr>
+        <w:jc w:val="right"/>
+      </w:pPr>
+    </w:p>
+    <w:p>
+      <w:pPr>
+        <w:jc w:val="right"/>
+      </w:pPr>
+    </w:p>
+    <w:p>
+      <w:pPr>
+        <w:jc w:val="right"/>
+      </w:pPr>
+    </w:p>
+    <w:p>
+      <w:pPr>
+        <w:jc w:val="right"/>
+      </w:pPr>
+    </w:p>
+    <w:p>
+      <w:pPr>
+        <w:jc w:val="right"/>
+      </w:pPr>
+    </w:p>
+    <w:p>
+      <w:pPr>
+        <w:jc w:val="right"/>
+      </w:pPr>
+    </w:p>
+    <w:p>
+      <w:pPr>
+        <w:jc w:val="right"/>
+      </w:pPr>
+    </w:p>
+    <w:p>
+      <w:pPr>
+        <w:jc w:val="right"/>
+      </w:pPr>
+    </w:p>
+    <w:p>
+      <w:pPr>
+        <w:jc w:val="right"/>
+      </w:pPr>
+    </w:p>
+    <w:p>
+      <w:pPr>
+        <w:jc w:val="right"/>
+      </w:pPr>
+    </w:p>
+    <w:p>
+      <w:pPr>
+        <w:jc w:val="right"/>
+      </w:pPr>
+    </w:p>
+    <w:p>
+      <w:pPr>
+        <w:bidi w:val="0"/>
+        <w:jc w:val="left"/>
+        <w:rPr>
+          <w:sz w:val="24"/>
+          <w:szCs w:val="24"/>
+        </w:rPr>
+      </w:pPr>
+      <w:r>
+        <w:rPr>
+          <w:sz w:val="24"/>
+          <w:szCs w:val="24"/>
+        </w:rPr>
+        <w:lastRenderedPageBreak/>
+        <w:t xml:space="preserve">We can clearly notice the trade-off between accuracy and time. For instance, models with factor in range 1.5 to </w:t>
+      </w:r>
+      <w:r>
+        <w:rPr>
+          <w:sz w:val="24"/>
+          <w:szCs w:val="24"/>
+        </w:rPr>
+        <w:t>2.1 got corner distance values higher and Jaccard index values lower than the rest of the models, while models with higher factor values got good accuracy results but it took them more seconds to complete a run.</w:t>
+      </w:r>
+    </w:p>
+    <w:p>
+      <w:pPr>
+        <w:bidi w:val="0"/>
+        <w:jc w:val="left"/>
+        <w:rPr>
+          <w:sz w:val="24"/>
+          <w:szCs w:val="24"/>
+        </w:rPr>
+      </w:pPr>
+      <w:r>
+        <w:rPr>
+          <w:sz w:val="24"/>
+          <w:szCs w:val="24"/>
+        </w:rPr>
+        <w:t xml:space="preserve">We can also notice </w:t>
+      </w:r>
+      <w:r>
+        <w:rPr>
+          <w:sz w:val="24"/>
+          <w:szCs w:val="24"/>
+        </w:rPr>
+        <w:t>by comparing to the first bar, that our models can barely improve the accuracy, but they can improve the speed of the algorithm, mainly the worst</w:t>
+      </w:r>
+      <w:r>
+        <w:rPr>
+          <w:sz w:val="24"/>
+          <w:szCs w:val="24"/>
+        </w:rPr>
+        <w:t xml:space="preserve"> </w:t>
+      </w:r>
+      <w:r>
+        <w:rPr>
+          <w:sz w:val="24"/>
+          <w:szCs w:val="24"/>
+        </w:rPr>
+        <w:t>cases as indicated by the average value of the bar in the Time graph.</w:t>
+      </w:r>
+      <w:r>
+        <w:rPr>
+          <w:sz w:val="24"/>
+          <w:szCs w:val="24"/>
+        </w:rPr>
+        <w:t xml:space="preserve"> This worst-case improvement is demonstrated in the following graph which shows the time results on 400 runs (on each model), sorted by the time values got on the runs without any model (in black):</w:t>
+      </w:r>
+    </w:p>
+    <w:p>
+      <w:pPr>
+        <w:bidi w:val="0"/>
+        <w:jc w:val="left"/>
+        <w:rPr>
+          <w:noProof/>
+          <w:sz w:val="24"/>
+          <w:szCs w:val="24"/>
+        </w:rPr>
+      </w:pPr>
+      <w:r>
+        <w:rPr>
+          <w:noProof/>
+          <w:sz w:val="24"/>
+          <w:szCs w:val="24"/>
+        </w:rPr>
+        <w:drawing>
+          <wp:anchor distT="0" distB="0" distL="114300" distR="114300" simplePos="0" relativeHeight="251681792" behindDoc="0" locked="0" layoutInCell="1" allowOverlap="1" wp14:anchorId="19715FFE" wp14:editId="7B153750">
+            <wp:simplePos x="0" y="0"/>
+            <wp:positionH relativeFrom="margin">
+              <wp:align>center</wp:align>
+            </wp:positionH>
+            <wp:positionV relativeFrom="paragraph">
+              <wp:posOffset>5080</wp:posOffset>
+            </wp:positionV>
+            <wp:extent cx="3848100" cy="3004820"/>
+            <wp:effectExtent l="0" t="0" r="0" b="5080"/>
+            <wp:wrapThrough wrapText="bothSides">
+              <wp:wrapPolygon edited="0">
+                <wp:start x="0" y="0"/>
+                <wp:lineTo x="0" y="21500"/>
+                <wp:lineTo x="21493" y="21500"/>
+                <wp:lineTo x="21493" y="0"/>
+                <wp:lineTo x="0" y="0"/>
+              </wp:wrapPolygon>
+            </wp:wrapThrough>
+            <wp:docPr id="24" name="Picture 24"/>
+            <wp:cNvGraphicFramePr>
+              <a:graphicFrameLocks xmlns:a="http://schemas.openxmlformats.org/drawingml/2006/main" noChangeAspect="1"/>
+            </wp:cNvGraphicFramePr>
+            <a:graphic xmlns:a="http://schemas.openxmlformats.org/drawingml/2006/main">
+              <a:graphicData uri="http://schemas.openxmlformats.org/drawingml/2006/picture">
+                <pic:pic xmlns:pic="http://schemas.openxmlformats.org/drawingml/2006/picture">
+                  <pic:nvPicPr>
+                    <pic:cNvPr id="0" name="Picture 18"/>
+                    <pic:cNvPicPr>
+                      <a:picLocks noChangeAspect="1" noChangeArrowheads="1"/>
+                    </pic:cNvPicPr>
+                  </pic:nvPicPr>
+                  <pic:blipFill rotWithShape="1">
+                    <a:blip r:embed="rId18">
+                      <a:extLst>
+                        <a:ext uri="{28A0092B-C50C-407E-A947-70E740481C1C}">
+                          <a14:useLocalDpi xmlns:a14="http://schemas.microsoft.com/office/drawing/2010/main" val="0"/>
+                        </a:ext>
+                      </a:extLst>
+                    </a:blip>
+                    <a:srcRect l="6386" t="6581" r="8915" b="5297"/>
+                    <a:stretch/>
+                  </pic:blipFill>
+                  <pic:spPr bwMode="auto">
+                    <a:xfrm>
+                      <a:off x="0" y="0"/>
+                      <a:ext cx="3848100" cy="3004820"/>
+                    </a:xfrm>
+                    <a:prstGeom prst="rect">
+                      <a:avLst/>
+                    </a:prstGeom>
+                    <a:noFill/>
+                    <a:ln>
+                      <a:noFill/>
+                    </a:ln>
+                    <a:extLst>
+                      <a:ext uri="{53640926-AAD7-44D8-BBD7-CCE9431645EC}">
+                        <a14:shadowObscured xmlns:a14="http://schemas.microsoft.com/office/drawing/2010/main"/>
+                      </a:ext>
+                    </a:extLst>
+                  </pic:spPr>
+                </pic:pic>
+              </a:graphicData>
+            </a:graphic>
+            <wp14:sizeRelH relativeFrom="margin">
+              <wp14:pctWidth>0</wp14:pctWidth>
+            </wp14:sizeRelH>
+            <wp14:sizeRelV relativeFrom="margin">
+              <wp14:pctHeight>0</wp14:pctHeight>
+            </wp14:sizeRelV>
+          </wp:anchor>
+        </w:drawing>
+      </w:r>
+    </w:p>
+    <w:p>
+      <w:pPr>
+        <w:bidi w:val="0"/>
+        <w:jc w:val="left"/>
+        <w:rPr>
+          <w:sz w:val="24"/>
+          <w:szCs w:val="24"/>
+        </w:rPr>
+      </w:pPr>
+    </w:p>
+    <w:p>
+      <w:pPr>
+        <w:bidi w:val="0"/>
+        <w:jc w:val="left"/>
+        <w:rPr>
+          <w:sz w:val="24"/>
+          <w:szCs w:val="24"/>
+        </w:rPr>
+      </w:pPr>
+    </w:p>
+    <w:p>
+      <w:pPr>
+        <w:bidi w:val="0"/>
+        <w:jc w:val="left"/>
+        <w:rPr>
+          <w:sz w:val="24"/>
+          <w:szCs w:val="24"/>
+        </w:rPr>
+      </w:pPr>
+    </w:p>
+    <w:p>
+      <w:pPr>
+        <w:bidi w:val="0"/>
+        <w:jc w:val="left"/>
+        <w:rPr>
+          <w:sz w:val="24"/>
+          <w:szCs w:val="24"/>
+        </w:rPr>
+      </w:pPr>
+    </w:p>
+    <w:p>
+      <w:pPr>
+        <w:bidi w:val="0"/>
+        <w:jc w:val="left"/>
+        <w:rPr>
+          <w:sz w:val="24"/>
+          <w:szCs w:val="24"/>
+        </w:rPr>
+      </w:pPr>
+    </w:p>
+    <w:p>
+      <w:pPr>
+        <w:bidi w:val="0"/>
+        <w:jc w:val="left"/>
+        <w:rPr>
+          <w:sz w:val="24"/>
+          <w:szCs w:val="24"/>
+        </w:rPr>
+      </w:pPr>
+    </w:p>
+    <w:p>
+      <w:pPr>
+        <w:bidi w:val="0"/>
+        <w:jc w:val="left"/>
+        <w:rPr>
+          <w:sz w:val="24"/>
+          <w:szCs w:val="24"/>
+        </w:rPr>
+      </w:pPr>
+    </w:p>
+    <w:p>
+      <w:pPr>
+        <w:bidi w:val="0"/>
+        <w:jc w:val="left"/>
+        <w:rPr>
+          <w:sz w:val="24"/>
+          <w:szCs w:val="24"/>
+        </w:rPr>
+      </w:pPr>
+    </w:p>
+    <w:p>
+      <w:pPr>
+        <w:bidi w:val="0"/>
+        <w:jc w:val="left"/>
+        <w:rPr>
+          <w:sz w:val="24"/>
+          <w:szCs w:val="24"/>
+        </w:rPr>
+      </w:pPr>
+    </w:p>
+    <w:p>
+      <w:pPr>
+        <w:bidi w:val="0"/>
+        <w:jc w:val="left"/>
+        <w:rPr>
+          <w:sz w:val="24"/>
+          <w:szCs w:val="24"/>
+        </w:rPr>
+      </w:pPr>
+    </w:p>
+    <w:p>
+      <w:pPr>
+        <w:bidi w:val="0"/>
+        <w:jc w:val="left"/>
+        <w:rPr>
+          <w:sz w:val="24"/>
+          <w:szCs w:val="24"/>
+        </w:rPr>
+      </w:pPr>
+      <w:r>
+        <w:rPr>
+          <w:sz w:val="24"/>
+          <w:szCs w:val="24"/>
+        </w:rPr>
+        <w:t xml:space="preserve">We could use </w:t>
+      </w:r>
+      <w:r>
+        <w:rPr>
+          <w:sz w:val="24"/>
+          <w:szCs w:val="24"/>
+        </w:rPr>
+        <w:t>this</w:t>
+      </w:r>
+      <w:r>
+        <w:rPr>
+          <w:sz w:val="24"/>
+          <w:szCs w:val="24"/>
+        </w:rPr>
+        <w:t xml:space="preserve"> trade-off to integrate the desired model according to the </w:t>
+      </w:r>
+      <w:r>
+        <w:rPr>
+          <w:sz w:val="24"/>
+          <w:szCs w:val="24"/>
+        </w:rPr>
+        <w:t>purpose of our usage in the algorithm, but if we would have need to choose one model which works good generally, we would integrate the model with the factor 0.241 for its good speed results and slight accuracy improvement.</w:t>
+      </w:r>
+    </w:p>
+    <w:p>
+      <w:pPr>
+        <w:bidi w:val="0"/>
+        <w:jc w:val="left"/>
+        <w:rPr>
+          <w:sz w:val="24"/>
+          <w:szCs w:val="24"/>
+        </w:rPr>
+      </w:pPr>
+      <w:r>
+        <w:rPr>
+          <w:sz w:val="24"/>
+          <w:szCs w:val="24"/>
+        </w:rPr>
+        <w:t>This improvement</w:t>
+      </w:r>
+      <w:r>
+        <w:rPr>
+          <w:sz w:val="24"/>
+          <w:szCs w:val="24"/>
+        </w:rPr>
+        <w:t xml:space="preserve"> shows that the use of such model in the FAsT-Match algorithm increases its</w:t>
+      </w:r>
+      <w:r>
+        <w:rPr>
+          <w:sz w:val="24"/>
+          <w:szCs w:val="24"/>
+        </w:rPr>
+        <w:t xml:space="preserve"> stability</w:t>
+      </w:r>
+      <w:r>
+        <w:rPr>
+          <w:sz w:val="24"/>
+          <w:szCs w:val="24"/>
+        </w:rPr>
+        <w:t xml:space="preserve"> </w:t>
+      </w:r>
+      <w:r>
+        <w:rPr>
+          <w:sz w:val="24"/>
+          <w:szCs w:val="24"/>
+        </w:rPr>
+        <w:t>in terms of</w:t>
+      </w:r>
+      <w:r>
+        <w:rPr>
+          <w:sz w:val="24"/>
+          <w:szCs w:val="24"/>
+        </w:rPr>
+        <w:t xml:space="preserve"> speed, while keeping the same quality of results.</w:t>
+      </w:r>
+    </w:p>
+    <w:p>
+      <w:pPr>
+        <w:bidi w:val="0"/>
+        <w:jc w:val="left"/>
+        <w:rPr>
+          <w:sz w:val="24"/>
+          <w:szCs w:val="24"/>
           <w:rtl/>
         </w:rPr>
       </w:pPr>
     </w:p>
     <w:p>
       <w:pPr>
-        <w:rPr>
+        <w:jc w:val="right"/>
+        <w:rPr>
+          <w:sz w:val="24"/>
+          <w:szCs w:val="24"/>
           <w:rtl/>
         </w:rPr>
       </w:pPr>
     </w:p>
     <w:p>
       <w:pPr>
-        <w:rPr>
+        <w:jc w:val="right"/>
+        <w:rPr>
+          <w:sz w:val="24"/>
+          <w:szCs w:val="24"/>
           <w:rtl/>
         </w:rPr>
       </w:pPr>
     </w:p>
     <w:p>
       <w:pPr>
-        <w:rPr>
-          <w:rtl/>
+        <w:jc w:val="right"/>
+        <w:rPr>
+          <w:sz w:val="24"/>
+          <w:szCs w:val="24"/>
+        </w:rPr>
+      </w:pPr>
+    </w:p>
+    <w:p>
+      <w:pPr>
+        <w:jc w:val="right"/>
+        <w:rPr>
+          <w:sz w:val="24"/>
+          <w:szCs w:val="24"/>
+        </w:rPr>
+      </w:pPr>
+    </w:p>
+    <w:p>
+      <w:pPr>
+        <w:jc w:val="right"/>
+        <w:rPr>
+          <w:sz w:val="24"/>
+          <w:szCs w:val="24"/>
         </w:rPr>
       </w:pPr>
     </w:p>
     <w:p>
       <w:pPr>
         <w:pStyle w:val="Heading1"/>
-        <w:rPr>
-          <w:rtl/>
-        </w:rPr>
-      </w:pPr>
-      <w:bookmarkStart w:id="3" w:name="_Toc111201906"/>
-      <w:r>
-        <w:rPr>
-          <w:rFonts w:hint="cs"/>
-          <w:rtl/>
-        </w:rPr>
+        <w:bidi w:val="0"/>
+      </w:pPr>
+      <w:bookmarkStart w:id="3" w:name="_Toc111574011"/>
+      <w:r>
         <w:lastRenderedPageBreak/>
-        <w:t>הרצת האלגוריתם</w:t>
+        <w:t>Installation</w:t>
+      </w:r>
+      <w:r>
+        <w:t xml:space="preserve"> and Features</w:t>
       </w:r>
       <w:bookmarkEnd w:id="3"/>
     </w:p>
     <w:p>
       <w:pPr>
-        <w:rPr>
-          <w:rtl/>
-        </w:rPr>
-      </w:pPr>
-      <w:r>
-        <w:rPr>
-          <w:rtl/>
-        </w:rPr>
-        <w:t>ניתן להריץ את הקוד מתוך</w:t>
-      </w:r>
-      <w:r>
-        <w:t xml:space="preserve"> PyCharm, </w:t>
-      </w:r>
-      <w:r>
-        <w:rPr>
-          <w:rtl/>
-        </w:rPr>
-        <w:t>על יד</w:t>
-      </w:r>
-      <w:r>
-        <w:rPr>
-          <w:rFonts w:hint="cs"/>
-          <w:rtl/>
-        </w:rPr>
-        <w:t>י הרצת ה-</w:t>
-      </w:r>
-      <w:r>
-        <w:t>main</w:t>
-      </w:r>
-      <w:r>
-        <w:rPr>
-          <w:rFonts w:hint="cs"/>
-          <w:rtl/>
-        </w:rPr>
-        <w:t xml:space="preserve">. </w:t>
-      </w:r>
-      <w:r>
-        <w:rPr>
-          <w:rtl/>
-        </w:rPr>
-        <w:t>על מנת להריץ את הקוד יש להוריד את ה</w:t>
-      </w:r>
-      <w:r>
-        <w:t xml:space="preserve">-packages </w:t>
-      </w:r>
-      <w:r>
-        <w:rPr>
-          <w:rtl/>
-        </w:rPr>
-        <w:t>הבאים</w:t>
-      </w:r>
-      <w:r>
-        <w:rPr>
-          <w:rFonts w:hint="cs"/>
-          <w:rtl/>
+        <w:bidi w:val="0"/>
+        <w:jc w:val="left"/>
+        <w:rPr>
+          <w:sz w:val="24"/>
+          <w:szCs w:val="24"/>
+        </w:rPr>
+      </w:pPr>
+      <w:r>
+        <w:rPr>
+          <w:sz w:val="24"/>
+          <w:szCs w:val="24"/>
+        </w:rPr>
+        <w:t xml:space="preserve">Our entire project, including the 2 original versions are available in </w:t>
+      </w:r>
+      <w:hyperlink r:id="rId19" w:history="1">
+        <w:r>
+          <w:rPr>
+            <w:rStyle w:val="Hyperlink"/>
+            <w:sz w:val="24"/>
+            <w:szCs w:val="24"/>
+            <w:u w:val="none"/>
+          </w:rPr>
+          <w:t>Gith</w:t>
+        </w:r>
+        <w:r>
+          <w:rPr>
+            <w:rStyle w:val="Hyperlink"/>
+            <w:sz w:val="24"/>
+            <w:szCs w:val="24"/>
+            <w:u w:val="none"/>
+          </w:rPr>
+          <w:t>u</w:t>
+        </w:r>
+        <w:r>
+          <w:rPr>
+            <w:rStyle w:val="Hyperlink"/>
+            <w:sz w:val="24"/>
+            <w:szCs w:val="24"/>
+            <w:u w:val="none"/>
+          </w:rPr>
+          <w:t>b</w:t>
+        </w:r>
+      </w:hyperlink>
+      <w:r>
+        <w:rPr>
+          <w:sz w:val="24"/>
+          <w:szCs w:val="24"/>
+        </w:rPr>
+        <w:t>.</w:t>
+      </w:r>
+      <w:r>
+        <w:rPr>
+          <w:sz w:val="24"/>
+          <w:szCs w:val="24"/>
+        </w:rPr>
+        <w:t xml:space="preserve"> Our work and improvement of the algorithm can be </w:t>
+      </w:r>
+      <w:r>
+        <w:rPr>
+          <w:sz w:val="24"/>
+          <w:szCs w:val="24"/>
+        </w:rPr>
+        <w:t>run</w:t>
+      </w:r>
+      <w:r>
+        <w:rPr>
+          <w:sz w:val="24"/>
+          <w:szCs w:val="24"/>
+        </w:rPr>
+        <w:t xml:space="preserve"> from PyCharm by running the main file and uncomment</w:t>
+      </w:r>
+      <w:r>
+        <w:rPr>
+          <w:sz w:val="24"/>
+          <w:szCs w:val="24"/>
+        </w:rPr>
+        <w:t>ing</w:t>
+      </w:r>
+      <w:r>
+        <w:rPr>
+          <w:sz w:val="24"/>
+          <w:szCs w:val="24"/>
+        </w:rPr>
+        <w:t xml:space="preserve"> the parts of the project</w:t>
+      </w:r>
+      <w:r>
+        <w:rPr>
+          <w:sz w:val="24"/>
+          <w:szCs w:val="24"/>
+        </w:rPr>
+        <w:t xml:space="preserve"> which you want to activate</w:t>
+      </w:r>
+      <w:r>
+        <w:rPr>
+          <w:sz w:val="24"/>
+          <w:szCs w:val="24"/>
         </w:rPr>
         <w:t>:</w:t>
       </w:r>
@@ -4728,27 +4780,43 @@
         <w:pStyle w:val="ListParagraph"/>
         <w:numPr>
           <w:ilvl w:val="0"/>
-          <w:numId w:val="3"/>
+          <w:numId w:val="4"/>
         </w:numPr>
         <w:bidi w:val="0"/>
-      </w:pPr>
-      <w:proofErr w:type="spellStart"/>
-      <w:r>
-        <w:t>Numpy</w:t>
-      </w:r>
-      <w:proofErr w:type="spellEnd"/>
+        <w:jc w:val="left"/>
+        <w:rPr>
+          <w:sz w:val="24"/>
+          <w:szCs w:val="24"/>
+        </w:rPr>
+      </w:pPr>
+      <w:r>
+        <w:rPr>
+          <w:sz w:val="24"/>
+          <w:szCs w:val="24"/>
+        </w:rPr>
+        <w:t>Run the FAsT-Match algorithm on a given or random template, without any model.</w:t>
+      </w:r>
     </w:p>
     <w:p>
       <w:pPr>
         <w:pStyle w:val="ListParagraph"/>
         <w:numPr>
           <w:ilvl w:val="0"/>
-          <w:numId w:val="3"/>
+          <w:numId w:val="4"/>
         </w:numPr>
         <w:bidi w:val="0"/>
-      </w:pPr>
-      <w:r>
-        <w:t>Matplotlib</w:t>
+        <w:jc w:val="left"/>
+        <w:rPr>
+          <w:sz w:val="24"/>
+          <w:szCs w:val="24"/>
+        </w:rPr>
+      </w:pPr>
+      <w:r>
+        <w:rPr>
+          <w:sz w:val="24"/>
+          <w:szCs w:val="24"/>
+        </w:rPr>
+        <w:t>Collect samples in csv files.</w:t>
       </w:r>
     </w:p>
     <w:p>
@@ -4756,12 +4824,21 @@
         <w:pStyle w:val="ListParagraph"/>
         <w:numPr>
           <w:ilvl w:val="0"/>
-          <w:numId w:val="3"/>
+          <w:numId w:val="4"/>
         </w:numPr>
         <w:bidi w:val="0"/>
-      </w:pPr>
-      <w:r>
-        <w:t>Cv2</w:t>
+        <w:jc w:val="left"/>
+        <w:rPr>
+          <w:sz w:val="24"/>
+          <w:szCs w:val="24"/>
+        </w:rPr>
+      </w:pPr>
+      <w:r>
+        <w:rPr>
+          <w:sz w:val="24"/>
+          <w:szCs w:val="24"/>
+        </w:rPr>
+        <w:t>Display how our choice of features affects the ideal threshold.</w:t>
       </w:r>
     </w:p>
     <w:p>
@@ -4769,27 +4846,105 @@
         <w:pStyle w:val="ListParagraph"/>
         <w:numPr>
           <w:ilvl w:val="0"/>
-          <w:numId w:val="3"/>
+          <w:numId w:val="4"/>
         </w:numPr>
         <w:bidi w:val="0"/>
-      </w:pPr>
-      <w:proofErr w:type="spellStart"/>
-      <w:r>
-        <w:t>Sklearn</w:t>
-      </w:r>
-      <w:proofErr w:type="spellEnd"/>
+        <w:jc w:val="left"/>
+        <w:rPr>
+          <w:sz w:val="24"/>
+          <w:szCs w:val="24"/>
+        </w:rPr>
+      </w:pPr>
+      <w:r>
+        <w:rPr>
+          <w:sz w:val="24"/>
+          <w:szCs w:val="24"/>
+        </w:rPr>
+        <w:t>Show graphs of speed, corners distance and Jaccard Index results, on various factor values.</w:t>
+      </w:r>
     </w:p>
     <w:p>
       <w:pPr>
         <w:pStyle w:val="ListParagraph"/>
         <w:numPr>
           <w:ilvl w:val="0"/>
-          <w:numId w:val="3"/>
+          <w:numId w:val="4"/>
         </w:numPr>
         <w:bidi w:val="0"/>
-      </w:pPr>
-      <w:r>
-        <w:t>Pandas</w:t>
+        <w:jc w:val="left"/>
+        <w:rPr>
+          <w:sz w:val="24"/>
+          <w:szCs w:val="24"/>
+        </w:rPr>
+      </w:pPr>
+      <w:r>
+        <w:rPr>
+          <w:sz w:val="24"/>
+          <w:szCs w:val="24"/>
+        </w:rPr>
+        <w:t>Run the algorithm on a random template and choose MLP model to include.</w:t>
+      </w:r>
+    </w:p>
+    <w:p>
+      <w:pPr>
+        <w:bidi w:val="0"/>
+        <w:jc w:val="left"/>
+        <w:rPr>
+          <w:sz w:val="24"/>
+          <w:szCs w:val="24"/>
+        </w:rPr>
+      </w:pPr>
+      <w:r>
+        <w:rPr>
+          <w:sz w:val="24"/>
+          <w:szCs w:val="24"/>
+        </w:rPr>
+        <w:t>On each FAsT-Match run</w:t>
+      </w:r>
+      <w:r>
+        <w:rPr>
+          <w:sz w:val="24"/>
+          <w:szCs w:val="24"/>
+        </w:rPr>
+        <w:t>,</w:t>
+      </w:r>
+      <w:r>
+        <w:rPr>
+          <w:sz w:val="24"/>
+          <w:szCs w:val="24"/>
+        </w:rPr>
+        <w:t xml:space="preserve"> a different set of hyper-parameters can be configured. Such parameters define the algorithm’s search space, the number of points sampled in the template to estimate each configuration’s accuracy</w:t>
+      </w:r>
+      <w:r>
+        <w:rPr>
+          <w:sz w:val="24"/>
+          <w:szCs w:val="24"/>
+        </w:rPr>
+        <w:t>, and whether to use photo-metric invariance (useful in case the template isn’t artificially created).</w:t>
+      </w:r>
+    </w:p>
+    <w:p>
+      <w:pPr>
+        <w:bidi w:val="0"/>
+        <w:jc w:val="left"/>
+        <w:rPr>
+          <w:sz w:val="24"/>
+          <w:szCs w:val="24"/>
+        </w:rPr>
+      </w:pPr>
+      <w:r>
+        <w:rPr>
+          <w:sz w:val="24"/>
+          <w:szCs w:val="24"/>
+        </w:rPr>
+        <w:t>In order to run the code, ones need to download the following packages</w:t>
+      </w:r>
+      <w:r>
+        <w:rPr>
+          <w:sz w:val="24"/>
+          <w:szCs w:val="24"/>
+        </w:rPr>
+        <w:t>:</w:t>
       </w:r>
     </w:p>
     <w:p>
@@ -4797,347 +4952,667 @@
         <w:pStyle w:val="ListParagraph"/>
         <w:numPr>
           <w:ilvl w:val="0"/>
-          <w:numId w:val="3"/>
+          <w:numId w:val="4"/>
         </w:numPr>
         <w:bidi w:val="0"/>
       </w:pPr>
       <w:r>
-        <w:t>Torch</w:t>
-      </w:r>
-    </w:p>
-    <w:p>
-      <w:pPr>
-        <w:bidi w:val="0"/>
+        <w:t>Num</w:t>
+      </w:r>
+      <w:r>
+        <w:t>P</w:t>
+      </w:r>
+      <w:r>
+        <w:t>y</w:t>
+      </w:r>
+    </w:p>
+    <w:p>
+      <w:pPr>
+        <w:pStyle w:val="ListParagraph"/>
+        <w:numPr>
+          <w:ilvl w:val="0"/>
+          <w:numId w:val="4"/>
+        </w:numPr>
+        <w:bidi w:val="0"/>
+      </w:pPr>
+      <w:r>
+        <w:t>Matplotlib</w:t>
+      </w:r>
+    </w:p>
+    <w:p>
+      <w:pPr>
+        <w:pStyle w:val="ListParagraph"/>
+        <w:numPr>
+          <w:ilvl w:val="0"/>
+          <w:numId w:val="4"/>
+        </w:numPr>
+        <w:bidi w:val="0"/>
+      </w:pPr>
+      <w:r>
+        <w:t>OpenCV</w:t>
+      </w:r>
+    </w:p>
+    <w:p>
+      <w:pPr>
+        <w:pStyle w:val="ListParagraph"/>
+        <w:numPr>
+          <w:ilvl w:val="0"/>
+          <w:numId w:val="4"/>
+        </w:numPr>
+        <w:bidi w:val="0"/>
+      </w:pPr>
+      <w:r>
+        <w:t>scikit-learn</w:t>
+      </w:r>
+    </w:p>
+    <w:p>
+      <w:pPr>
+        <w:pStyle w:val="ListParagraph"/>
+        <w:numPr>
+          <w:ilvl w:val="0"/>
+          <w:numId w:val="4"/>
+        </w:numPr>
+        <w:bidi w:val="0"/>
+      </w:pPr>
+      <w:r>
+        <w:t>p</w:t>
+      </w:r>
+      <w:r>
+        <w:t>andas</w:t>
+      </w:r>
+    </w:p>
+    <w:p>
+      <w:pPr>
+        <w:pStyle w:val="ListParagraph"/>
+        <w:numPr>
+          <w:ilvl w:val="0"/>
+          <w:numId w:val="4"/>
+        </w:numPr>
+        <w:bidi w:val="0"/>
+      </w:pPr>
+      <w:r>
+        <w:t>PyTorch</w:t>
+      </w:r>
+    </w:p>
+    <w:p>
+      <w:pPr>
+        <w:rPr>
+          <w:rFonts w:asciiTheme="majorHAnsi" w:eastAsiaTheme="majorEastAsia" w:hAnsiTheme="majorHAnsi" w:cstheme="majorBidi"/>
+          <w:color w:val="2E74B5" w:themeColor="accent1" w:themeShade="BF"/>
+          <w:sz w:val="32"/>
+          <w:szCs w:val="32"/>
+        </w:rPr>
+      </w:pPr>
+    </w:p>
+    <w:p>
+      <w:pPr>
+        <w:rPr>
+          <w:rFonts w:asciiTheme="majorHAnsi" w:eastAsiaTheme="majorEastAsia" w:hAnsiTheme="majorHAnsi" w:cstheme="majorBidi"/>
+          <w:color w:val="2E74B5" w:themeColor="accent1" w:themeShade="BF"/>
+          <w:sz w:val="32"/>
+          <w:szCs w:val="32"/>
+        </w:rPr>
+      </w:pPr>
+    </w:p>
+    <w:p>
+      <w:pPr>
+        <w:rPr>
+          <w:rFonts w:asciiTheme="majorHAnsi" w:eastAsiaTheme="majorEastAsia" w:hAnsiTheme="majorHAnsi" w:cstheme="majorBidi"/>
+          <w:color w:val="2E74B5" w:themeColor="accent1" w:themeShade="BF"/>
+          <w:sz w:val="32"/>
+          <w:szCs w:val="32"/>
+        </w:rPr>
+      </w:pPr>
+    </w:p>
+    <w:p>
+      <w:pPr>
+        <w:rPr>
+          <w:rFonts w:asciiTheme="majorHAnsi" w:eastAsiaTheme="majorEastAsia" w:hAnsiTheme="majorHAnsi" w:cstheme="majorBidi"/>
+          <w:color w:val="2E74B5" w:themeColor="accent1" w:themeShade="BF"/>
+          <w:sz w:val="32"/>
+          <w:szCs w:val="32"/>
+        </w:rPr>
+      </w:pPr>
+    </w:p>
+    <w:p>
+      <w:pPr>
+        <w:rPr>
+          <w:rFonts w:asciiTheme="majorHAnsi" w:eastAsiaTheme="majorEastAsia" w:hAnsiTheme="majorHAnsi" w:cstheme="majorBidi"/>
+          <w:color w:val="2E74B5" w:themeColor="accent1" w:themeShade="BF"/>
+          <w:sz w:val="32"/>
+          <w:szCs w:val="32"/>
+        </w:rPr>
+      </w:pPr>
+    </w:p>
+    <w:p>
+      <w:pPr>
+        <w:rPr>
+          <w:rFonts w:asciiTheme="majorHAnsi" w:eastAsiaTheme="majorEastAsia" w:hAnsiTheme="majorHAnsi" w:cstheme="majorBidi"/>
+          <w:color w:val="2E74B5" w:themeColor="accent1" w:themeShade="BF"/>
+          <w:sz w:val="32"/>
+          <w:szCs w:val="32"/>
+        </w:rPr>
+      </w:pPr>
+    </w:p>
+    <w:p>
+      <w:pPr>
+        <w:rPr>
+          <w:rFonts w:asciiTheme="majorHAnsi" w:eastAsiaTheme="majorEastAsia" w:hAnsiTheme="majorHAnsi" w:cstheme="majorBidi"/>
+          <w:color w:val="2E74B5" w:themeColor="accent1" w:themeShade="BF"/>
+          <w:sz w:val="32"/>
+          <w:szCs w:val="32"/>
+        </w:rPr>
+      </w:pPr>
+    </w:p>
+    <w:p>
+      <w:pPr>
+        <w:rPr>
+          <w:rFonts w:asciiTheme="majorHAnsi" w:eastAsiaTheme="majorEastAsia" w:hAnsiTheme="majorHAnsi" w:cstheme="majorBidi"/>
+          <w:color w:val="2E74B5" w:themeColor="accent1" w:themeShade="BF"/>
+          <w:sz w:val="32"/>
+          <w:szCs w:val="32"/>
+        </w:rPr>
+      </w:pPr>
+    </w:p>
+    <w:p>
+      <w:pPr>
+        <w:rPr>
+          <w:rFonts w:asciiTheme="majorHAnsi" w:eastAsiaTheme="majorEastAsia" w:hAnsiTheme="majorHAnsi" w:cstheme="majorBidi"/>
+          <w:color w:val="2E74B5" w:themeColor="accent1" w:themeShade="BF"/>
+          <w:sz w:val="32"/>
+          <w:szCs w:val="32"/>
+        </w:rPr>
       </w:pPr>
     </w:p>
     <w:p>
       <w:pPr>
         <w:pStyle w:val="Heading1"/>
-        <w:rPr>
-          <w:rtl/>
-        </w:rPr>
-      </w:pPr>
-      <w:bookmarkStart w:id="4" w:name="_Toc111201907"/>
-      <w:r>
-        <w:rPr>
-          <w:rFonts w:hint="cs"/>
-          <w:rtl/>
-        </w:rPr>
-        <w:t>פירוט מאפיינים</w:t>
+        <w:bidi w:val="0"/>
+      </w:pPr>
+      <w:bookmarkStart w:id="4" w:name="_Toc111574012"/>
+      <w:r>
+        <w:lastRenderedPageBreak/>
+        <w:t>Project Bottleneck</w:t>
       </w:r>
       <w:bookmarkEnd w:id="4"/>
     </w:p>
     <w:p>
       <w:pPr>
-        <w:rPr>
-          <w:rtl/>
-        </w:rPr>
-      </w:pPr>
-      <w:r>
-        <w:rPr>
-          <w:rFonts w:hint="cs"/>
-          <w:rtl/>
-        </w:rPr>
-        <w:t>בהרצת האלגוריתם ניתן לבחור בכמה פרמטרים שונים המגדירים את מרחב החיפוש של האלגוריתם ואת כמות נקודות הדגימה שהאלגוריתם דוגם בתבנית על מנת להעריך את דיוק הקונפיגורציות.</w:t>
-      </w:r>
-      <w:r>
-        <w:rPr>
-          <w:rFonts w:hint="cs"/>
-          <w:rtl/>
-        </w:rPr>
-        <w:t xml:space="preserve"> בנוסף, ניתן להגדיר שהאלגוריתם ינרמל את רמת הבהירות בתמונה ובתבנית (במידה והתבנית לא נלקחה באופן מלאכותי מ</w:t>
-      </w:r>
-      <w:r>
-        <w:rPr>
-          <w:rFonts w:hint="cs"/>
-          <w:rtl/>
-        </w:rPr>
-        <w:t>התמונה).</w:t>
-      </w:r>
-    </w:p>
-    <w:p>
-      <w:pPr>
-        <w:rPr>
-          <w:rtl/>
-        </w:rPr>
-      </w:pPr>
-      <w:r>
-        <w:rPr>
-          <w:rFonts w:hint="cs"/>
-          <w:rtl/>
-        </w:rPr>
-        <w:t>כמו כן, ניתן לבחור מבין המודלים שאימנו א</w:t>
-      </w:r>
-      <w:r>
-        <w:rPr>
-          <w:rFonts w:hint="cs"/>
-          <w:rtl/>
-        </w:rPr>
-        <w:t>ת המודל בו האלגוריתם ישתמש, או לבחור שהוא לא ישתמש באחד המודלים.</w:t>
-      </w:r>
-    </w:p>
-    <w:p>
-      <w:pPr>
-        <w:rPr>
-          <w:rtl/>
-        </w:rPr>
-      </w:pPr>
-      <w:r>
-        <w:rPr>
-          <w:rFonts w:hint="cs"/>
-          <w:rtl/>
-        </w:rPr>
-        <w:t>לבסוף, בהפעלת הריצה עצמה יש לבחור תמונה עליה האלגוריתם ירוץ, ותבנית העשויה להיות מוגדרת מראש או שייבחר תבנית אקראית.</w:t>
-      </w:r>
-    </w:p>
-    <w:p>
-      <w:pPr>
-        <w:rPr>
-          <w:rtl/>
+        <w:bidi w:val="0"/>
+        <w:jc w:val="left"/>
+        <w:rPr>
+          <w:sz w:val="24"/>
+          <w:szCs w:val="24"/>
+        </w:rPr>
+      </w:pPr>
+      <w:r>
+        <w:rPr>
+          <w:sz w:val="24"/>
+          <w:szCs w:val="24"/>
+        </w:rPr>
+        <w:t>In our opinion, the difficult part of the project was</w:t>
+      </w:r>
+      <w:r>
+        <w:rPr>
+          <w:sz w:val="24"/>
+          <w:szCs w:val="24"/>
+        </w:rPr>
+        <w:t xml:space="preserve"> to implement the algorithm in Python. At first, we tried to translate it from its C++ version but with no success. Then, we passed to the MATLAB version, and even after we finally managed to translate the algorithm and checked </w:t>
+      </w:r>
+      <w:r>
+        <w:rPr>
+          <w:sz w:val="24"/>
+          <w:szCs w:val="24"/>
+        </w:rPr>
+        <w:t xml:space="preserve">that </w:t>
+      </w:r>
+      <w:r>
+        <w:rPr>
+          <w:sz w:val="24"/>
+          <w:szCs w:val="24"/>
+        </w:rPr>
+        <w:t>it worked, our implementation took</w:t>
+      </w:r>
+      <w:r>
+        <w:rPr>
+          <w:sz w:val="24"/>
+          <w:szCs w:val="24"/>
+        </w:rPr>
+        <w:t xml:space="preserve"> significantly longer than </w:t>
+      </w:r>
+      <w:r>
+        <w:rPr>
+          <w:sz w:val="24"/>
+          <w:szCs w:val="24"/>
+        </w:rPr>
+        <w:t xml:space="preserve">what </w:t>
+      </w:r>
+      <w:r>
+        <w:rPr>
+          <w:sz w:val="24"/>
+          <w:szCs w:val="24"/>
+        </w:rPr>
+        <w:t>it took in MATLAB.</w:t>
+      </w:r>
+    </w:p>
+    <w:p>
+      <w:pPr>
+        <w:bidi w:val="0"/>
+        <w:jc w:val="left"/>
+        <w:rPr>
+          <w:sz w:val="24"/>
+          <w:szCs w:val="24"/>
+        </w:rPr>
+      </w:pPr>
+      <w:r>
+        <w:rPr>
+          <w:sz w:val="24"/>
+          <w:szCs w:val="24"/>
+        </w:rPr>
+        <w:t xml:space="preserve">We had to search and try many things to </w:t>
+      </w:r>
+      <w:r>
+        <w:rPr>
+          <w:sz w:val="24"/>
+          <w:szCs w:val="24"/>
+        </w:rPr>
+        <w:t>attempt</w:t>
+      </w:r>
+      <w:r>
+        <w:rPr>
+          <w:sz w:val="24"/>
+          <w:szCs w:val="24"/>
+        </w:rPr>
+        <w:t xml:space="preserve"> to fix it. At the end</w:t>
+      </w:r>
+      <w:r>
+        <w:rPr>
+          <w:sz w:val="24"/>
+          <w:szCs w:val="24"/>
+        </w:rPr>
+        <w:t xml:space="preserve">, to shorten the amount of time on </w:t>
+      </w:r>
+      <w:r>
+        <w:rPr>
+          <w:sz w:val="24"/>
+          <w:szCs w:val="24"/>
+        </w:rPr>
+        <w:t>‘</w:t>
+      </w:r>
+      <w:r>
+        <w:rPr>
+          <w:sz w:val="24"/>
+          <w:szCs w:val="24"/>
+        </w:rPr>
+        <w:t>for</w:t>
+      </w:r>
+      <w:r>
+        <w:rPr>
+          <w:sz w:val="24"/>
+          <w:szCs w:val="24"/>
+        </w:rPr>
+        <w:t>’</w:t>
+      </w:r>
+      <w:r>
+        <w:rPr>
+          <w:sz w:val="24"/>
+          <w:szCs w:val="24"/>
+        </w:rPr>
+        <w:t xml:space="preserve"> </w:t>
+      </w:r>
+      <w:r>
+        <w:rPr>
+          <w:sz w:val="24"/>
+          <w:szCs w:val="24"/>
+        </w:rPr>
+        <w:t xml:space="preserve">loops we used Vectorized Operations. On situations where we couldn’t optimize the loop in this way, we divided </w:t>
+      </w:r>
+      <w:r>
+        <w:rPr>
+          <w:sz w:val="24"/>
+          <w:szCs w:val="24"/>
+        </w:rPr>
+        <w:t xml:space="preserve">it </w:t>
+      </w:r>
+      <w:r>
+        <w:rPr>
+          <w:sz w:val="24"/>
+          <w:szCs w:val="24"/>
+        </w:rPr>
+        <w:t>into smaller loops and decreased the use of memory in those loops, eventually shorten the time for these loops due to less memory-paging.</w:t>
+      </w:r>
+    </w:p>
+    <w:p>
+      <w:pPr>
+        <w:bidi w:val="0"/>
+        <w:jc w:val="left"/>
+        <w:rPr>
+          <w:sz w:val="24"/>
+          <w:szCs w:val="24"/>
         </w:rPr>
       </w:pPr>
     </w:p>
     <w:p>
       <w:pPr>
         <w:pStyle w:val="Heading1"/>
-        <w:rPr>
-          <w:rtl/>
-        </w:rPr>
-      </w:pPr>
-      <w:bookmarkStart w:id="5" w:name="_Toc111201908"/>
-      <w:r>
-        <w:rPr>
-          <w:rFonts w:hint="cs"/>
-          <w:rtl/>
-        </w:rPr>
-        <w:t>איך ניתן להמשיך את הפרויקט</w:t>
+        <w:bidi w:val="0"/>
+      </w:pPr>
+      <w:bookmarkStart w:id="5" w:name="_Toc111574013"/>
+      <w:r>
+        <w:t>Our Learning</w:t>
       </w:r>
       <w:bookmarkEnd w:id="5"/>
     </w:p>
     <w:p>
       <w:pPr>
-        <w:rPr>
-          <w:rtl/>
-        </w:rPr>
-      </w:pPr>
-      <w:r>
-        <w:rPr>
-          <w:rFonts w:hint="cs"/>
-          <w:rtl/>
-        </w:rPr>
-        <w:t>ישנם כמה כיוונים שאיתם חשבנו שיש עם מה להתקדם.</w:t>
-      </w:r>
-    </w:p>
-    <w:p>
-      <w:pPr>
-        <w:rPr>
-          <w:rtl/>
-        </w:rPr>
-      </w:pPr>
-      <w:r>
-        <w:rPr>
-          <w:rFonts w:hint="cs"/>
-          <w:rtl/>
-        </w:rPr>
-        <w:t>ניתן לחשוב על כיוון אחר מבחינת המודל, או לנסות להשיג תוצאות טובות יותר על ידי שינוי ה-</w:t>
-      </w:r>
-      <w:r>
-        <w:t>target</w:t>
-      </w:r>
-      <w:r>
-        <w:rPr>
-          <w:rFonts w:hint="cs"/>
-          <w:rtl/>
-        </w:rPr>
-        <w:t xml:space="preserve"> ו/או הפרמטרים. כמו כן, אפשר להשתמש במודל למידה אחר להכרעת פרמטרים נוספים באלגוריתם.</w:t>
-      </w:r>
-    </w:p>
-    <w:p>
-      <w:pPr>
-        <w:rPr>
-          <w:rtl/>
+        <w:bidi w:val="0"/>
+        <w:jc w:val="left"/>
+        <w:rPr>
+          <w:sz w:val="24"/>
+          <w:szCs w:val="24"/>
+        </w:rPr>
+      </w:pPr>
+      <w:r>
+        <w:rPr>
+          <w:sz w:val="24"/>
+          <w:szCs w:val="24"/>
+        </w:rPr>
+        <w:t>At the beginning, we didn’t understand much about the algorithm and how could we improve it, so we had to do some research on these fields beforehand.</w:t>
+      </w:r>
+    </w:p>
+    <w:p>
+      <w:pPr>
+        <w:bidi w:val="0"/>
+        <w:jc w:val="left"/>
+        <w:rPr>
+          <w:sz w:val="24"/>
+          <w:szCs w:val="24"/>
+        </w:rPr>
+      </w:pPr>
+      <w:r>
+        <w:rPr>
+          <w:sz w:val="24"/>
+          <w:szCs w:val="24"/>
+        </w:rPr>
+        <w:t>We learned how to read and understand the MATLAB programming language</w:t>
+      </w:r>
+      <w:r>
+        <w:rPr>
+          <w:sz w:val="24"/>
+          <w:szCs w:val="24"/>
+        </w:rPr>
+        <w:t>. Because the entire project was written in Python, though we both had some experience with it, we learned and improved our skill-set as well as understood how to optimize our code in this language.</w:t>
+      </w:r>
+    </w:p>
+    <w:p>
+      <w:pPr>
+        <w:bidi w:val="0"/>
+        <w:jc w:val="left"/>
+        <w:rPr>
+          <w:sz w:val="24"/>
+          <w:szCs w:val="24"/>
+        </w:rPr>
+      </w:pPr>
+      <w:r>
+        <w:rPr>
+          <w:sz w:val="24"/>
+          <w:szCs w:val="24"/>
+        </w:rPr>
+        <w:t>Furthermore, we learned a lot about the Deep Learning field and how to find and train the correct Neural-Network</w:t>
+      </w:r>
+      <w:r>
+        <w:rPr>
+          <w:sz w:val="24"/>
+          <w:szCs w:val="24"/>
+        </w:rPr>
+        <w:t xml:space="preserve"> for our problem</w:t>
+      </w:r>
+      <w:r>
+        <w:rPr>
+          <w:sz w:val="24"/>
+          <w:szCs w:val="24"/>
+        </w:rPr>
+        <w:t>.</w:t>
+      </w:r>
+    </w:p>
+    <w:p>
+      <w:pPr>
+        <w:bidi w:val="0"/>
+        <w:jc w:val="left"/>
+        <w:rPr>
+          <w:sz w:val="24"/>
+          <w:szCs w:val="24"/>
         </w:rPr>
       </w:pPr>
     </w:p>
     <w:p>
       <w:pPr>
         <w:pStyle w:val="Heading1"/>
-        <w:rPr>
-          <w:rtl/>
-        </w:rPr>
-      </w:pPr>
-      <w:bookmarkStart w:id="6" w:name="_Toc111201909"/>
-      <w:r>
-        <w:rPr>
-          <w:rFonts w:hint="cs"/>
-          <w:rtl/>
-        </w:rPr>
-        <w:t>מה למדנו במהלך הפרויקט</w:t>
+        <w:bidi w:val="0"/>
+      </w:pPr>
+      <w:bookmarkStart w:id="6" w:name="_Toc111574014"/>
+      <w:r>
+        <w:t>Future Improvement</w:t>
       </w:r>
       <w:bookmarkEnd w:id="6"/>
     </w:p>
     <w:p>
       <w:pPr>
-        <w:rPr>
-          <w:rtl/>
-        </w:rPr>
-      </w:pPr>
-      <w:r>
-        <w:rPr>
-          <w:rFonts w:hint="cs"/>
-          <w:rtl/>
-        </w:rPr>
-        <w:t xml:space="preserve">למדנו לקרוא ולהבין את שפת התכנות </w:t>
-      </w:r>
-      <w:r>
-        <w:rPr>
-          <w:rFonts w:hint="cs"/>
-        </w:rPr>
-        <w:t>MATLAB</w:t>
-      </w:r>
-      <w:r>
-        <w:rPr>
-          <w:rFonts w:hint="cs"/>
-          <w:rtl/>
-        </w:rPr>
-        <w:t xml:space="preserve"> אשר ממנה תרגמנו את האלגוריתם. כמו כן, מכיוון שהפרויקט כולו נכתב בשפת התכנות </w:t>
-      </w:r>
-      <w:r>
-        <w:t>Python</w:t>
-      </w:r>
-      <w:r>
-        <w:rPr>
-          <w:rFonts w:hint="cs"/>
-          <w:rtl/>
-        </w:rPr>
-        <w:t>, הצלחנו לשפר את היכולות שלנו בו ולהבין איך לייעל תהליכים בשפה זו.</w:t>
-      </w:r>
-    </w:p>
-    <w:p>
-      <w:pPr>
-        <w:rPr>
-          <w:rtl/>
-        </w:rPr>
-      </w:pPr>
-      <w:r>
-        <w:rPr>
-          <w:rFonts w:hint="cs"/>
-          <w:rtl/>
-        </w:rPr>
-        <w:t>בנוסף, למדנו רבות על תחום ה-</w:t>
-      </w:r>
-      <w:r>
+        <w:bidi w:val="0"/>
+        <w:jc w:val="left"/>
+        <w:rPr>
+          <w:sz w:val="24"/>
+          <w:szCs w:val="24"/>
+        </w:rPr>
+      </w:pPr>
+      <w:r>
+        <w:rPr>
+          <w:sz w:val="24"/>
+          <w:szCs w:val="24"/>
+        </w:rPr>
+        <w:t>There are some directions which we thought of to do more progress.</w:t>
+      </w:r>
+    </w:p>
+    <w:p>
+      <w:pPr>
+        <w:bidi w:val="0"/>
+        <w:jc w:val="left"/>
+        <w:rPr>
+          <w:sz w:val="24"/>
+          <w:szCs w:val="24"/>
+        </w:rPr>
+      </w:pPr>
+      <w:r>
+        <w:rPr>
+          <w:sz w:val="24"/>
+          <w:szCs w:val="24"/>
+        </w:rPr>
+        <w:t xml:space="preserve">We could think of a different </w:t>
+      </w:r>
+      <w:r>
+        <w:rPr>
+          <w:sz w:val="24"/>
+          <w:szCs w:val="24"/>
+        </w:rPr>
+        <w:t>Machine Learning</w:t>
+      </w:r>
+      <w:r>
+        <w:rPr>
+          <w:sz w:val="24"/>
+          <w:szCs w:val="24"/>
+        </w:rPr>
+        <w:t xml:space="preserve"> or </w:t>
+      </w:r>
+      <w:r>
+        <w:rPr>
+          <w:sz w:val="24"/>
+          <w:szCs w:val="24"/>
+        </w:rPr>
         <w:t>Deep Learning</w:t>
       </w:r>
       <w:r>
         <w:rPr>
-          <w:rFonts w:hint="cs"/>
-          <w:rtl/>
-        </w:rPr>
-        <w:t xml:space="preserve"> וכיצד לבחור ולאמן רשת נוירונים.</w:t>
-      </w:r>
-    </w:p>
-    <w:p>
-      <w:pPr>
-        <w:rPr>
-          <w:rtl/>
-        </w:rPr>
-      </w:pPr>
-    </w:p>
-    <w:p>
-      <w:pPr>
-        <w:pStyle w:val="Heading1"/>
-        <w:rPr>
-          <w:rtl/>
-        </w:rPr>
-      </w:pPr>
-      <w:bookmarkStart w:id="7" w:name="_Toc111201910"/>
-      <w:r>
-        <w:rPr>
-          <w:rFonts w:hint="cs"/>
-          <w:rtl/>
-        </w:rPr>
-        <w:t>צוואר הבקבוק</w:t>
-      </w:r>
-      <w:bookmarkEnd w:id="7"/>
-    </w:p>
-    <w:p>
-      <w:pPr>
-        <w:rPr>
-          <w:rtl/>
-        </w:rPr>
-      </w:pPr>
-      <w:r>
-        <w:rPr>
-          <w:rFonts w:hint="cs"/>
-          <w:rtl/>
-        </w:rPr>
-        <w:t>לפי דעתנו, הקושי הגדול ביותר בפרויקט היה לממש את האלגוריתם ב-</w:t>
-      </w:r>
-      <w:r>
-        <w:t>Python</w:t>
-      </w:r>
-      <w:r>
-        <w:rPr>
-          <w:rFonts w:hint="cs"/>
-          <w:rtl/>
-        </w:rPr>
-        <w:t>. בהתחלה אף ניסינו לתרגם את האלגוריתם מ-</w:t>
-      </w:r>
-      <w:r>
-        <w:t>C++</w:t>
-      </w:r>
-      <w:r>
-        <w:rPr>
-          <w:rFonts w:hint="cs"/>
-          <w:rtl/>
-        </w:rPr>
-        <w:t xml:space="preserve"> אך לא הצלחנו, ואז עברנו לנסות לתרגם מ-</w:t>
-      </w:r>
-      <w:r>
-        <w:t>MATLAB</w:t>
-      </w:r>
-      <w:r>
-        <w:rPr>
-          <w:rFonts w:hint="cs"/>
-          <w:rtl/>
-        </w:rPr>
-        <w:t xml:space="preserve"> ואפילו כשבסוף הצלחנו לממש, נתקלנו בבעיה שהמימוש שלנו לקח זמן רב באופן משמעותי יותר מהמימוש ב-</w:t>
-      </w:r>
-      <w:r>
-        <w:t>MATLAB</w:t>
-      </w:r>
-      <w:r>
-        <w:rPr>
-          <w:rFonts w:hint="cs"/>
-          <w:rtl/>
+          <w:sz w:val="24"/>
+          <w:szCs w:val="24"/>
+        </w:rPr>
+        <w:t xml:space="preserve"> model with different target and parameters</w:t>
+      </w:r>
+      <w:r>
+        <w:rPr>
+          <w:sz w:val="24"/>
+          <w:szCs w:val="24"/>
+        </w:rPr>
+        <w:t>’</w:t>
+      </w:r>
+      <w:r>
+        <w:rPr>
+          <w:sz w:val="24"/>
+          <w:szCs w:val="24"/>
+        </w:rPr>
+        <w:t xml:space="preserve"> values</w:t>
+      </w:r>
+      <w:r>
+        <w:rPr>
+          <w:sz w:val="24"/>
+          <w:szCs w:val="24"/>
         </w:rPr>
         <w:t>.</w:t>
       </w:r>
-    </w:p>
-    <w:p>
-      <w:r>
-        <w:rPr>
-          <w:rFonts w:hint="cs"/>
-          <w:rtl/>
-        </w:rPr>
-        <w:t xml:space="preserve">בשביל לתקן זאת היינו צריכים לחפש פתרונות </w:t>
-      </w:r>
-      <w:proofErr w:type="spellStart"/>
-      <w:r>
-        <w:rPr>
-          <w:rFonts w:hint="cs"/>
-          <w:rtl/>
-        </w:rPr>
-        <w:t>לאיך</w:t>
-      </w:r>
-      <w:proofErr w:type="spellEnd"/>
-      <w:r>
-        <w:rPr>
-          <w:rFonts w:hint="cs"/>
-          <w:rtl/>
-        </w:rPr>
-        <w:t xml:space="preserve"> לייעל את הריצה בכמה דרכים.</w:t>
+      <w:r>
+        <w:rPr>
+          <w:sz w:val="24"/>
+          <w:szCs w:val="24"/>
+        </w:rPr>
+        <w:t xml:space="preserve"> </w:t>
+      </w:r>
+      <w:r>
+        <w:rPr>
+          <w:sz w:val="24"/>
+          <w:szCs w:val="24"/>
+        </w:rPr>
+        <w:t>We</w:t>
+      </w:r>
+      <w:r>
+        <w:rPr>
+          <w:sz w:val="24"/>
+          <w:szCs w:val="24"/>
+        </w:rPr>
+        <w:t xml:space="preserve"> could</w:t>
+      </w:r>
+      <w:r>
+        <w:rPr>
+          <w:sz w:val="24"/>
+          <w:szCs w:val="24"/>
+        </w:rPr>
+        <w:t xml:space="preserve"> also</w:t>
+      </w:r>
+      <w:r>
+        <w:rPr>
+          <w:sz w:val="24"/>
+          <w:szCs w:val="24"/>
+        </w:rPr>
+        <w:t xml:space="preserve"> use </w:t>
+      </w:r>
+      <w:r>
+        <w:rPr>
+          <w:sz w:val="24"/>
+          <w:szCs w:val="24"/>
+        </w:rPr>
+        <w:t>a similar model to predict different parameters in the algorithm or a more general predictions that will replace more major parts of the algorithm.</w:t>
+      </w:r>
+    </w:p>
+    <w:p>
+      <w:pPr>
+        <w:bidi w:val="0"/>
+        <w:jc w:val="left"/>
+        <w:rPr>
+          <w:sz w:val="24"/>
+          <w:szCs w:val="24"/>
+        </w:rPr>
+      </w:pPr>
+      <w:r>
+        <w:rPr>
+          <w:sz w:val="24"/>
+          <w:szCs w:val="24"/>
+        </w:rPr>
+        <w:t xml:space="preserve">In addition, </w:t>
+      </w:r>
+      <w:r>
+        <w:rPr>
+          <w:sz w:val="24"/>
+          <w:szCs w:val="24"/>
+        </w:rPr>
+        <w:t xml:space="preserve">potential research could be to find out how different features of the image and template can affect the outcome of the FAsT-Match algorithm in terms of speed and accuracy. </w:t>
+      </w:r>
+      <w:r>
+        <w:rPr>
+          <w:sz w:val="24"/>
+          <w:szCs w:val="24"/>
+        </w:rPr>
+        <w:t>Those</w:t>
+      </w:r>
+      <w:r>
+        <w:rPr>
+          <w:sz w:val="24"/>
+          <w:szCs w:val="24"/>
+        </w:rPr>
+        <w:t xml:space="preserve"> features </w:t>
+      </w:r>
+      <w:r>
+        <w:rPr>
+          <w:sz w:val="24"/>
+          <w:szCs w:val="24"/>
+        </w:rPr>
+        <w:t>may</w:t>
+      </w:r>
+      <w:r>
+        <w:rPr>
+          <w:sz w:val="24"/>
+          <w:szCs w:val="24"/>
+        </w:rPr>
+        <w:t xml:space="preserve"> </w:t>
+      </w:r>
+      <w:r>
+        <w:rPr>
+          <w:sz w:val="24"/>
+          <w:szCs w:val="24"/>
+        </w:rPr>
+        <w:t>include</w:t>
+      </w:r>
+      <w:r>
+        <w:rPr>
+          <w:sz w:val="24"/>
+          <w:szCs w:val="24"/>
+        </w:rPr>
+        <w:t xml:space="preserve"> the</w:t>
+      </w:r>
+      <w:r>
+        <w:rPr>
+          <w:sz w:val="24"/>
+          <w:szCs w:val="24"/>
+        </w:rPr>
+        <w:t xml:space="preserve"> smoothness of an</w:t>
+      </w:r>
+      <w:r>
+        <w:rPr>
+          <w:sz w:val="24"/>
+          <w:szCs w:val="24"/>
+        </w:rPr>
+        <w:t xml:space="preserve"> </w:t>
+      </w:r>
+      <w:r>
+        <w:rPr>
+          <w:sz w:val="24"/>
+          <w:szCs w:val="24"/>
+        </w:rPr>
+        <w:t xml:space="preserve">input </w:t>
+      </w:r>
+      <w:r>
+        <w:rPr>
+          <w:sz w:val="24"/>
+          <w:szCs w:val="24"/>
+        </w:rPr>
+        <w:t>image or using a natural template versus an artificially created one.</w:t>
       </w:r>
     </w:p>
     <w:sectPr>
@@ -6259,13 +6734,13 @@
     <w:autoRedefine/>
     <w:uiPriority w:val="39"/>
     <w:unhideWhenUsed/>
-    <w:rsid w:val="009D3976"/>
+    <w:rsid w:val="00312E3C"/>
     <w:pPr>
       <w:tabs>
         <w:tab w:val="right" w:leader="dot" w:pos="8296"/>
       </w:tabs>
-      <w:bidi w:val="0"/>
       <w:spacing w:after="100"/>
+      <w:jc w:val="right"/>
     </w:pPr>
   </w:style>
   <w:style w:type="character" w:styleId="Hyperlink">

</xml_diff>